<commit_message>
removed extra line break
</commit_message>
<xml_diff>
--- a/resume v3.docx
+++ b/resume v3.docx
@@ -102,27 +102,7 @@
             <w:sz w:val="22"/>
             <w:szCs w:val="22"/>
           </w:rPr>
-          <w:t>linkedin.com/in/</w:t>
-        </w:r>
-        <w:proofErr w:type="spellStart"/>
-        <w:r>
-          <w:rPr>
-            <w:rStyle w:val="Hyperlink"/>
-            <w:rFonts w:ascii="Century Gothic" w:hAnsi="Century Gothic" w:cstheme="minorHAnsi"/>
-            <w:sz w:val="22"/>
-            <w:szCs w:val="22"/>
-          </w:rPr>
-          <w:t>theochiu</w:t>
-        </w:r>
-        <w:proofErr w:type="spellEnd"/>
-        <w:r>
-          <w:rPr>
-            <w:rStyle w:val="Hyperlink"/>
-            <w:rFonts w:ascii="Century Gothic" w:hAnsi="Century Gothic" w:cstheme="minorHAnsi"/>
-            <w:sz w:val="22"/>
-            <w:szCs w:val="22"/>
-          </w:rPr>
-          <w:t>/</w:t>
+          <w:t>linkedin.com/in/theochiu/</w:t>
         </w:r>
       </w:hyperlink>
     </w:p>
@@ -452,20 +432,8 @@
         </w:rPr>
         <w:t>EXPERIENCE</w:t>
       </w:r>
-    </w:p>
-    <w:p>
-      <w:pPr>
-        <w:spacing w:before="60"/>
-        <w:ind w:right="90"/>
-        <w:rPr>
-          <w:rFonts w:ascii="Century Gothic" w:hAnsi="Century Gothic" w:cstheme="minorHAnsi"/>
-          <w:b/>
-          <w:bCs/>
-          <w:sz w:val="22"/>
-          <w:szCs w:val="22"/>
-          <w:u w:val="single"/>
-        </w:rPr>
-      </w:pPr>
+      <w:bookmarkStart w:id="0" w:name="_GoBack"/>
+      <w:bookmarkEnd w:id="0"/>
     </w:p>
     <w:p>
       <w:pPr>
@@ -515,36 +483,7 @@
           <w:szCs w:val="22"/>
         </w:rPr>
         <w:tab/>
-      </w:r>
-      <w:r>
-        <w:rPr>
-          <w:rFonts w:ascii="Century Gothic" w:hAnsi="Century Gothic" w:cstheme="minorHAnsi"/>
-          <w:b/>
-          <w:bCs/>
-          <w:sz w:val="22"/>
-          <w:szCs w:val="22"/>
-        </w:rPr>
-        <w:t>Blacksburg</w:t>
-      </w:r>
-      <w:r>
-        <w:rPr>
-          <w:rFonts w:ascii="Century Gothic" w:hAnsi="Century Gothic" w:cstheme="minorHAnsi"/>
-          <w:b/>
-          <w:bCs/>
-          <w:sz w:val="22"/>
-          <w:szCs w:val="22"/>
-        </w:rPr>
-        <w:t>,</w:t>
-      </w:r>
-      <w:r>
-        <w:rPr>
-          <w:rFonts w:ascii="Century Gothic" w:hAnsi="Century Gothic" w:cstheme="minorHAnsi"/>
-          <w:b/>
-          <w:bCs/>
-          <w:sz w:val="22"/>
-          <w:szCs w:val="22"/>
-        </w:rPr>
-        <w:t xml:space="preserve"> VA</w:t>
+        <w:t>Blacksburg, VA</w:t>
       </w:r>
     </w:p>
     <w:p>
@@ -581,15 +520,6 @@
           <w:szCs w:val="22"/>
         </w:rPr>
         <w:tab/>
-      </w:r>
-      <w:r>
-        <w:rPr>
-          <w:rFonts w:ascii="Century Gothic" w:hAnsi="Century Gothic" w:cstheme="minorHAnsi"/>
-          <w:i/>
-          <w:iCs/>
-          <w:sz w:val="22"/>
-          <w:szCs w:val="22"/>
-        </w:rPr>
         <w:t>2022 - Present</w:t>
       </w:r>
     </w:p>
@@ -671,25 +601,7 @@
           <w:sz w:val="22"/>
           <w:szCs w:val="22"/>
         </w:rPr>
-        <w:t xml:space="preserve">Microsoft </w:t>
-      </w:r>
-      <w:proofErr w:type="spellStart"/>
-      <w:r>
-        <w:rPr>
-          <w:rFonts w:ascii="Century Gothic" w:hAnsi="Century Gothic" w:cstheme="minorHAnsi"/>
-          <w:sz w:val="22"/>
-          <w:szCs w:val="22"/>
-        </w:rPr>
-        <w:t>Hololens</w:t>
-      </w:r>
-      <w:proofErr w:type="spellEnd"/>
-      <w:r>
-        <w:rPr>
-          <w:rFonts w:ascii="Century Gothic" w:hAnsi="Century Gothic" w:cstheme="minorHAnsi"/>
-          <w:sz w:val="22"/>
-          <w:szCs w:val="22"/>
-        </w:rPr>
-        <w:t xml:space="preserve"> development for interactively displaying data (Unity &amp; C#)</w:t>
+        <w:t>Microsoft Hololens development for interactively displaying data (Unity &amp; C#)</w:t>
       </w:r>
     </w:p>
     <w:p>
@@ -1188,25 +1100,7 @@
           <w:sz w:val="22"/>
           <w:szCs w:val="22"/>
         </w:rPr>
-        <w:t xml:space="preserve">Java (Strong), Python (Strong), C (Strong), </w:t>
-      </w:r>
-      <w:proofErr w:type="spellStart"/>
-      <w:r>
-        <w:rPr>
-          <w:rFonts w:ascii="Century Gothic" w:hAnsi="Century Gothic" w:cstheme="minorHAnsi"/>
-          <w:sz w:val="22"/>
-          <w:szCs w:val="22"/>
-        </w:rPr>
-        <w:t>Matlab</w:t>
-      </w:r>
-      <w:proofErr w:type="spellEnd"/>
-      <w:r>
-        <w:rPr>
-          <w:rFonts w:ascii="Century Gothic" w:hAnsi="Century Gothic" w:cstheme="minorHAnsi"/>
-          <w:sz w:val="22"/>
-          <w:szCs w:val="22"/>
-        </w:rPr>
-        <w:t xml:space="preserve"> (Proficient), JavaScript (Familiar), Git (Strong), HTML (Strong), CSS (Familiar), Microsoft Office (Strong), OrCAD/PSpice (Familiar), </w:t>
+        <w:t xml:space="preserve">Java (Strong), Python (Strong), C (Strong), Matlab (Proficient), JavaScript (Familiar), Git (Strong), HTML (Strong), CSS (Familiar), Microsoft Office (Strong), OrCAD/PSpice (Familiar), </w:t>
       </w:r>
       <w:r>
         <w:rPr>
@@ -1248,8 +1142,6 @@
         </w:rPr>
         <w:t xml:space="preserve">, PCB design (familiar) </w:t>
       </w:r>
-      <w:bookmarkStart w:id="0" w:name="_GoBack"/>
-      <w:bookmarkEnd w:id="0"/>
     </w:p>
     <w:sectPr>
       <w:pgSz w:w="12240" w:h="15840"/>
@@ -1963,6 +1855,7 @@
     <w:lsdException w:name="HTML Sample" w:semiHidden="1" w:unhideWhenUsed="1"/>
     <w:lsdException w:name="HTML Typewriter" w:semiHidden="1" w:unhideWhenUsed="1"/>
     <w:lsdException w:name="HTML Variable" w:semiHidden="1" w:unhideWhenUsed="1"/>
+    <w:lsdException w:name="Normal Table" w:semiHidden="1" w:unhideWhenUsed="1"/>
     <w:lsdException w:name="annotation subject" w:semiHidden="1" w:unhideWhenUsed="1"/>
     <w:lsdException w:name="No List" w:semiHidden="1" w:unhideWhenUsed="1"/>
     <w:lsdException w:name="Outline List 1" w:semiHidden="1" w:unhideWhenUsed="1"/>
@@ -2009,8 +1902,10 @@
     <w:lsdException w:name="Table Subtle 2" w:semiHidden="1" w:unhideWhenUsed="1"/>
     <w:lsdException w:name="Table Web 1" w:semiHidden="1" w:unhideWhenUsed="1"/>
     <w:lsdException w:name="Table Web 2" w:semiHidden="1" w:unhideWhenUsed="1"/>
+    <w:lsdException w:name="Table Web 3" w:semiHidden="1" w:unhideWhenUsed="1"/>
     <w:lsdException w:name="Balloon Text" w:semiHidden="1" w:unhideWhenUsed="1"/>
     <w:lsdException w:name="Table Grid" w:uiPriority="39"/>
+    <w:lsdException w:name="Table Theme" w:semiHidden="1" w:unhideWhenUsed="1"/>
     <w:lsdException w:name="Placeholder Text" w:semiHidden="1"/>
     <w:lsdException w:name="No Spacing" w:uiPriority="1" w:qFormat="1"/>
     <w:lsdException w:name="Light Shading" w:uiPriority="60"/>
@@ -2240,7 +2135,6 @@
   <w:style w:type="character" w:default="1" w:styleId="DefaultParagraphFont">
     <w:name w:val="Default Paragraph Font"/>
     <w:uiPriority w:val="1"/>
-    <w:semiHidden/>
     <w:unhideWhenUsed/>
   </w:style>
   <w:style w:type="table" w:default="1" w:styleId="TableNormal">

</xml_diff>

<commit_message>
updated resume, added resume dark mode
</commit_message>
<xml_diff>
--- a/resume v3.docx
+++ b/resume v3.docx
@@ -1,25 +1,22 @@
 
 <file path=word/document.xml><?xml version="1.0" encoding="utf-8"?>
-<w:document xmlns:wpc="http://schemas.microsoft.com/office/word/2010/wordprocessingCanvas" xmlns:cx="http://schemas.microsoft.com/office/drawing/2014/chartex" xmlns:cx1="http://schemas.microsoft.com/office/drawing/2015/9/8/chartex" xmlns:cx2="http://schemas.microsoft.com/office/drawing/2015/10/21/chartex" xmlns:cx3="http://schemas.microsoft.com/office/drawing/2016/5/9/chartex" xmlns:cx4="http://schemas.microsoft.com/office/drawing/2016/5/10/chartex" xmlns:cx5="http://schemas.microsoft.com/office/drawing/2016/5/11/chartex" xmlns:cx6="http://schemas.microsoft.com/office/drawing/2016/5/12/chartex" xmlns:cx7="http://schemas.microsoft.com/office/drawing/2016/5/13/chartex" xmlns:cx8="http://schemas.microsoft.com/office/drawing/2016/5/14/chartex" xmlns:mc="http://schemas.openxmlformats.org/markup-compatibility/2006" xmlns:aink="http://schemas.microsoft.com/office/drawing/2016/ink" xmlns:am3d="http://schemas.microsoft.com/office/drawing/2017/model3d" xmlns:o="urn:schemas-microsoft-com:office:office" xmlns:r="http://schemas.openxmlformats.org/officeDocument/2006/relationships" xmlns:m="http://schemas.openxmlformats.org/officeDocument/2006/math" xmlns:v="urn:schemas-microsoft-com:vml" xmlns:wp14="http://schemas.microsoft.com/office/word/2010/wordprocessingDrawing" xmlns:wp="http://schemas.openxmlformats.org/drawingml/2006/wordprocessingDrawing" xmlns:w10="urn:schemas-microsoft-com:office:word" xmlns:w="http://schemas.openxmlformats.org/wordprocessingml/2006/main" xmlns:w14="http://schemas.microsoft.com/office/word/2010/wordml" xmlns:w15="http://schemas.microsoft.com/office/word/2012/wordml" xmlns:w16cex="http://schemas.microsoft.com/office/word/2018/wordml/cex" xmlns:w16cid="http://schemas.microsoft.com/office/word/2016/wordml/cid" xmlns:w16="http://schemas.microsoft.com/office/word/2018/wordml" xmlns:w16sdtdh="http://schemas.microsoft.com/office/word/2020/wordml/sdtdatahash" xmlns:w16se="http://schemas.microsoft.com/office/word/2015/wordml/symex" xmlns:wpg="http://schemas.microsoft.com/office/word/2010/wordprocessingGroup" xmlns:wpi="http://schemas.microsoft.com/office/word/2010/wordprocessingInk" xmlns:wne="http://schemas.microsoft.com/office/word/2006/wordml" xmlns:wps="http://schemas.microsoft.com/office/word/2010/wordprocessingShape" mc:Ignorable="w14 w15 w16se w16cid w16 w16cex w16sdtdh wp14">
+<w:document xmlns:wpc="http://schemas.microsoft.com/office/word/2010/wordprocessingCanvas" xmlns:cx="http://schemas.microsoft.com/office/drawing/2014/chartex" xmlns:cx1="http://schemas.microsoft.com/office/drawing/2015/9/8/chartex" xmlns:cx2="http://schemas.microsoft.com/office/drawing/2015/10/21/chartex" xmlns:cx3="http://schemas.microsoft.com/office/drawing/2016/5/9/chartex" xmlns:cx4="http://schemas.microsoft.com/office/drawing/2016/5/10/chartex" xmlns:cx5="http://schemas.microsoft.com/office/drawing/2016/5/11/chartex" xmlns:cx6="http://schemas.microsoft.com/office/drawing/2016/5/12/chartex" xmlns:cx7="http://schemas.microsoft.com/office/drawing/2016/5/13/chartex" xmlns:cx8="http://schemas.microsoft.com/office/drawing/2016/5/14/chartex" xmlns:mc="http://schemas.openxmlformats.org/markup-compatibility/2006" xmlns:aink="http://schemas.microsoft.com/office/drawing/2016/ink" xmlns:am3d="http://schemas.microsoft.com/office/drawing/2017/model3d" xmlns:o="urn:schemas-microsoft-com:office:office" xmlns:oel="http://schemas.microsoft.com/office/2019/extlst" xmlns:r="http://schemas.openxmlformats.org/officeDocument/2006/relationships" xmlns:m="http://schemas.openxmlformats.org/officeDocument/2006/math" xmlns:v="urn:schemas-microsoft-com:vml" xmlns:wp14="http://schemas.microsoft.com/office/word/2010/wordprocessingDrawing" xmlns:wp="http://schemas.openxmlformats.org/drawingml/2006/wordprocessingDrawing" xmlns:w10="urn:schemas-microsoft-com:office:word" xmlns:w="http://schemas.openxmlformats.org/wordprocessingml/2006/main" xmlns:w14="http://schemas.microsoft.com/office/word/2010/wordml" xmlns:w15="http://schemas.microsoft.com/office/word/2012/wordml" xmlns:w16cex="http://schemas.microsoft.com/office/word/2018/wordml/cex" xmlns:w16cid="http://schemas.microsoft.com/office/word/2016/wordml/cid" xmlns:w16="http://schemas.microsoft.com/office/word/2018/wordml" xmlns:w16sdtdh="http://schemas.microsoft.com/office/word/2020/wordml/sdtdatahash" xmlns:w16se="http://schemas.microsoft.com/office/word/2015/wordml/symex" xmlns:wpg="http://schemas.microsoft.com/office/word/2010/wordprocessingGroup" xmlns:wpi="http://schemas.microsoft.com/office/word/2010/wordprocessingInk" xmlns:wne="http://schemas.microsoft.com/office/word/2006/wordml" xmlns:wps="http://schemas.microsoft.com/office/word/2010/wordprocessingShape" mc:Ignorable="w14 w15 w16se w16cid w16 w16cex w16sdtdh wp14">
+  <w:background w:color="272727" w:themeColor="text1" w:themeTint="D8"/>
   <w:body>
     <w:p>
       <w:pPr>
         <w:ind w:right="90"/>
         <w:jc w:val="center"/>
         <w:rPr>
-          <w:rFonts w:ascii="Century Gothic" w:hAnsi="Century Gothic"/>
+          <w:rFonts w:ascii="Baskerville" w:hAnsi="Baskerville"/>
+        </w:rPr>
+      </w:pPr>
+      <w:r>
+        <w:rPr>
+          <w:rFonts w:ascii="Baskerville" w:hAnsi="Baskerville"/>
           <w:sz w:val="28"/>
           <w:szCs w:val="28"/>
         </w:rPr>
-      </w:pPr>
-      <w:r>
-        <w:rPr>
-          <w:rFonts w:ascii="Century Gothic" w:hAnsi="Century Gothic"/>
-          <w:b/>
-          <w:bCs/>
-          <w:sz w:val="28"/>
-          <w:szCs w:val="28"/>
-        </w:rPr>
         <w:t>Theodore Chiu</w:t>
       </w:r>
     </w:p>
@@ -28,9 +25,7 @@
         <w:ind w:right="90"/>
         <w:jc w:val="center"/>
         <w:rPr>
-          <w:rFonts w:ascii="Century Gothic" w:hAnsi="Century Gothic"/>
-          <w:sz w:val="22"/>
-          <w:szCs w:val="22"/>
+          <w:rFonts w:ascii="Baskerville" w:hAnsi="Baskerville"/>
         </w:rPr>
       </w:pPr>
     </w:p>
@@ -43,16 +38,16 @@
         <w:ind w:right="90"/>
         <w:jc w:val="center"/>
         <w:rPr>
-          <w:rFonts w:ascii="Century Gothic" w:hAnsi="Century Gothic" w:cstheme="minorHAnsi"/>
-          <w:sz w:val="22"/>
-          <w:szCs w:val="22"/>
-        </w:rPr>
-      </w:pPr>
-      <w:hyperlink r:id="rId5" w:history="1">
+          <w:rFonts w:ascii="Baskerville" w:hAnsi="Baskerville" w:cstheme="minorHAnsi"/>
+          <w:sz w:val="22"/>
+          <w:szCs w:val="22"/>
+        </w:rPr>
+      </w:pPr>
+      <w:hyperlink r:id="rId8" w:history="1">
         <w:r>
           <w:rPr>
             <w:rStyle w:val="Hyperlink"/>
-            <w:rFonts w:ascii="Century Gothic" w:hAnsi="Century Gothic" w:cstheme="minorHAnsi"/>
+            <w:rFonts w:ascii="Baskerville" w:hAnsi="Baskerville" w:cstheme="minorHAnsi"/>
             <w:sz w:val="22"/>
             <w:szCs w:val="22"/>
           </w:rPr>
@@ -61,17 +56,17 @@
       </w:hyperlink>
       <w:r>
         <w:rPr>
-          <w:rFonts w:ascii="Century Gothic" w:hAnsi="Century Gothic" w:cstheme="minorHAnsi"/>
+          <w:rFonts w:ascii="Baskerville" w:hAnsi="Baskerville" w:cstheme="minorHAnsi"/>
           <w:sz w:val="22"/>
           <w:szCs w:val="22"/>
         </w:rPr>
         <w:t xml:space="preserve"> | </w:t>
       </w:r>
-      <w:hyperlink r:id="rId6" w:history="1">
+      <w:hyperlink r:id="rId9" w:history="1">
         <w:r>
           <w:rPr>
             <w:rStyle w:val="Hyperlink"/>
-            <w:rFonts w:ascii="Century Gothic" w:hAnsi="Century Gothic" w:cstheme="minorHAnsi"/>
+            <w:rFonts w:ascii="Baskerville" w:hAnsi="Baskerville" w:cstheme="minorHAnsi"/>
             <w:sz w:val="22"/>
             <w:szCs w:val="22"/>
           </w:rPr>
@@ -80,7 +75,7 @@
       </w:hyperlink>
       <w:r>
         <w:rPr>
-          <w:rFonts w:ascii="Century Gothic" w:hAnsi="Century Gothic" w:cstheme="minorHAnsi"/>
+          <w:rFonts w:ascii="Baskerville" w:hAnsi="Baskerville" w:cstheme="minorHAnsi"/>
           <w:sz w:val="22"/>
           <w:szCs w:val="22"/>
         </w:rPr>
@@ -88,17 +83,17 @@
       </w:r>
       <w:r>
         <w:rPr>
-          <w:rFonts w:ascii="Century Gothic" w:hAnsi="Century Gothic"/>
+          <w:rFonts w:ascii="Baskerville" w:hAnsi="Baskerville"/>
           <w:sz w:val="22"/>
           <w:szCs w:val="22"/>
         </w:rPr>
         <w:t xml:space="preserve"> </w:t>
       </w:r>
-      <w:hyperlink r:id="rId7" w:history="1">
+      <w:hyperlink r:id="rId10" w:history="1">
         <w:r>
           <w:rPr>
             <w:rStyle w:val="Hyperlink"/>
-            <w:rFonts w:ascii="Century Gothic" w:hAnsi="Century Gothic" w:cstheme="minorHAnsi"/>
+            <w:rFonts w:ascii="Baskerville" w:hAnsi="Baskerville" w:cstheme="minorHAnsi"/>
             <w:sz w:val="22"/>
             <w:szCs w:val="22"/>
           </w:rPr>
@@ -108,7 +103,7 @@
         <w:r>
           <w:rPr>
             <w:rStyle w:val="Hyperlink"/>
-            <w:rFonts w:ascii="Century Gothic" w:hAnsi="Century Gothic" w:cstheme="minorHAnsi"/>
+            <w:rFonts w:ascii="Baskerville" w:hAnsi="Baskerville" w:cstheme="minorHAnsi"/>
             <w:sz w:val="22"/>
             <w:szCs w:val="22"/>
           </w:rPr>
@@ -118,7 +113,7 @@
         <w:r>
           <w:rPr>
             <w:rStyle w:val="Hyperlink"/>
-            <w:rFonts w:ascii="Century Gothic" w:hAnsi="Century Gothic" w:cstheme="minorHAnsi"/>
+            <w:rFonts w:ascii="Baskerville" w:hAnsi="Baskerville" w:cstheme="minorHAnsi"/>
             <w:sz w:val="22"/>
             <w:szCs w:val="22"/>
           </w:rPr>
@@ -130,7 +125,7 @@
       <w:pPr>
         <w:ind w:right="90"/>
         <w:rPr>
-          <w:rFonts w:ascii="Century Gothic" w:hAnsi="Century Gothic"/>
+          <w:rFonts w:ascii="Baskerville" w:hAnsi="Baskerville"/>
           <w:sz w:val="22"/>
           <w:szCs w:val="22"/>
         </w:rPr>
@@ -140,9 +135,7 @@
       <w:pPr>
         <w:ind w:right="90"/>
         <w:rPr>
-          <w:rFonts w:ascii="Century Gothic" w:hAnsi="Century Gothic"/>
-          <w:b/>
-          <w:bCs/>
+          <w:rFonts w:ascii="Baskerville" w:hAnsi="Baskerville"/>
           <w:sz w:val="22"/>
           <w:szCs w:val="22"/>
           <w:u w:val="single"/>
@@ -150,9 +143,7 @@
       </w:pPr>
       <w:r>
         <w:rPr>
-          <w:rFonts w:ascii="Century Gothic" w:hAnsi="Century Gothic"/>
-          <w:b/>
-          <w:bCs/>
+          <w:rFonts w:ascii="Baskerville" w:hAnsi="Baskerville"/>
           <w:sz w:val="22"/>
           <w:szCs w:val="22"/>
           <w:u w:val="single"/>
@@ -170,18 +161,44 @@
         <w:spacing w:before="60"/>
         <w:ind w:left="360" w:right="90" w:hanging="270"/>
         <w:rPr>
-          <w:rFonts w:ascii="Century Gothic" w:hAnsi="Century Gothic" w:cstheme="minorHAnsi"/>
-          <w:sz w:val="22"/>
-          <w:szCs w:val="22"/>
-        </w:rPr>
-      </w:pPr>
-      <w:r>
-        <w:rPr>
-          <w:rFonts w:ascii="Century Gothic" w:hAnsi="Century Gothic" w:cstheme="minorHAnsi"/>
-          <w:sz w:val="22"/>
-          <w:szCs w:val="22"/>
-        </w:rPr>
-        <w:t>Software Development (Java, Python, C, C++, embedded C)</w:t>
+          <w:rFonts w:ascii="Baskerville" w:hAnsi="Baskerville" w:cstheme="minorHAnsi"/>
+          <w:sz w:val="22"/>
+          <w:szCs w:val="22"/>
+        </w:rPr>
+      </w:pPr>
+      <w:r>
+        <w:rPr>
+          <w:rFonts w:ascii="Baskerville" w:hAnsi="Baskerville" w:cstheme="minorHAnsi"/>
+          <w:sz w:val="22"/>
+          <w:szCs w:val="22"/>
+        </w:rPr>
+        <w:t>Software Development (Java, Python, C, C++, embedded C</w:t>
+      </w:r>
+      <w:r>
+        <w:rPr>
+          <w:rFonts w:ascii="Baskerville" w:hAnsi="Baskerville" w:cstheme="minorHAnsi"/>
+          <w:sz w:val="22"/>
+          <w:szCs w:val="22"/>
+        </w:rPr>
+        <w:t xml:space="preserve">, </w:t>
+      </w:r>
+      <w:proofErr w:type="spellStart"/>
+      <w:r>
+        <w:rPr>
+          <w:rFonts w:ascii="Baskerville" w:hAnsi="Baskerville" w:cstheme="minorHAnsi"/>
+          <w:sz w:val="22"/>
+          <w:szCs w:val="22"/>
+        </w:rPr>
+        <w:t>Javascript</w:t>
+      </w:r>
+      <w:proofErr w:type="spellEnd"/>
+      <w:r>
+        <w:rPr>
+          <w:rFonts w:ascii="Baskerville" w:hAnsi="Baskerville" w:cstheme="minorHAnsi"/>
+          <w:sz w:val="22"/>
+          <w:szCs w:val="22"/>
+        </w:rPr>
+        <w:t>)</w:t>
       </w:r>
     </w:p>
     <w:p>
@@ -194,23 +211,39 @@
         <w:spacing w:before="60"/>
         <w:ind w:left="360" w:right="90" w:hanging="270"/>
         <w:rPr>
-          <w:rFonts w:ascii="Century Gothic" w:hAnsi="Century Gothic" w:cstheme="minorHAnsi"/>
-          <w:sz w:val="22"/>
-          <w:szCs w:val="22"/>
-        </w:rPr>
-      </w:pPr>
-      <w:r>
-        <w:rPr>
-          <w:rFonts w:ascii="Century Gothic" w:hAnsi="Century Gothic" w:cstheme="minorHAnsi"/>
-          <w:sz w:val="22"/>
-          <w:szCs w:val="22"/>
-        </w:rPr>
-        <w:t>Systems design: Digital circuits, embedded systems, ASIC/FPGA design (</w:t>
+          <w:rFonts w:ascii="Baskerville" w:hAnsi="Baskerville" w:cstheme="minorHAnsi"/>
+          <w:sz w:val="22"/>
+          <w:szCs w:val="22"/>
+        </w:rPr>
+      </w:pPr>
+      <w:r>
+        <w:rPr>
+          <w:rFonts w:ascii="Baskerville" w:hAnsi="Baskerville" w:cstheme="minorHAnsi"/>
+          <w:sz w:val="22"/>
+          <w:szCs w:val="22"/>
+        </w:rPr>
+        <w:t xml:space="preserve">Systems design: Digital circuits, embedded systems, </w:t>
+      </w:r>
+      <w:r>
+        <w:rPr>
+          <w:rFonts w:ascii="Baskerville" w:hAnsi="Baskerville" w:cstheme="minorHAnsi"/>
+          <w:sz w:val="22"/>
+          <w:szCs w:val="22"/>
+        </w:rPr>
+        <w:t xml:space="preserve">systems integration, </w:t>
+      </w:r>
+      <w:r>
+        <w:rPr>
+          <w:rFonts w:ascii="Baskerville" w:hAnsi="Baskerville" w:cstheme="minorHAnsi"/>
+          <w:sz w:val="22"/>
+          <w:szCs w:val="22"/>
+        </w:rPr>
+        <w:t>ASIC/FPGA design (</w:t>
       </w:r>
       <w:proofErr w:type="spellStart"/>
       <w:r>
         <w:rPr>
-          <w:rFonts w:ascii="Century Gothic" w:hAnsi="Century Gothic" w:cstheme="minorHAnsi"/>
+          <w:rFonts w:ascii="Baskerville" w:hAnsi="Baskerville" w:cstheme="minorHAnsi"/>
           <w:sz w:val="22"/>
           <w:szCs w:val="22"/>
         </w:rPr>
@@ -219,7 +252,7 @@
       <w:proofErr w:type="spellEnd"/>
       <w:r>
         <w:rPr>
-          <w:rFonts w:ascii="Century Gothic" w:hAnsi="Century Gothic" w:cstheme="minorHAnsi"/>
+          <w:rFonts w:ascii="Baskerville" w:hAnsi="Baskerville" w:cstheme="minorHAnsi"/>
           <w:sz w:val="22"/>
           <w:szCs w:val="22"/>
         </w:rPr>
@@ -236,14 +269,14 @@
         <w:spacing w:before="60"/>
         <w:ind w:left="360" w:right="90" w:hanging="270"/>
         <w:rPr>
-          <w:rFonts w:ascii="Century Gothic" w:hAnsi="Century Gothic" w:cstheme="minorHAnsi"/>
-          <w:sz w:val="22"/>
-          <w:szCs w:val="22"/>
-        </w:rPr>
-      </w:pPr>
-      <w:r>
-        <w:rPr>
-          <w:rFonts w:ascii="Century Gothic" w:hAnsi="Century Gothic" w:cstheme="minorHAnsi"/>
+          <w:rFonts w:ascii="Baskerville" w:hAnsi="Baskerville" w:cstheme="minorHAnsi"/>
+          <w:sz w:val="22"/>
+          <w:szCs w:val="22"/>
+        </w:rPr>
+      </w:pPr>
+      <w:r>
+        <w:rPr>
+          <w:rFonts w:ascii="Baskerville" w:hAnsi="Baskerville" w:cstheme="minorHAnsi"/>
           <w:sz w:val="22"/>
           <w:szCs w:val="22"/>
         </w:rPr>
@@ -251,7 +284,7 @@
       </w:r>
       <w:r>
         <w:rPr>
-          <w:rFonts w:ascii="Century Gothic" w:hAnsi="Century Gothic" w:cstheme="minorHAnsi"/>
+          <w:rFonts w:ascii="Baskerville" w:hAnsi="Baskerville" w:cstheme="minorHAnsi"/>
           <w:sz w:val="22"/>
           <w:szCs w:val="22"/>
         </w:rPr>
@@ -259,7 +292,7 @@
       </w:r>
       <w:r>
         <w:rPr>
-          <w:rFonts w:ascii="Century Gothic" w:hAnsi="Century Gothic" w:cstheme="minorHAnsi"/>
+          <w:rFonts w:ascii="Baskerville" w:hAnsi="Baskerville" w:cstheme="minorHAnsi"/>
           <w:sz w:val="22"/>
           <w:szCs w:val="22"/>
         </w:rPr>
@@ -267,11 +300,19 @@
       </w:r>
       <w:r>
         <w:rPr>
-          <w:rFonts w:ascii="Century Gothic" w:hAnsi="Century Gothic" w:cstheme="minorHAnsi"/>
+          <w:rFonts w:ascii="Baskerville" w:hAnsi="Baskerville" w:cstheme="minorHAnsi"/>
           <w:sz w:val="22"/>
           <w:szCs w:val="22"/>
         </w:rPr>
         <w:t xml:space="preserve"> classification, regression, clustering, dimension reduction</w:t>
+      </w:r>
+      <w:r>
+        <w:rPr>
+          <w:rFonts w:ascii="Baskerville" w:hAnsi="Baskerville" w:cstheme="minorHAnsi"/>
+          <w:sz w:val="22"/>
+          <w:szCs w:val="22"/>
+        </w:rPr>
+        <w:t>, Bayesian probability</w:t>
       </w:r>
     </w:p>
     <w:p>
@@ -284,14 +325,14 @@
         <w:spacing w:before="60"/>
         <w:ind w:left="360" w:right="90" w:hanging="270"/>
         <w:rPr>
-          <w:rFonts w:ascii="Century Gothic" w:hAnsi="Century Gothic" w:cstheme="minorHAnsi"/>
-          <w:sz w:val="22"/>
-          <w:szCs w:val="22"/>
-        </w:rPr>
-      </w:pPr>
-      <w:r>
-        <w:rPr>
-          <w:rFonts w:ascii="Century Gothic" w:hAnsi="Century Gothic" w:cstheme="minorHAnsi"/>
+          <w:rFonts w:ascii="Baskerville" w:hAnsi="Baskerville" w:cstheme="minorHAnsi"/>
+          <w:sz w:val="22"/>
+          <w:szCs w:val="22"/>
+        </w:rPr>
+      </w:pPr>
+      <w:r>
+        <w:rPr>
+          <w:rFonts w:ascii="Baskerville" w:hAnsi="Baskerville" w:cstheme="minorHAnsi"/>
           <w:sz w:val="22"/>
           <w:szCs w:val="22"/>
         </w:rPr>
@@ -300,7 +341,7 @@
       <w:proofErr w:type="spellStart"/>
       <w:r>
         <w:rPr>
-          <w:rFonts w:ascii="Century Gothic" w:hAnsi="Century Gothic" w:cstheme="minorHAnsi"/>
+          <w:rFonts w:ascii="Baskerville" w:hAnsi="Baskerville" w:cstheme="minorHAnsi"/>
           <w:sz w:val="22"/>
           <w:szCs w:val="22"/>
         </w:rPr>
@@ -309,16 +350,32 @@
       <w:proofErr w:type="spellEnd"/>
       <w:r>
         <w:rPr>
-          <w:rFonts w:ascii="Century Gothic" w:hAnsi="Century Gothic" w:cstheme="minorHAnsi"/>
-          <w:sz w:val="22"/>
-          <w:szCs w:val="22"/>
-        </w:rPr>
-        <w:t>), Q-Learning (</w:t>
+          <w:rFonts w:ascii="Baskerville" w:hAnsi="Baskerville" w:cstheme="minorHAnsi"/>
+          <w:sz w:val="22"/>
+          <w:szCs w:val="22"/>
+        </w:rPr>
+        <w:t xml:space="preserve">), </w:t>
+      </w:r>
+      <w:r>
+        <w:rPr>
+          <w:rFonts w:ascii="Baskerville" w:hAnsi="Baskerville" w:cstheme="minorHAnsi"/>
+          <w:sz w:val="22"/>
+          <w:szCs w:val="22"/>
+        </w:rPr>
+        <w:t>Reinforcement learning</w:t>
+      </w:r>
+      <w:r>
+        <w:rPr>
+          <w:rFonts w:ascii="Baskerville" w:hAnsi="Baskerville" w:cstheme="minorHAnsi"/>
+          <w:sz w:val="22"/>
+          <w:szCs w:val="22"/>
+        </w:rPr>
+        <w:t xml:space="preserve"> (</w:t>
       </w:r>
       <w:proofErr w:type="spellStart"/>
       <w:r>
         <w:rPr>
-          <w:rFonts w:ascii="Century Gothic" w:hAnsi="Century Gothic" w:cstheme="minorHAnsi"/>
+          <w:rFonts w:ascii="Baskerville" w:hAnsi="Baskerville" w:cstheme="minorHAnsi"/>
           <w:sz w:val="22"/>
           <w:szCs w:val="22"/>
         </w:rPr>
@@ -327,7 +384,7 @@
       <w:proofErr w:type="spellEnd"/>
       <w:r>
         <w:rPr>
-          <w:rFonts w:ascii="Century Gothic" w:hAnsi="Century Gothic" w:cstheme="minorHAnsi"/>
+          <w:rFonts w:ascii="Baskerville" w:hAnsi="Baskerville" w:cstheme="minorHAnsi"/>
           <w:sz w:val="22"/>
           <w:szCs w:val="22"/>
         </w:rPr>
@@ -344,31 +401,33 @@
         <w:spacing w:before="60"/>
         <w:ind w:left="360" w:right="90" w:hanging="270"/>
         <w:rPr>
-          <w:rFonts w:ascii="Century Gothic" w:hAnsi="Century Gothic" w:cstheme="minorHAnsi"/>
-          <w:sz w:val="22"/>
-          <w:szCs w:val="22"/>
-        </w:rPr>
-      </w:pPr>
-      <w:r>
-        <w:rPr>
-          <w:rFonts w:ascii="Century Gothic" w:hAnsi="Century Gothic" w:cstheme="minorHAnsi"/>
-          <w:sz w:val="22"/>
-          <w:szCs w:val="22"/>
-        </w:rPr>
-        <w:t xml:space="preserve">Hardware engineering: </w:t>
-      </w:r>
-      <w:r>
-        <w:rPr>
-          <w:rFonts w:ascii="Century Gothic" w:hAnsi="Century Gothic" w:cstheme="minorHAnsi"/>
-          <w:sz w:val="22"/>
-          <w:szCs w:val="22"/>
-        </w:rPr>
-        <w:t>PCB design(</w:t>
+          <w:rFonts w:ascii="Baskerville" w:hAnsi="Baskerville" w:cstheme="minorHAnsi"/>
+          <w:sz w:val="22"/>
+          <w:szCs w:val="22"/>
+        </w:rPr>
+      </w:pPr>
+      <w:r>
+        <w:rPr>
+          <w:rFonts w:ascii="Baskerville" w:hAnsi="Baskerville" w:cstheme="minorHAnsi"/>
+          <w:sz w:val="22"/>
+          <w:szCs w:val="22"/>
+        </w:rPr>
+        <w:t xml:space="preserve">Hardware engineering: PCB </w:t>
+      </w:r>
+      <w:proofErr w:type="gramStart"/>
+      <w:r>
+        <w:rPr>
+          <w:rFonts w:ascii="Baskerville" w:hAnsi="Baskerville" w:cstheme="minorHAnsi"/>
+          <w:sz w:val="22"/>
+          <w:szCs w:val="22"/>
+        </w:rPr>
+        <w:t>design(</w:t>
       </w:r>
       <w:proofErr w:type="spellStart"/>
-      <w:r>
-        <w:rPr>
-          <w:rFonts w:ascii="Century Gothic" w:hAnsi="Century Gothic" w:cstheme="minorHAnsi"/>
+      <w:proofErr w:type="gramEnd"/>
+      <w:r>
+        <w:rPr>
+          <w:rFonts w:ascii="Baskerville" w:hAnsi="Baskerville" w:cstheme="minorHAnsi"/>
           <w:sz w:val="22"/>
           <w:szCs w:val="22"/>
         </w:rPr>
@@ -377,7 +436,7 @@
       <w:proofErr w:type="spellEnd"/>
       <w:r>
         <w:rPr>
-          <w:rFonts w:ascii="Century Gothic" w:hAnsi="Century Gothic" w:cstheme="minorHAnsi"/>
+          <w:rFonts w:ascii="Baskerville" w:hAnsi="Baskerville" w:cstheme="minorHAnsi"/>
           <w:sz w:val="22"/>
           <w:szCs w:val="22"/>
         </w:rPr>
@@ -386,7 +445,7 @@
       <w:proofErr w:type="spellStart"/>
       <w:r>
         <w:rPr>
-          <w:rFonts w:ascii="Century Gothic" w:hAnsi="Century Gothic" w:cstheme="minorHAnsi"/>
+          <w:rFonts w:ascii="Baskerville" w:hAnsi="Baskerville" w:cstheme="minorHAnsi"/>
           <w:sz w:val="22"/>
           <w:szCs w:val="22"/>
         </w:rPr>
@@ -395,78 +454,76 @@
       <w:proofErr w:type="spellEnd"/>
       <w:r>
         <w:rPr>
-          <w:rFonts w:ascii="Century Gothic" w:hAnsi="Century Gothic" w:cstheme="minorHAnsi"/>
-          <w:sz w:val="22"/>
-          <w:szCs w:val="22"/>
-        </w:rPr>
-        <w:t>)</w:t>
-      </w:r>
-      <w:r>
-        <w:rPr>
-          <w:rFonts w:ascii="Century Gothic" w:hAnsi="Century Gothic" w:cstheme="minorHAnsi"/>
-          <w:sz w:val="22"/>
-          <w:szCs w:val="22"/>
-        </w:rPr>
-        <w:t>, Soldering/Hot air rework</w:t>
-      </w:r>
-    </w:p>
-    <w:p>
-      <w:pPr>
-        <w:pStyle w:val="ListParagraph"/>
-        <w:pBdr>
-          <w:bottom w:val="single" w:sz="12" w:space="1" w:color="auto"/>
-        </w:pBdr>
-        <w:spacing w:before="40"/>
-        <w:ind w:left="90" w:right="90"/>
-        <w:rPr>
-          <w:rFonts w:ascii="Century Gothic" w:hAnsi="Century Gothic" w:cstheme="minorHAnsi"/>
-          <w:sz w:val="22"/>
-          <w:szCs w:val="22"/>
-        </w:rPr>
-      </w:pPr>
+          <w:rFonts w:ascii="Baskerville" w:hAnsi="Baskerville" w:cstheme="minorHAnsi"/>
+          <w:sz w:val="22"/>
+          <w:szCs w:val="22"/>
+        </w:rPr>
+        <w:t>), Soldering/Hot air rework</w:t>
+      </w:r>
     </w:p>
     <w:p>
       <w:pPr>
         <w:spacing w:before="60"/>
         <w:ind w:right="90"/>
         <w:rPr>
-          <w:rFonts w:ascii="Century Gothic" w:hAnsi="Century Gothic" w:cstheme="minorHAnsi"/>
-          <w:sz w:val="22"/>
-          <w:szCs w:val="22"/>
-        </w:rPr>
-      </w:pPr>
+          <w:rFonts w:ascii="Baskerville" w:hAnsi="Baskerville" w:cstheme="minorHAnsi"/>
+          <w:color w:val="FFFFFF" w:themeColor="background1"/>
+          <w:sz w:val="22"/>
+          <w:szCs w:val="22"/>
+        </w:rPr>
+      </w:pPr>
+      <w:r>
+        <w:rPr>
+          <w:rFonts w:ascii="Baskerville" w:hAnsi="Baskerville" w:cstheme="minorHAnsi"/>
+          <w:noProof/>
+          <w:color w:val="FFFFFF" w:themeColor="background1"/>
+          <w:sz w:val="22"/>
+          <w:szCs w:val="22"/>
+        </w:rPr>
+        <w:pict w14:anchorId="1AE0B32B">
+          <v:rect id="_x0000_i1026" alt="" style="width:468pt;height:.05pt;mso-width-percent:0;mso-height-percent:0;mso-width-percent:0;mso-height-percent:0" o:hralign="center" o:hrstd="t" o:hr="t" fillcolor="#a0a0a0" stroked="f"/>
+        </w:pict>
+      </w:r>
     </w:p>
     <w:p>
       <w:pPr>
         <w:spacing w:before="60"/>
         <w:ind w:right="90"/>
         <w:rPr>
-          <w:rFonts w:ascii="Century Gothic" w:hAnsi="Century Gothic" w:cstheme="minorHAnsi"/>
-          <w:b/>
-          <w:bCs/>
-          <w:sz w:val="22"/>
-          <w:szCs w:val="22"/>
-          <w:u w:val="single"/>
-        </w:rPr>
-      </w:pPr>
-      <w:r>
-        <w:rPr>
-          <w:rFonts w:ascii="Century Gothic" w:hAnsi="Century Gothic" w:cstheme="minorHAnsi"/>
-          <w:b/>
-          <w:bCs/>
-          <w:sz w:val="22"/>
-          <w:szCs w:val="22"/>
-          <w:u w:val="single"/>
-        </w:rPr>
-        <w:t>EXPERIENCE</w:t>
-      </w:r>
+          <w:rFonts w:ascii="Baskerville" w:hAnsi="Baskerville" w:cstheme="minorHAnsi"/>
+          <w:color w:val="FFFFFF" w:themeColor="background1"/>
+          <w:sz w:val="22"/>
+          <w:szCs w:val="22"/>
+        </w:rPr>
+      </w:pPr>
     </w:p>
     <w:p>
       <w:pPr>
         <w:spacing w:before="60"/>
         <w:ind w:right="90"/>
         <w:rPr>
-          <w:rFonts w:ascii="Century Gothic" w:hAnsi="Century Gothic" w:cstheme="minorHAnsi"/>
+          <w:rFonts w:ascii="Baskerville" w:hAnsi="Baskerville" w:cstheme="minorHAnsi"/>
+          <w:sz w:val="22"/>
+          <w:szCs w:val="22"/>
+          <w:u w:val="single"/>
+        </w:rPr>
+      </w:pPr>
+      <w:r>
+        <w:rPr>
+          <w:rFonts w:ascii="Baskerville" w:hAnsi="Baskerville" w:cstheme="minorHAnsi"/>
+          <w:sz w:val="22"/>
+          <w:szCs w:val="22"/>
+          <w:u w:val="single"/>
+        </w:rPr>
+        <w:t>EXPERIENCE</w:t>
+      </w:r>
+    </w:p>
+    <w:p>
+      <w:pPr>
+        <w:spacing w:before="60"/>
+        <w:ind w:right="90"/>
+        <w:rPr>
+          <w:rFonts w:ascii="Baskerville" w:hAnsi="Baskerville" w:cstheme="minorHAnsi"/>
           <w:sz w:val="22"/>
           <w:szCs w:val="22"/>
         </w:rPr>
@@ -480,20 +537,16 @@
         <w:spacing w:before="60"/>
         <w:ind w:right="90"/>
         <w:rPr>
-          <w:rFonts w:ascii="Century Gothic" w:hAnsi="Century Gothic" w:cstheme="minorHAnsi"/>
-          <w:b/>
-          <w:bCs/>
-          <w:sz w:val="22"/>
-          <w:szCs w:val="22"/>
-        </w:rPr>
-      </w:pPr>
-      <w:hyperlink r:id="rId8" w:history="1">
+          <w:rFonts w:ascii="Baskerville" w:hAnsi="Baskerville" w:cstheme="minorHAnsi"/>
+          <w:sz w:val="22"/>
+          <w:szCs w:val="22"/>
+        </w:rPr>
+      </w:pPr>
+      <w:hyperlink r:id="rId11" w:history="1">
         <w:r>
           <w:rPr>
             <w:rStyle w:val="Hyperlink"/>
-            <w:rFonts w:ascii="Century Gothic" w:hAnsi="Century Gothic" w:cstheme="minorHAnsi"/>
-            <w:b/>
-            <w:bCs/>
+            <w:rFonts w:ascii="Baskerville" w:hAnsi="Baskerville" w:cstheme="minorHAnsi"/>
             <w:sz w:val="22"/>
             <w:szCs w:val="22"/>
           </w:rPr>
@@ -502,9 +555,7 @@
       </w:hyperlink>
       <w:r>
         <w:rPr>
-          <w:rFonts w:ascii="Century Gothic" w:hAnsi="Century Gothic" w:cstheme="minorHAnsi"/>
-          <w:b/>
-          <w:bCs/>
+          <w:rFonts w:ascii="Baskerville" w:hAnsi="Baskerville" w:cstheme="minorHAnsi"/>
           <w:sz w:val="22"/>
           <w:szCs w:val="22"/>
         </w:rPr>
@@ -520,18 +571,14 @@
         <w:spacing w:before="60"/>
         <w:ind w:right="90"/>
         <w:rPr>
-          <w:rFonts w:ascii="Century Gothic" w:hAnsi="Century Gothic" w:cstheme="minorHAnsi"/>
-          <w:i/>
-          <w:iCs/>
-          <w:sz w:val="22"/>
-          <w:szCs w:val="22"/>
-        </w:rPr>
-      </w:pPr>
-      <w:r>
-        <w:rPr>
-          <w:rFonts w:ascii="Century Gothic" w:hAnsi="Century Gothic" w:cstheme="minorHAnsi"/>
-          <w:i/>
-          <w:iCs/>
+          <w:rFonts w:ascii="Baskerville" w:hAnsi="Baskerville" w:cstheme="minorHAnsi"/>
+          <w:sz w:val="22"/>
+          <w:szCs w:val="22"/>
+        </w:rPr>
+      </w:pPr>
+      <w:r>
+        <w:rPr>
+          <w:rFonts w:ascii="Baskerville" w:hAnsi="Baskerville" w:cstheme="minorHAnsi"/>
           <w:sz w:val="22"/>
           <w:szCs w:val="22"/>
         </w:rPr>
@@ -539,9 +586,7 @@
       </w:r>
       <w:r>
         <w:rPr>
-          <w:rFonts w:ascii="Century Gothic" w:hAnsi="Century Gothic" w:cstheme="minorHAnsi"/>
-          <w:i/>
-          <w:iCs/>
+          <w:rFonts w:ascii="Baskerville" w:hAnsi="Baskerville" w:cstheme="minorHAnsi"/>
           <w:sz w:val="22"/>
           <w:szCs w:val="22"/>
         </w:rPr>
@@ -562,18 +607,26 @@
         <w:spacing w:before="60"/>
         <w:ind w:left="360" w:right="90" w:hanging="270"/>
         <w:rPr>
-          <w:rFonts w:ascii="Century Gothic" w:hAnsi="Century Gothic" w:cstheme="minorHAnsi"/>
-          <w:sz w:val="22"/>
-          <w:szCs w:val="22"/>
-        </w:rPr>
-      </w:pPr>
-      <w:r>
-        <w:rPr>
-          <w:rFonts w:ascii="Century Gothic" w:hAnsi="Century Gothic" w:cstheme="minorHAnsi"/>
+          <w:rFonts w:ascii="Baskerville" w:hAnsi="Baskerville" w:cstheme="minorHAnsi"/>
+          <w:sz w:val="22"/>
+          <w:szCs w:val="22"/>
+        </w:rPr>
+      </w:pPr>
+      <w:r>
+        <w:rPr>
+          <w:rFonts w:ascii="Baskerville" w:hAnsi="Baskerville" w:cstheme="minorHAnsi"/>
           <w:sz w:val="22"/>
           <w:szCs w:val="22"/>
         </w:rPr>
         <w:t>Systems engineer in Lightwave Division supporting bleeding edge research of fiber optics</w:t>
+      </w:r>
+      <w:r>
+        <w:rPr>
+          <w:rFonts w:ascii="Baskerville" w:hAnsi="Baskerville" w:cstheme="minorHAnsi"/>
+          <w:sz w:val="22"/>
+          <w:szCs w:val="22"/>
+        </w:rPr>
+        <w:t xml:space="preserve"> by introducing new technologies and current engineering best practices to research team</w:t>
       </w:r>
     </w:p>
     <w:p>
@@ -589,34 +642,18 @@
         <w:spacing w:before="60"/>
         <w:ind w:left="360" w:right="90" w:hanging="270"/>
         <w:rPr>
-          <w:rFonts w:ascii="Century Gothic" w:hAnsi="Century Gothic" w:cstheme="minorHAnsi"/>
-          <w:sz w:val="22"/>
-          <w:szCs w:val="22"/>
-        </w:rPr>
-      </w:pPr>
-      <w:r>
-        <w:rPr>
-          <w:rFonts w:ascii="Century Gothic" w:hAnsi="Century Gothic" w:cstheme="minorHAnsi"/>
-          <w:sz w:val="22"/>
-          <w:szCs w:val="22"/>
-        </w:rPr>
-        <w:t xml:space="preserve">Helped design software for fiber optic instruments </w:t>
-      </w:r>
-      <w:r>
-        <w:rPr>
-          <w:rFonts w:ascii="Century Gothic" w:hAnsi="Century Gothic" w:cstheme="minorHAnsi"/>
-          <w:sz w:val="22"/>
-          <w:szCs w:val="22"/>
-        </w:rPr>
-        <w:t xml:space="preserve">that </w:t>
-      </w:r>
-      <w:r>
-        <w:rPr>
-          <w:rFonts w:ascii="Century Gothic" w:hAnsi="Century Gothic" w:cstheme="minorHAnsi"/>
-          <w:sz w:val="22"/>
-          <w:szCs w:val="22"/>
-        </w:rPr>
-        <w:t>utilized Rayleigh backscatter OFDR (C++)</w:t>
+          <w:rFonts w:ascii="Baskerville" w:hAnsi="Baskerville" w:cstheme="minorHAnsi"/>
+          <w:sz w:val="22"/>
+          <w:szCs w:val="22"/>
+        </w:rPr>
+      </w:pPr>
+      <w:r>
+        <w:rPr>
+          <w:rFonts w:ascii="Baskerville" w:hAnsi="Baskerville" w:cstheme="minorHAnsi"/>
+          <w:sz w:val="22"/>
+          <w:szCs w:val="22"/>
+        </w:rPr>
+        <w:t xml:space="preserve">Reimplemented out of date software with scalable testing methodologies and modern frameworks </w:t>
       </w:r>
     </w:p>
     <w:p>
@@ -632,36 +669,34 @@
         <w:spacing w:before="60"/>
         <w:ind w:left="360" w:right="90" w:hanging="270"/>
         <w:rPr>
-          <w:rFonts w:ascii="Century Gothic" w:hAnsi="Century Gothic" w:cstheme="minorHAnsi"/>
-          <w:sz w:val="22"/>
-          <w:szCs w:val="22"/>
-        </w:rPr>
-      </w:pPr>
-      <w:r>
-        <w:rPr>
-          <w:rFonts w:ascii="Century Gothic" w:hAnsi="Century Gothic" w:cstheme="minorHAnsi"/>
-          <w:sz w:val="22"/>
-          <w:szCs w:val="22"/>
-        </w:rPr>
-        <w:t xml:space="preserve">Microsoft </w:t>
-      </w:r>
-      <w:proofErr w:type="spellStart"/>
-      <w:r>
-        <w:rPr>
-          <w:rFonts w:ascii="Century Gothic" w:hAnsi="Century Gothic" w:cstheme="minorHAnsi"/>
-          <w:sz w:val="22"/>
-          <w:szCs w:val="22"/>
-        </w:rPr>
-        <w:t>Hololens</w:t>
-      </w:r>
-      <w:proofErr w:type="spellEnd"/>
-      <w:r>
-        <w:rPr>
-          <w:rFonts w:ascii="Century Gothic" w:hAnsi="Century Gothic" w:cstheme="minorHAnsi"/>
-          <w:sz w:val="22"/>
-          <w:szCs w:val="22"/>
-        </w:rPr>
-        <w:t xml:space="preserve"> development for interactively displaying data (Unity &amp; C#)</w:t>
+          <w:rFonts w:ascii="Baskerville" w:hAnsi="Baskerville" w:cstheme="minorHAnsi"/>
+          <w:sz w:val="22"/>
+          <w:szCs w:val="22"/>
+        </w:rPr>
+      </w:pPr>
+      <w:r>
+        <w:rPr>
+          <w:rFonts w:ascii="Baskerville" w:hAnsi="Baskerville" w:cstheme="minorHAnsi"/>
+          <w:sz w:val="22"/>
+          <w:szCs w:val="22"/>
+        </w:rPr>
+        <w:t xml:space="preserve">Helped design software for fiber optic instruments </w:t>
+      </w:r>
+      <w:r>
+        <w:rPr>
+          <w:rFonts w:ascii="Baskerville" w:hAnsi="Baskerville" w:cstheme="minorHAnsi"/>
+          <w:sz w:val="22"/>
+          <w:szCs w:val="22"/>
+        </w:rPr>
+        <w:t xml:space="preserve">that </w:t>
+      </w:r>
+      <w:r>
+        <w:rPr>
+          <w:rFonts w:ascii="Baskerville" w:hAnsi="Baskerville" w:cstheme="minorHAnsi"/>
+          <w:sz w:val="22"/>
+          <w:szCs w:val="22"/>
+        </w:rPr>
+        <w:t>utilized Rayleigh backscatter OFDR (C++)</w:t>
       </w:r>
     </w:p>
     <w:p>
@@ -677,18 +712,36 @@
         <w:spacing w:before="60"/>
         <w:ind w:left="360" w:right="90" w:hanging="270"/>
         <w:rPr>
-          <w:rFonts w:ascii="Century Gothic" w:hAnsi="Century Gothic" w:cstheme="minorHAnsi"/>
-          <w:sz w:val="22"/>
-          <w:szCs w:val="22"/>
-        </w:rPr>
-      </w:pPr>
-      <w:r>
-        <w:rPr>
-          <w:rFonts w:ascii="Century Gothic" w:hAnsi="Century Gothic" w:cstheme="minorHAnsi"/>
-          <w:sz w:val="22"/>
-          <w:szCs w:val="22"/>
-        </w:rPr>
-        <w:t>Design calibration and testing tools for optical shape sensing</w:t>
+          <w:rFonts w:ascii="Baskerville" w:hAnsi="Baskerville" w:cstheme="minorHAnsi"/>
+          <w:sz w:val="22"/>
+          <w:szCs w:val="22"/>
+        </w:rPr>
+      </w:pPr>
+      <w:r>
+        <w:rPr>
+          <w:rFonts w:ascii="Baskerville" w:hAnsi="Baskerville" w:cstheme="minorHAnsi"/>
+          <w:sz w:val="22"/>
+          <w:szCs w:val="22"/>
+        </w:rPr>
+        <w:t xml:space="preserve">Microsoft </w:t>
+      </w:r>
+      <w:proofErr w:type="spellStart"/>
+      <w:r>
+        <w:rPr>
+          <w:rFonts w:ascii="Baskerville" w:hAnsi="Baskerville" w:cstheme="minorHAnsi"/>
+          <w:sz w:val="22"/>
+          <w:szCs w:val="22"/>
+        </w:rPr>
+        <w:t>Hololens</w:t>
+      </w:r>
+      <w:proofErr w:type="spellEnd"/>
+      <w:r>
+        <w:rPr>
+          <w:rFonts w:ascii="Baskerville" w:hAnsi="Baskerville" w:cstheme="minorHAnsi"/>
+          <w:sz w:val="22"/>
+          <w:szCs w:val="22"/>
+        </w:rPr>
+        <w:t xml:space="preserve"> development for interactively displaying data (Unity &amp; C#)</w:t>
       </w:r>
     </w:p>
     <w:p>
@@ -704,110 +757,26 @@
         <w:spacing w:before="60"/>
         <w:ind w:left="360" w:right="90" w:hanging="270"/>
         <w:rPr>
-          <w:rFonts w:ascii="Century Gothic" w:hAnsi="Century Gothic" w:cstheme="minorHAnsi"/>
-          <w:sz w:val="22"/>
-          <w:szCs w:val="22"/>
-        </w:rPr>
-      </w:pPr>
-      <w:r>
-        <w:rPr>
-          <w:rFonts w:ascii="Century Gothic" w:hAnsi="Century Gothic" w:cstheme="minorHAnsi"/>
+          <w:rFonts w:ascii="Baskerville" w:hAnsi="Baskerville" w:cstheme="minorHAnsi"/>
+          <w:sz w:val="22"/>
+          <w:szCs w:val="22"/>
+        </w:rPr>
+      </w:pPr>
+      <w:r>
+        <w:rPr>
+          <w:rFonts w:ascii="Baskerville" w:hAnsi="Baskerville" w:cstheme="minorHAnsi"/>
           <w:sz w:val="22"/>
           <w:szCs w:val="22"/>
         </w:rPr>
         <w:t>Implemented software redesign to optimize an embedded system by offloading Fourier Transforms to DSP’s</w:t>
       </w:r>
-    </w:p>
-    <w:p>
-      <w:pPr>
-        <w:pStyle w:val="ListParagraph"/>
-        <w:tabs>
-          <w:tab w:val="right" w:pos="10710"/>
-        </w:tabs>
-        <w:spacing w:before="60"/>
-        <w:ind w:left="360" w:right="90"/>
-        <w:rPr>
-          <w:rFonts w:ascii="Century Gothic" w:hAnsi="Century Gothic" w:cstheme="minorHAnsi"/>
-          <w:sz w:val="22"/>
-          <w:szCs w:val="22"/>
-        </w:rPr>
-      </w:pPr>
-    </w:p>
-    <w:p>
-      <w:pPr>
-        <w:tabs>
-          <w:tab w:val="right" w:pos="10710"/>
-        </w:tabs>
-        <w:spacing w:before="60"/>
-        <w:ind w:right="90"/>
-        <w:rPr>
-          <w:rFonts w:ascii="Century Gothic" w:hAnsi="Century Gothic" w:cstheme="minorHAnsi"/>
-          <w:b/>
-          <w:bCs/>
-          <w:sz w:val="22"/>
-          <w:szCs w:val="22"/>
-        </w:rPr>
-      </w:pPr>
-      <w:hyperlink r:id="rId9" w:history="1">
-        <w:r>
-          <w:rPr>
-            <w:rStyle w:val="Hyperlink"/>
-            <w:rFonts w:ascii="Century Gothic" w:hAnsi="Century Gothic" w:cstheme="minorHAnsi"/>
-            <w:b/>
-            <w:bCs/>
-            <w:sz w:val="22"/>
-            <w:szCs w:val="22"/>
-          </w:rPr>
-          <w:t>Heroes Jobs</w:t>
-        </w:r>
-      </w:hyperlink>
-      <w:r>
-        <w:rPr>
-          <w:rFonts w:ascii="Century Gothic" w:hAnsi="Century Gothic" w:cstheme="minorHAnsi"/>
-          <w:b/>
-          <w:bCs/>
-          <w:sz w:val="22"/>
-          <w:szCs w:val="22"/>
-        </w:rPr>
-        <w:tab/>
-        <w:t>San Francisco, CA</w:t>
-      </w:r>
-    </w:p>
-    <w:p>
-      <w:pPr>
-        <w:tabs>
-          <w:tab w:val="right" w:pos="10710"/>
-        </w:tabs>
-        <w:spacing w:before="60"/>
-        <w:ind w:right="90"/>
-        <w:rPr>
-          <w:rFonts w:ascii="Century Gothic" w:hAnsi="Century Gothic" w:cstheme="minorHAnsi"/>
-          <w:i/>
-          <w:iCs/>
-          <w:sz w:val="22"/>
-          <w:szCs w:val="22"/>
-        </w:rPr>
-      </w:pPr>
-      <w:r>
-        <w:rPr>
-          <w:rFonts w:ascii="Century Gothic" w:hAnsi="Century Gothic" w:cstheme="minorHAnsi"/>
-          <w:i/>
-          <w:iCs/>
-          <w:sz w:val="22"/>
-          <w:szCs w:val="22"/>
-        </w:rPr>
-        <w:t>CS Intern</w:t>
-      </w:r>
-      <w:r>
-        <w:rPr>
-          <w:rFonts w:ascii="Century Gothic" w:hAnsi="Century Gothic" w:cstheme="minorHAnsi"/>
-          <w:i/>
-          <w:iCs/>
-          <w:sz w:val="22"/>
-          <w:szCs w:val="22"/>
-        </w:rPr>
-        <w:tab/>
-        <w:t>Summer 2019</w:t>
+      <w:r>
+        <w:rPr>
+          <w:rFonts w:ascii="Baskerville" w:hAnsi="Baskerville" w:cstheme="minorHAnsi"/>
+          <w:sz w:val="22"/>
+          <w:szCs w:val="22"/>
+        </w:rPr>
+        <w:t xml:space="preserve"> (Embedded C)</w:t>
       </w:r>
     </w:p>
     <w:p>
@@ -823,18 +792,88 @@
         <w:spacing w:before="60"/>
         <w:ind w:left="360" w:right="90" w:hanging="270"/>
         <w:rPr>
-          <w:rFonts w:ascii="Century Gothic" w:hAnsi="Century Gothic" w:cstheme="minorHAnsi"/>
-          <w:sz w:val="22"/>
-          <w:szCs w:val="22"/>
-        </w:rPr>
-      </w:pPr>
-      <w:r>
-        <w:rPr>
-          <w:rFonts w:ascii="Century Gothic" w:hAnsi="Century Gothic" w:cstheme="minorHAnsi"/>
-          <w:sz w:val="22"/>
-          <w:szCs w:val="22"/>
-        </w:rPr>
-        <w:t>Worked in an early stage startup as an intern leveraging software design and automation to optimize rapid growth in order to secure next round of funding</w:t>
+          <w:rFonts w:ascii="Baskerville" w:hAnsi="Baskerville" w:cstheme="minorHAnsi"/>
+          <w:sz w:val="22"/>
+          <w:szCs w:val="22"/>
+        </w:rPr>
+      </w:pPr>
+      <w:r>
+        <w:rPr>
+          <w:rFonts w:ascii="Baskerville" w:hAnsi="Baskerville" w:cstheme="minorHAnsi"/>
+          <w:sz w:val="22"/>
+          <w:szCs w:val="22"/>
+        </w:rPr>
+        <w:t xml:space="preserve">Created software using nonlinear optimization </w:t>
+      </w:r>
+      <w:r>
+        <w:rPr>
+          <w:rFonts w:ascii="Baskerville" w:hAnsi="Baskerville" w:cstheme="minorHAnsi"/>
+          <w:sz w:val="22"/>
+          <w:szCs w:val="22"/>
+        </w:rPr>
+        <w:t>(</w:t>
+      </w:r>
+      <w:proofErr w:type="spellStart"/>
+      <w:r>
+        <w:rPr>
+          <w:rFonts w:ascii="Baskerville" w:hAnsi="Baskerville" w:cstheme="minorHAnsi"/>
+          <w:sz w:val="22"/>
+          <w:szCs w:val="22"/>
+        </w:rPr>
+        <w:t>Nelder</w:t>
+      </w:r>
+      <w:proofErr w:type="spellEnd"/>
+      <w:r>
+        <w:rPr>
+          <w:rFonts w:ascii="Baskerville" w:hAnsi="Baskerville" w:cstheme="minorHAnsi"/>
+          <w:sz w:val="22"/>
+          <w:szCs w:val="22"/>
+        </w:rPr>
+        <w:t xml:space="preserve">-Mead) </w:t>
+      </w:r>
+      <w:r>
+        <w:rPr>
+          <w:rFonts w:ascii="Baskerville" w:hAnsi="Baskerville" w:cstheme="minorHAnsi"/>
+          <w:sz w:val="22"/>
+          <w:szCs w:val="22"/>
+        </w:rPr>
+        <w:t xml:space="preserve">and frequency analysis to perform </w:t>
+      </w:r>
+      <w:proofErr w:type="spellStart"/>
+      <w:r>
+        <w:rPr>
+          <w:rFonts w:ascii="Baskerville" w:hAnsi="Baskerville" w:cstheme="minorHAnsi"/>
+          <w:sz w:val="22"/>
+          <w:szCs w:val="22"/>
+        </w:rPr>
+        <w:t>fabry-perot</w:t>
+      </w:r>
+      <w:proofErr w:type="spellEnd"/>
+      <w:r>
+        <w:rPr>
+          <w:rFonts w:ascii="Baskerville" w:hAnsi="Baskerville" w:cstheme="minorHAnsi"/>
+          <w:sz w:val="22"/>
+          <w:szCs w:val="22"/>
+        </w:rPr>
+        <w:t xml:space="preserve"> interferometry at industry leading speeds (Python/</w:t>
+      </w:r>
+      <w:proofErr w:type="spellStart"/>
+      <w:r>
+        <w:rPr>
+          <w:rFonts w:ascii="Baskerville" w:hAnsi="Baskerville" w:cstheme="minorHAnsi"/>
+          <w:sz w:val="22"/>
+          <w:szCs w:val="22"/>
+        </w:rPr>
+        <w:t>Numpy</w:t>
+      </w:r>
+      <w:proofErr w:type="spellEnd"/>
+      <w:r>
+        <w:rPr>
+          <w:rFonts w:ascii="Baskerville" w:hAnsi="Baskerville" w:cstheme="minorHAnsi"/>
+          <w:sz w:val="22"/>
+          <w:szCs w:val="22"/>
+        </w:rPr>
+        <w:t>, C++)</w:t>
       </w:r>
     </w:p>
     <w:p>
@@ -850,18 +889,132 @@
         <w:spacing w:before="60"/>
         <w:ind w:left="360" w:right="90" w:hanging="270"/>
         <w:rPr>
-          <w:rFonts w:ascii="Century Gothic" w:hAnsi="Century Gothic" w:cstheme="minorHAnsi"/>
-          <w:sz w:val="22"/>
-          <w:szCs w:val="22"/>
-        </w:rPr>
-      </w:pPr>
-      <w:r>
-        <w:rPr>
-          <w:rFonts w:ascii="Century Gothic" w:hAnsi="Century Gothic" w:cstheme="minorHAnsi"/>
-          <w:sz w:val="22"/>
-          <w:szCs w:val="22"/>
-        </w:rPr>
-        <w:t>Created libraries and scripts to automate social media presence that lead to an increase in user-acquisition</w:t>
+          <w:rFonts w:ascii="Baskerville" w:hAnsi="Baskerville" w:cstheme="minorHAnsi"/>
+          <w:sz w:val="22"/>
+          <w:szCs w:val="22"/>
+        </w:rPr>
+      </w:pPr>
+      <w:r>
+        <w:rPr>
+          <w:rFonts w:ascii="Baskerville" w:hAnsi="Baskerville" w:cstheme="minorHAnsi"/>
+          <w:sz w:val="22"/>
+          <w:szCs w:val="22"/>
+        </w:rPr>
+        <w:t xml:space="preserve">Performed data analysis to perfect EFPI Bragg grated pressure monitoring systems. Implemented high dimensional nonlinear regression </w:t>
+      </w:r>
+      <w:r>
+        <w:rPr>
+          <w:rFonts w:ascii="Baskerville" w:hAnsi="Baskerville" w:cstheme="minorHAnsi"/>
+          <w:sz w:val="22"/>
+          <w:szCs w:val="22"/>
+        </w:rPr>
+        <w:t>to aid in data classification</w:t>
+      </w:r>
+      <w:r>
+        <w:rPr>
+          <w:rFonts w:ascii="Baskerville" w:hAnsi="Baskerville" w:cstheme="minorHAnsi"/>
+          <w:sz w:val="22"/>
+          <w:szCs w:val="22"/>
+        </w:rPr>
+        <w:t xml:space="preserve"> (C++, Intel </w:t>
+      </w:r>
+      <w:proofErr w:type="spellStart"/>
+      <w:r>
+        <w:rPr>
+          <w:rFonts w:ascii="Baskerville" w:hAnsi="Baskerville" w:cstheme="minorHAnsi"/>
+          <w:sz w:val="22"/>
+          <w:szCs w:val="22"/>
+        </w:rPr>
+        <w:t>oneAPI</w:t>
+      </w:r>
+      <w:proofErr w:type="spellEnd"/>
+      <w:r>
+        <w:rPr>
+          <w:rFonts w:ascii="Baskerville" w:hAnsi="Baskerville" w:cstheme="minorHAnsi"/>
+          <w:sz w:val="22"/>
+          <w:szCs w:val="22"/>
+        </w:rPr>
+        <w:t>)</w:t>
+      </w:r>
+    </w:p>
+    <w:p>
+      <w:pPr>
+        <w:pStyle w:val="ListParagraph"/>
+        <w:tabs>
+          <w:tab w:val="right" w:pos="10710"/>
+        </w:tabs>
+        <w:spacing w:before="60"/>
+        <w:ind w:left="360" w:right="90"/>
+        <w:rPr>
+          <w:rFonts w:ascii="Baskerville" w:hAnsi="Baskerville" w:cstheme="minorHAnsi"/>
+          <w:sz w:val="22"/>
+          <w:szCs w:val="22"/>
+        </w:rPr>
+      </w:pPr>
+    </w:p>
+    <w:p>
+      <w:pPr>
+        <w:tabs>
+          <w:tab w:val="right" w:pos="10710"/>
+        </w:tabs>
+        <w:spacing w:before="60"/>
+        <w:ind w:right="90"/>
+        <w:rPr>
+          <w:rFonts w:ascii="Baskerville" w:hAnsi="Baskerville" w:cstheme="minorHAnsi"/>
+          <w:sz w:val="22"/>
+          <w:szCs w:val="22"/>
+        </w:rPr>
+      </w:pPr>
+      <w:hyperlink r:id="rId12" w:history="1">
+        <w:r>
+          <w:rPr>
+            <w:rStyle w:val="Hyperlink"/>
+            <w:rFonts w:ascii="Baskerville" w:hAnsi="Baskerville" w:cstheme="minorHAnsi"/>
+            <w:sz w:val="22"/>
+            <w:szCs w:val="22"/>
+          </w:rPr>
+          <w:t>Heroes Jobs</w:t>
+        </w:r>
+      </w:hyperlink>
+      <w:r>
+        <w:rPr>
+          <w:rFonts w:ascii="Baskerville" w:hAnsi="Baskerville" w:cstheme="minorHAnsi"/>
+          <w:sz w:val="22"/>
+          <w:szCs w:val="22"/>
+        </w:rPr>
+        <w:tab/>
+        <w:t>San Francisco, CA</w:t>
+      </w:r>
+    </w:p>
+    <w:p>
+      <w:pPr>
+        <w:tabs>
+          <w:tab w:val="right" w:pos="10710"/>
+        </w:tabs>
+        <w:spacing w:before="60"/>
+        <w:ind w:right="90"/>
+        <w:rPr>
+          <w:rFonts w:ascii="Baskerville" w:hAnsi="Baskerville" w:cstheme="minorHAnsi"/>
+          <w:sz w:val="22"/>
+          <w:szCs w:val="22"/>
+        </w:rPr>
+      </w:pPr>
+      <w:r>
+        <w:rPr>
+          <w:rFonts w:ascii="Baskerville" w:hAnsi="Baskerville" w:cstheme="minorHAnsi"/>
+          <w:sz w:val="22"/>
+          <w:szCs w:val="22"/>
+        </w:rPr>
+        <w:t>CS Intern</w:t>
+      </w:r>
+      <w:r>
+        <w:rPr>
+          <w:rFonts w:ascii="Baskerville" w:hAnsi="Baskerville" w:cstheme="minorHAnsi"/>
+          <w:sz w:val="22"/>
+          <w:szCs w:val="22"/>
+        </w:rPr>
+        <w:tab/>
+        <w:t>Summer 2019</w:t>
       </w:r>
     </w:p>
     <w:p>
@@ -877,18 +1030,36 @@
         <w:spacing w:before="60"/>
         <w:ind w:left="360" w:right="90" w:hanging="270"/>
         <w:rPr>
-          <w:rFonts w:ascii="Century Gothic" w:hAnsi="Century Gothic" w:cstheme="minorHAnsi"/>
-          <w:sz w:val="22"/>
-          <w:szCs w:val="22"/>
-        </w:rPr>
-      </w:pPr>
-      <w:r>
-        <w:rPr>
-          <w:rFonts w:ascii="Century Gothic" w:hAnsi="Century Gothic" w:cstheme="minorHAnsi"/>
-          <w:sz w:val="22"/>
-          <w:szCs w:val="22"/>
-        </w:rPr>
-        <w:t>Created internet scrapers to mine data from various databases to identify and target potential users</w:t>
+          <w:rFonts w:ascii="Baskerville" w:hAnsi="Baskerville" w:cstheme="minorHAnsi"/>
+          <w:sz w:val="22"/>
+          <w:szCs w:val="22"/>
+        </w:rPr>
+      </w:pPr>
+      <w:r>
+        <w:rPr>
+          <w:rFonts w:ascii="Baskerville" w:hAnsi="Baskerville" w:cstheme="minorHAnsi"/>
+          <w:sz w:val="22"/>
+          <w:szCs w:val="22"/>
+        </w:rPr>
+        <w:t xml:space="preserve">Worked in an </w:t>
+      </w:r>
+      <w:proofErr w:type="gramStart"/>
+      <w:r>
+        <w:rPr>
+          <w:rFonts w:ascii="Baskerville" w:hAnsi="Baskerville" w:cstheme="minorHAnsi"/>
+          <w:sz w:val="22"/>
+          <w:szCs w:val="22"/>
+        </w:rPr>
+        <w:t>early stage</w:t>
+      </w:r>
+      <w:proofErr w:type="gramEnd"/>
+      <w:r>
+        <w:rPr>
+          <w:rFonts w:ascii="Baskerville" w:hAnsi="Baskerville" w:cstheme="minorHAnsi"/>
+          <w:sz w:val="22"/>
+          <w:szCs w:val="22"/>
+        </w:rPr>
+        <w:t xml:space="preserve"> startup as an intern leveraging software design and automation to optimize rapid growth in order to secure next round of funding</w:t>
       </w:r>
     </w:p>
     <w:p>
@@ -904,14 +1075,86 @@
         <w:spacing w:before="60"/>
         <w:ind w:left="360" w:right="90" w:hanging="270"/>
         <w:rPr>
-          <w:rFonts w:ascii="Century Gothic" w:hAnsi="Century Gothic" w:cstheme="minorHAnsi"/>
-          <w:sz w:val="22"/>
-          <w:szCs w:val="22"/>
-        </w:rPr>
-      </w:pPr>
-      <w:r>
-        <w:rPr>
-          <w:rFonts w:ascii="Century Gothic" w:hAnsi="Century Gothic" w:cstheme="minorHAnsi"/>
+          <w:rFonts w:ascii="Baskerville" w:hAnsi="Baskerville" w:cstheme="minorHAnsi"/>
+          <w:sz w:val="22"/>
+          <w:szCs w:val="22"/>
+        </w:rPr>
+      </w:pPr>
+      <w:r>
+        <w:rPr>
+          <w:rFonts w:ascii="Baskerville" w:hAnsi="Baskerville" w:cstheme="minorHAnsi"/>
+          <w:sz w:val="22"/>
+          <w:szCs w:val="22"/>
+        </w:rPr>
+        <w:t xml:space="preserve">Created libraries and scripts to automate social media presence that </w:t>
+      </w:r>
+      <w:proofErr w:type="gramStart"/>
+      <w:r>
+        <w:rPr>
+          <w:rFonts w:ascii="Baskerville" w:hAnsi="Baskerville" w:cstheme="minorHAnsi"/>
+          <w:sz w:val="22"/>
+          <w:szCs w:val="22"/>
+        </w:rPr>
+        <w:t>lead</w:t>
+      </w:r>
+      <w:proofErr w:type="gramEnd"/>
+      <w:r>
+        <w:rPr>
+          <w:rFonts w:ascii="Baskerville" w:hAnsi="Baskerville" w:cstheme="minorHAnsi"/>
+          <w:sz w:val="22"/>
+          <w:szCs w:val="22"/>
+        </w:rPr>
+        <w:t xml:space="preserve"> to an increase in user-acquisition</w:t>
+      </w:r>
+    </w:p>
+    <w:p>
+      <w:pPr>
+        <w:pStyle w:val="ListParagraph"/>
+        <w:numPr>
+          <w:ilvl w:val="0"/>
+          <w:numId w:val="5"/>
+        </w:numPr>
+        <w:tabs>
+          <w:tab w:val="right" w:pos="10710"/>
+        </w:tabs>
+        <w:spacing w:before="60"/>
+        <w:ind w:left="360" w:right="90" w:hanging="270"/>
+        <w:rPr>
+          <w:rFonts w:ascii="Baskerville" w:hAnsi="Baskerville" w:cstheme="minorHAnsi"/>
+          <w:sz w:val="22"/>
+          <w:szCs w:val="22"/>
+        </w:rPr>
+      </w:pPr>
+      <w:r>
+        <w:rPr>
+          <w:rFonts w:ascii="Baskerville" w:hAnsi="Baskerville" w:cstheme="minorHAnsi"/>
+          <w:sz w:val="22"/>
+          <w:szCs w:val="22"/>
+        </w:rPr>
+        <w:t>Created internet scrapers to mine data from various databases to identify and target potential users</w:t>
+      </w:r>
+    </w:p>
+    <w:p>
+      <w:pPr>
+        <w:pStyle w:val="ListParagraph"/>
+        <w:numPr>
+          <w:ilvl w:val="0"/>
+          <w:numId w:val="5"/>
+        </w:numPr>
+        <w:tabs>
+          <w:tab w:val="right" w:pos="10710"/>
+        </w:tabs>
+        <w:spacing w:before="60"/>
+        <w:ind w:left="360" w:right="90" w:hanging="270"/>
+        <w:rPr>
+          <w:rFonts w:ascii="Baskerville" w:hAnsi="Baskerville" w:cstheme="minorHAnsi"/>
+          <w:sz w:val="22"/>
+          <w:szCs w:val="22"/>
+        </w:rPr>
+      </w:pPr>
+      <w:r>
+        <w:rPr>
+          <w:rFonts w:ascii="Baskerville" w:hAnsi="Baskerville" w:cstheme="minorHAnsi"/>
           <w:sz w:val="22"/>
           <w:szCs w:val="22"/>
         </w:rPr>
@@ -923,7 +1166,7 @@
         <w:spacing w:before="60"/>
         <w:ind w:right="90"/>
         <w:rPr>
-          <w:rFonts w:ascii="Century Gothic" w:hAnsi="Century Gothic" w:cstheme="minorHAnsi"/>
+          <w:rFonts w:ascii="Baskerville" w:hAnsi="Baskerville" w:cstheme="minorHAnsi"/>
           <w:sz w:val="22"/>
           <w:szCs w:val="22"/>
         </w:rPr>
@@ -936,17 +1179,16 @@
         </w:tabs>
         <w:ind w:right="90"/>
         <w:rPr>
-          <w:rFonts w:ascii="Century Gothic" w:hAnsi="Century Gothic" w:cstheme="minorHAnsi"/>
-          <w:sz w:val="22"/>
-          <w:szCs w:val="22"/>
-        </w:rPr>
-      </w:pPr>
-      <w:hyperlink r:id="rId10" w:history="1">
+          <w:rFonts w:ascii="Baskerville" w:hAnsi="Baskerville" w:cstheme="minorHAnsi"/>
+          <w:sz w:val="22"/>
+          <w:szCs w:val="22"/>
+        </w:rPr>
+      </w:pPr>
+      <w:hyperlink r:id="rId13" w:history="1">
         <w:r>
           <w:rPr>
             <w:rStyle w:val="Hyperlink"/>
-            <w:rFonts w:ascii="Century Gothic" w:hAnsi="Century Gothic" w:cstheme="minorHAnsi"/>
-            <w:b/>
+            <w:rFonts w:ascii="Baskerville" w:hAnsi="Baskerville" w:cstheme="minorHAnsi"/>
             <w:sz w:val="22"/>
             <w:szCs w:val="22"/>
           </w:rPr>
@@ -955,8 +1197,7 @@
       </w:hyperlink>
       <w:r>
         <w:rPr>
-          <w:rFonts w:ascii="Century Gothic" w:hAnsi="Century Gothic" w:cstheme="minorHAnsi"/>
-          <w:b/>
+          <w:rFonts w:ascii="Baskerville" w:hAnsi="Baskerville" w:cstheme="minorHAnsi"/>
           <w:sz w:val="22"/>
           <w:szCs w:val="22"/>
         </w:rPr>
@@ -964,8 +1205,7 @@
       </w:r>
       <w:r>
         <w:rPr>
-          <w:rFonts w:ascii="Century Gothic" w:hAnsi="Century Gothic" w:cstheme="minorHAnsi"/>
-          <w:b/>
+          <w:rFonts w:ascii="Baskerville" w:hAnsi="Baskerville" w:cstheme="minorHAnsi"/>
           <w:sz w:val="22"/>
           <w:szCs w:val="22"/>
         </w:rPr>
@@ -981,16 +1221,14 @@
         <w:spacing w:before="40"/>
         <w:ind w:right="90"/>
         <w:rPr>
-          <w:rFonts w:ascii="Century Gothic" w:hAnsi="Century Gothic" w:cstheme="minorHAnsi"/>
-          <w:sz w:val="22"/>
-          <w:szCs w:val="22"/>
-        </w:rPr>
-      </w:pPr>
-      <w:r>
-        <w:rPr>
-          <w:rFonts w:ascii="Century Gothic" w:hAnsi="Century Gothic" w:cstheme="minorHAnsi"/>
-          <w:i/>
-          <w:iCs/>
+          <w:rFonts w:ascii="Baskerville" w:hAnsi="Baskerville" w:cstheme="minorHAnsi"/>
+          <w:sz w:val="22"/>
+          <w:szCs w:val="22"/>
+        </w:rPr>
+      </w:pPr>
+      <w:r>
+        <w:rPr>
+          <w:rFonts w:ascii="Baskerville" w:hAnsi="Baskerville" w:cstheme="minorHAnsi"/>
           <w:sz w:val="22"/>
           <w:szCs w:val="22"/>
         </w:rPr>
@@ -998,22 +1236,11 @@
       </w:r>
       <w:r>
         <w:rPr>
-          <w:rFonts w:ascii="Century Gothic" w:hAnsi="Century Gothic" w:cstheme="minorHAnsi"/>
-          <w:i/>
-          <w:iCs/>
+          <w:rFonts w:ascii="Baskerville" w:hAnsi="Baskerville" w:cstheme="minorHAnsi"/>
           <w:sz w:val="22"/>
           <w:szCs w:val="22"/>
         </w:rPr>
         <w:tab/>
-      </w:r>
-      <w:r>
-        <w:rPr>
-          <w:rFonts w:ascii="Century Gothic" w:hAnsi="Century Gothic" w:cstheme="minorHAnsi"/>
-          <w:i/>
-          <w:iCs/>
-          <w:sz w:val="22"/>
-          <w:szCs w:val="22"/>
-        </w:rPr>
         <w:t>June – November 2016</w:t>
       </w:r>
     </w:p>
@@ -1027,14 +1254,14 @@
         <w:spacing w:before="40"/>
         <w:ind w:left="360" w:right="90" w:hanging="270"/>
         <w:rPr>
-          <w:rFonts w:ascii="Century Gothic" w:hAnsi="Century Gothic" w:cstheme="minorHAnsi"/>
-          <w:sz w:val="22"/>
-          <w:szCs w:val="22"/>
-        </w:rPr>
-      </w:pPr>
-      <w:r>
-        <w:rPr>
-          <w:rFonts w:ascii="Century Gothic" w:hAnsi="Century Gothic" w:cstheme="minorHAnsi"/>
+          <w:rFonts w:ascii="Baskerville" w:hAnsi="Baskerville" w:cstheme="minorHAnsi"/>
+          <w:sz w:val="22"/>
+          <w:szCs w:val="22"/>
+        </w:rPr>
+      </w:pPr>
+      <w:r>
+        <w:rPr>
+          <w:rFonts w:ascii="Baskerville" w:hAnsi="Baskerville" w:cstheme="minorHAnsi"/>
           <w:sz w:val="22"/>
           <w:szCs w:val="22"/>
         </w:rPr>
@@ -1051,14 +1278,14 @@
         <w:spacing w:before="40"/>
         <w:ind w:left="360" w:right="90" w:hanging="270"/>
         <w:rPr>
-          <w:rFonts w:ascii="Century Gothic" w:hAnsi="Century Gothic" w:cstheme="minorHAnsi"/>
-          <w:sz w:val="22"/>
-          <w:szCs w:val="22"/>
-        </w:rPr>
-      </w:pPr>
-      <w:r>
-        <w:rPr>
-          <w:rFonts w:ascii="Century Gothic" w:hAnsi="Century Gothic" w:cstheme="minorHAnsi"/>
+          <w:rFonts w:ascii="Baskerville" w:hAnsi="Baskerville" w:cstheme="minorHAnsi"/>
+          <w:sz w:val="22"/>
+          <w:szCs w:val="22"/>
+        </w:rPr>
+      </w:pPr>
+      <w:r>
+        <w:rPr>
+          <w:rFonts w:ascii="Baskerville" w:hAnsi="Baskerville" w:cstheme="minorHAnsi"/>
           <w:sz w:val="22"/>
           <w:szCs w:val="22"/>
         </w:rPr>
@@ -1075,14 +1302,14 @@
         <w:spacing w:before="40"/>
         <w:ind w:left="360" w:right="90" w:hanging="270"/>
         <w:rPr>
-          <w:rFonts w:ascii="Century Gothic" w:hAnsi="Century Gothic" w:cstheme="minorHAnsi"/>
-          <w:sz w:val="22"/>
-          <w:szCs w:val="22"/>
-        </w:rPr>
-      </w:pPr>
-      <w:r>
-        <w:rPr>
-          <w:rFonts w:ascii="Century Gothic" w:hAnsi="Century Gothic" w:cstheme="minorHAnsi"/>
+          <w:rFonts w:ascii="Baskerville" w:hAnsi="Baskerville" w:cstheme="minorHAnsi"/>
+          <w:sz w:val="22"/>
+          <w:szCs w:val="22"/>
+        </w:rPr>
+      </w:pPr>
+      <w:r>
+        <w:rPr>
+          <w:rFonts w:ascii="Baskerville" w:hAnsi="Baskerville" w:cstheme="minorHAnsi"/>
           <w:sz w:val="22"/>
           <w:szCs w:val="22"/>
         </w:rPr>
@@ -1091,24 +1318,32 @@
     </w:p>
     <w:p>
       <w:pPr>
-        <w:pBdr>
-          <w:bottom w:val="single" w:sz="12" w:space="1" w:color="auto"/>
-        </w:pBdr>
         <w:spacing w:before="40"/>
         <w:ind w:right="90"/>
         <w:rPr>
-          <w:rFonts w:ascii="Century Gothic" w:hAnsi="Century Gothic" w:cstheme="minorHAnsi"/>
-          <w:sz w:val="22"/>
-          <w:szCs w:val="22"/>
-        </w:rPr>
-      </w:pPr>
+          <w:rFonts w:ascii="Baskerville" w:hAnsi="Baskerville" w:cstheme="minorHAnsi"/>
+          <w:sz w:val="22"/>
+          <w:szCs w:val="22"/>
+        </w:rPr>
+      </w:pPr>
+      <w:r>
+        <w:rPr>
+          <w:rFonts w:ascii="Baskerville" w:hAnsi="Baskerville" w:cstheme="minorHAnsi"/>
+          <w:noProof/>
+          <w:sz w:val="22"/>
+          <w:szCs w:val="22"/>
+        </w:rPr>
+        <w:pict w14:anchorId="1026F647">
+          <v:rect id="_x0000_i1025" alt="" style="width:468pt;height:.05pt;mso-width-percent:0;mso-height-percent:0;mso-width-percent:0;mso-height-percent:0" o:hralign="center" o:hrstd="t" o:hr="t" fillcolor="#a0a0a0" stroked="f"/>
+        </w:pict>
+      </w:r>
     </w:p>
     <w:p>
       <w:pPr>
         <w:spacing w:before="40"/>
         <w:ind w:right="90"/>
         <w:rPr>
-          <w:rFonts w:ascii="Century Gothic" w:hAnsi="Century Gothic" w:cstheme="minorHAnsi"/>
+          <w:rFonts w:ascii="Baskerville" w:hAnsi="Baskerville" w:cstheme="minorHAnsi"/>
           <w:sz w:val="22"/>
           <w:szCs w:val="22"/>
         </w:rPr>
@@ -1119,9 +1354,7 @@
         <w:spacing w:before="40"/>
         <w:ind w:right="90"/>
         <w:rPr>
-          <w:rFonts w:ascii="Century Gothic" w:hAnsi="Century Gothic" w:cstheme="minorHAnsi"/>
-          <w:b/>
-          <w:bCs/>
+          <w:rFonts w:ascii="Baskerville" w:hAnsi="Baskerville" w:cstheme="minorHAnsi"/>
           <w:sz w:val="22"/>
           <w:szCs w:val="22"/>
           <w:u w:val="single"/>
@@ -1129,9 +1362,7 @@
       </w:pPr>
       <w:r>
         <w:rPr>
-          <w:rFonts w:ascii="Century Gothic" w:hAnsi="Century Gothic" w:cstheme="minorHAnsi"/>
-          <w:b/>
-          <w:bCs/>
+          <w:rFonts w:ascii="Baskerville" w:hAnsi="Baskerville" w:cstheme="minorHAnsi"/>
           <w:sz w:val="22"/>
           <w:szCs w:val="22"/>
           <w:u w:val="single"/>
@@ -1144,9 +1375,7 @@
         <w:spacing w:before="40"/>
         <w:ind w:right="90"/>
         <w:rPr>
-          <w:rFonts w:ascii="Century Gothic" w:hAnsi="Century Gothic" w:cstheme="minorHAnsi"/>
-          <w:b/>
-          <w:bCs/>
+          <w:rFonts w:ascii="Baskerville" w:hAnsi="Baskerville" w:cstheme="minorHAnsi"/>
           <w:sz w:val="22"/>
           <w:szCs w:val="22"/>
         </w:rPr>
@@ -1157,18 +1386,14 @@
         <w:spacing w:before="40"/>
         <w:ind w:right="90"/>
         <w:rPr>
-          <w:rFonts w:ascii="Century Gothic" w:hAnsi="Century Gothic" w:cstheme="minorHAnsi"/>
-          <w:b/>
-          <w:bCs/>
-          <w:sz w:val="22"/>
-          <w:szCs w:val="22"/>
-        </w:rPr>
-      </w:pPr>
-      <w:r>
-        <w:rPr>
-          <w:rFonts w:ascii="Century Gothic" w:hAnsi="Century Gothic" w:cstheme="minorHAnsi"/>
-          <w:b/>
-          <w:bCs/>
+          <w:rFonts w:ascii="Baskerville" w:hAnsi="Baskerville" w:cstheme="minorHAnsi"/>
+          <w:sz w:val="22"/>
+          <w:szCs w:val="22"/>
+        </w:rPr>
+      </w:pPr>
+      <w:r>
+        <w:rPr>
+          <w:rFonts w:ascii="Baskerville" w:hAnsi="Baskerville" w:cstheme="minorHAnsi"/>
           <w:sz w:val="22"/>
           <w:szCs w:val="22"/>
         </w:rPr>
@@ -1180,21 +1405,14 @@
         <w:spacing w:before="40"/>
         <w:ind w:right="90"/>
         <w:rPr>
-          <w:rFonts w:ascii="Century Gothic" w:hAnsi="Century Gothic" w:cstheme="minorHAnsi"/>
-          <w:b/>
-          <w:bCs/>
-          <w:i/>
-          <w:iCs/>
-          <w:sz w:val="22"/>
-          <w:szCs w:val="22"/>
-          <w:u w:val="single"/>
-        </w:rPr>
-      </w:pPr>
-      <w:r>
-        <w:rPr>
-          <w:rFonts w:ascii="Century Gothic" w:hAnsi="Century Gothic" w:cstheme="minorHAnsi"/>
-          <w:i/>
-          <w:iCs/>
+          <w:rFonts w:ascii="Baskerville" w:hAnsi="Baskerville" w:cstheme="minorHAnsi"/>
+          <w:sz w:val="22"/>
+          <w:szCs w:val="22"/>
+        </w:rPr>
+      </w:pPr>
+      <w:r>
+        <w:rPr>
+          <w:rFonts w:ascii="Baskerville" w:hAnsi="Baskerville" w:cstheme="minorHAnsi"/>
           <w:sz w:val="22"/>
           <w:szCs w:val="22"/>
         </w:rPr>
@@ -1206,11 +1424,7 @@
         <w:spacing w:before="40"/>
         <w:ind w:right="90"/>
         <w:rPr>
-          <w:rFonts w:ascii="Century Gothic" w:hAnsi="Century Gothic" w:cstheme="minorHAnsi"/>
-          <w:b/>
-          <w:bCs/>
-          <w:i/>
-          <w:iCs/>
+          <w:rFonts w:ascii="Baskerville" w:hAnsi="Baskerville" w:cstheme="minorHAnsi"/>
           <w:sz w:val="22"/>
           <w:szCs w:val="22"/>
           <w:u w:val="single"/>
@@ -1222,16 +1436,14 @@
         <w:spacing w:before="40"/>
         <w:ind w:right="90"/>
         <w:rPr>
-          <w:rFonts w:ascii="Century Gothic" w:hAnsi="Century Gothic" w:cstheme="minorHAnsi"/>
-          <w:sz w:val="22"/>
-          <w:szCs w:val="22"/>
-        </w:rPr>
-      </w:pPr>
-      <w:r>
-        <w:rPr>
-          <w:rFonts w:ascii="Century Gothic" w:hAnsi="Century Gothic" w:cstheme="minorHAnsi"/>
-          <w:b/>
-          <w:bCs/>
+          <w:rFonts w:ascii="Baskerville" w:hAnsi="Baskerville" w:cstheme="minorHAnsi"/>
+          <w:sz w:val="22"/>
+          <w:szCs w:val="22"/>
+        </w:rPr>
+      </w:pPr>
+      <w:r>
+        <w:rPr>
+          <w:rFonts w:ascii="Baskerville" w:hAnsi="Baskerville" w:cstheme="minorHAnsi"/>
           <w:sz w:val="22"/>
           <w:szCs w:val="22"/>
           <w:u w:val="single"/>
@@ -1240,7 +1452,7 @@
       </w:r>
       <w:r>
         <w:rPr>
-          <w:rFonts w:ascii="Century Gothic" w:hAnsi="Century Gothic" w:cstheme="minorHAnsi"/>
+          <w:rFonts w:ascii="Baskerville" w:hAnsi="Baskerville" w:cstheme="minorHAnsi"/>
           <w:sz w:val="22"/>
           <w:szCs w:val="22"/>
         </w:rPr>
@@ -1248,6 +1460,9 @@
       </w:r>
     </w:p>
     <w:sectPr>
+      <w:headerReference w:type="even" r:id="rId14"/>
+      <w:headerReference w:type="default" r:id="rId15"/>
+      <w:headerReference w:type="first" r:id="rId16"/>
       <w:pgSz w:w="12240" w:h="15840"/>
       <w:pgMar w:top="720" w:right="720" w:bottom="720" w:left="720" w:header="720" w:footer="720" w:gutter="0"/>
       <w:cols w:space="720"/>
@@ -1257,21 +1472,90 @@
 </w:document>
 </file>
 
+<file path=word/endnotes.xml><?xml version="1.0" encoding="utf-8"?>
+<w:endnotes xmlns:wpc="http://schemas.microsoft.com/office/word/2010/wordprocessingCanvas" xmlns:cx="http://schemas.microsoft.com/office/drawing/2014/chartex" xmlns:cx1="http://schemas.microsoft.com/office/drawing/2015/9/8/chartex" xmlns:cx2="http://schemas.microsoft.com/office/drawing/2015/10/21/chartex" xmlns:cx3="http://schemas.microsoft.com/office/drawing/2016/5/9/chartex" xmlns:cx4="http://schemas.microsoft.com/office/drawing/2016/5/10/chartex" xmlns:cx5="http://schemas.microsoft.com/office/drawing/2016/5/11/chartex" xmlns:cx6="http://schemas.microsoft.com/office/drawing/2016/5/12/chartex" xmlns:cx7="http://schemas.microsoft.com/office/drawing/2016/5/13/chartex" xmlns:cx8="http://schemas.microsoft.com/office/drawing/2016/5/14/chartex" xmlns:mc="http://schemas.openxmlformats.org/markup-compatibility/2006" xmlns:aink="http://schemas.microsoft.com/office/drawing/2016/ink" xmlns:am3d="http://schemas.microsoft.com/office/drawing/2017/model3d" xmlns:o="urn:schemas-microsoft-com:office:office" xmlns:oel="http://schemas.microsoft.com/office/2019/extlst" xmlns:r="http://schemas.openxmlformats.org/officeDocument/2006/relationships" xmlns:m="http://schemas.openxmlformats.org/officeDocument/2006/math" xmlns:v="urn:schemas-microsoft-com:vml" xmlns:wp14="http://schemas.microsoft.com/office/word/2010/wordprocessingDrawing" xmlns:wp="http://schemas.openxmlformats.org/drawingml/2006/wordprocessingDrawing" xmlns:w10="urn:schemas-microsoft-com:office:word" xmlns:w="http://schemas.openxmlformats.org/wordprocessingml/2006/main" xmlns:w14="http://schemas.microsoft.com/office/word/2010/wordml" xmlns:w15="http://schemas.microsoft.com/office/word/2012/wordml" xmlns:w16cex="http://schemas.microsoft.com/office/word/2018/wordml/cex" xmlns:w16cid="http://schemas.microsoft.com/office/word/2016/wordml/cid" xmlns:w16="http://schemas.microsoft.com/office/word/2018/wordml" xmlns:w16sdtdh="http://schemas.microsoft.com/office/word/2020/wordml/sdtdatahash" xmlns:w16se="http://schemas.microsoft.com/office/word/2015/wordml/symex" xmlns:wpg="http://schemas.microsoft.com/office/word/2010/wordprocessingGroup" xmlns:wpi="http://schemas.microsoft.com/office/word/2010/wordprocessingInk" xmlns:wne="http://schemas.microsoft.com/office/word/2006/wordml" xmlns:wps="http://schemas.microsoft.com/office/word/2010/wordprocessingShape" mc:Ignorable="w14 w15 w16se w16cid w16 w16cex w16sdtdh wp14">
+  <w:endnote w:type="separator" w:id="-1">
+    <w:p>
+      <w:r>
+        <w:separator/>
+      </w:r>
+    </w:p>
+  </w:endnote>
+  <w:endnote w:type="continuationSeparator" w:id="0">
+    <w:p>
+      <w:r>
+        <w:continuationSeparator/>
+      </w:r>
+    </w:p>
+  </w:endnote>
+</w:endnotes>
+</file>
+
+<file path=word/footnotes.xml><?xml version="1.0" encoding="utf-8"?>
+<w:footnotes xmlns:wpc="http://schemas.microsoft.com/office/word/2010/wordprocessingCanvas" xmlns:cx="http://schemas.microsoft.com/office/drawing/2014/chartex" xmlns:cx1="http://schemas.microsoft.com/office/drawing/2015/9/8/chartex" xmlns:cx2="http://schemas.microsoft.com/office/drawing/2015/10/21/chartex" xmlns:cx3="http://schemas.microsoft.com/office/drawing/2016/5/9/chartex" xmlns:cx4="http://schemas.microsoft.com/office/drawing/2016/5/10/chartex" xmlns:cx5="http://schemas.microsoft.com/office/drawing/2016/5/11/chartex" xmlns:cx6="http://schemas.microsoft.com/office/drawing/2016/5/12/chartex" xmlns:cx7="http://schemas.microsoft.com/office/drawing/2016/5/13/chartex" xmlns:cx8="http://schemas.microsoft.com/office/drawing/2016/5/14/chartex" xmlns:mc="http://schemas.openxmlformats.org/markup-compatibility/2006" xmlns:aink="http://schemas.microsoft.com/office/drawing/2016/ink" xmlns:am3d="http://schemas.microsoft.com/office/drawing/2017/model3d" xmlns:o="urn:schemas-microsoft-com:office:office" xmlns:oel="http://schemas.microsoft.com/office/2019/extlst" xmlns:r="http://schemas.openxmlformats.org/officeDocument/2006/relationships" xmlns:m="http://schemas.openxmlformats.org/officeDocument/2006/math" xmlns:v="urn:schemas-microsoft-com:vml" xmlns:wp14="http://schemas.microsoft.com/office/word/2010/wordprocessingDrawing" xmlns:wp="http://schemas.openxmlformats.org/drawingml/2006/wordprocessingDrawing" xmlns:w10="urn:schemas-microsoft-com:office:word" xmlns:w="http://schemas.openxmlformats.org/wordprocessingml/2006/main" xmlns:w14="http://schemas.microsoft.com/office/word/2010/wordml" xmlns:w15="http://schemas.microsoft.com/office/word/2012/wordml" xmlns:w16cex="http://schemas.microsoft.com/office/word/2018/wordml/cex" xmlns:w16cid="http://schemas.microsoft.com/office/word/2016/wordml/cid" xmlns:w16="http://schemas.microsoft.com/office/word/2018/wordml" xmlns:w16sdtdh="http://schemas.microsoft.com/office/word/2020/wordml/sdtdatahash" xmlns:w16se="http://schemas.microsoft.com/office/word/2015/wordml/symex" xmlns:wpg="http://schemas.microsoft.com/office/word/2010/wordprocessingGroup" xmlns:wpi="http://schemas.microsoft.com/office/word/2010/wordprocessingInk" xmlns:wne="http://schemas.microsoft.com/office/word/2006/wordml" xmlns:wps="http://schemas.microsoft.com/office/word/2010/wordprocessingShape" mc:Ignorable="w14 w15 w16se w16cid w16 w16cex w16sdtdh wp14">
+  <w:footnote w:type="separator" w:id="-1">
+    <w:p>
+      <w:r>
+        <w:separator/>
+      </w:r>
+    </w:p>
+  </w:footnote>
+  <w:footnote w:type="continuationSeparator" w:id="0">
+    <w:p>
+      <w:r>
+        <w:continuationSeparator/>
+      </w:r>
+    </w:p>
+  </w:footnote>
+</w:footnotes>
+</file>
+
+<file path=word/header1.xml><?xml version="1.0" encoding="utf-8"?>
+<w:hdr xmlns:wpc="http://schemas.microsoft.com/office/word/2010/wordprocessingCanvas" xmlns:cx="http://schemas.microsoft.com/office/drawing/2014/chartex" xmlns:cx1="http://schemas.microsoft.com/office/drawing/2015/9/8/chartex" xmlns:cx2="http://schemas.microsoft.com/office/drawing/2015/10/21/chartex" xmlns:cx3="http://schemas.microsoft.com/office/drawing/2016/5/9/chartex" xmlns:cx4="http://schemas.microsoft.com/office/drawing/2016/5/10/chartex" xmlns:cx5="http://schemas.microsoft.com/office/drawing/2016/5/11/chartex" xmlns:cx6="http://schemas.microsoft.com/office/drawing/2016/5/12/chartex" xmlns:cx7="http://schemas.microsoft.com/office/drawing/2016/5/13/chartex" xmlns:cx8="http://schemas.microsoft.com/office/drawing/2016/5/14/chartex" xmlns:mc="http://schemas.openxmlformats.org/markup-compatibility/2006" xmlns:aink="http://schemas.microsoft.com/office/drawing/2016/ink" xmlns:am3d="http://schemas.microsoft.com/office/drawing/2017/model3d" xmlns:o="urn:schemas-microsoft-com:office:office" xmlns:oel="http://schemas.microsoft.com/office/2019/extlst" xmlns:r="http://schemas.openxmlformats.org/officeDocument/2006/relationships" xmlns:m="http://schemas.openxmlformats.org/officeDocument/2006/math" xmlns:v="urn:schemas-microsoft-com:vml" xmlns:wp14="http://schemas.microsoft.com/office/word/2010/wordprocessingDrawing" xmlns:wp="http://schemas.openxmlformats.org/drawingml/2006/wordprocessingDrawing" xmlns:w10="urn:schemas-microsoft-com:office:word" xmlns:w="http://schemas.openxmlformats.org/wordprocessingml/2006/main" xmlns:w14="http://schemas.microsoft.com/office/word/2010/wordml" xmlns:w15="http://schemas.microsoft.com/office/word/2012/wordml" xmlns:w16cex="http://schemas.microsoft.com/office/word/2018/wordml/cex" xmlns:w16cid="http://schemas.microsoft.com/office/word/2016/wordml/cid" xmlns:w16="http://schemas.microsoft.com/office/word/2018/wordml" xmlns:w16sdtdh="http://schemas.microsoft.com/office/word/2020/wordml/sdtdatahash" xmlns:w16se="http://schemas.microsoft.com/office/word/2015/wordml/symex" xmlns:wpg="http://schemas.microsoft.com/office/word/2010/wordprocessingGroup" xmlns:wpi="http://schemas.microsoft.com/office/word/2010/wordprocessingInk" xmlns:wne="http://schemas.microsoft.com/office/word/2006/wordml" xmlns:wps="http://schemas.microsoft.com/office/word/2010/wordprocessingShape" mc:Ignorable="w14 w15 w16se w16cid w16 w16cex w16sdtdh wp14">
+  <w:p>
+    <w:pPr>
+      <w:pStyle w:val="Header"/>
+    </w:pPr>
+  </w:p>
+</w:hdr>
+</file>
+
+<file path=word/header2.xml><?xml version="1.0" encoding="utf-8"?>
+<w:hdr xmlns:wpc="http://schemas.microsoft.com/office/word/2010/wordprocessingCanvas" xmlns:cx="http://schemas.microsoft.com/office/drawing/2014/chartex" xmlns:cx1="http://schemas.microsoft.com/office/drawing/2015/9/8/chartex" xmlns:cx2="http://schemas.microsoft.com/office/drawing/2015/10/21/chartex" xmlns:cx3="http://schemas.microsoft.com/office/drawing/2016/5/9/chartex" xmlns:cx4="http://schemas.microsoft.com/office/drawing/2016/5/10/chartex" xmlns:cx5="http://schemas.microsoft.com/office/drawing/2016/5/11/chartex" xmlns:cx6="http://schemas.microsoft.com/office/drawing/2016/5/12/chartex" xmlns:cx7="http://schemas.microsoft.com/office/drawing/2016/5/13/chartex" xmlns:cx8="http://schemas.microsoft.com/office/drawing/2016/5/14/chartex" xmlns:mc="http://schemas.openxmlformats.org/markup-compatibility/2006" xmlns:aink="http://schemas.microsoft.com/office/drawing/2016/ink" xmlns:am3d="http://schemas.microsoft.com/office/drawing/2017/model3d" xmlns:o="urn:schemas-microsoft-com:office:office" xmlns:oel="http://schemas.microsoft.com/office/2019/extlst" xmlns:r="http://schemas.openxmlformats.org/officeDocument/2006/relationships" xmlns:m="http://schemas.openxmlformats.org/officeDocument/2006/math" xmlns:v="urn:schemas-microsoft-com:vml" xmlns:wp14="http://schemas.microsoft.com/office/word/2010/wordprocessingDrawing" xmlns:wp="http://schemas.openxmlformats.org/drawingml/2006/wordprocessingDrawing" xmlns:w10="urn:schemas-microsoft-com:office:word" xmlns:w="http://schemas.openxmlformats.org/wordprocessingml/2006/main" xmlns:w14="http://schemas.microsoft.com/office/word/2010/wordml" xmlns:w15="http://schemas.microsoft.com/office/word/2012/wordml" xmlns:w16cex="http://schemas.microsoft.com/office/word/2018/wordml/cex" xmlns:w16cid="http://schemas.microsoft.com/office/word/2016/wordml/cid" xmlns:w16="http://schemas.microsoft.com/office/word/2018/wordml" xmlns:w16sdtdh="http://schemas.microsoft.com/office/word/2020/wordml/sdtdatahash" xmlns:w16se="http://schemas.microsoft.com/office/word/2015/wordml/symex" xmlns:wpg="http://schemas.microsoft.com/office/word/2010/wordprocessingGroup" xmlns:wpi="http://schemas.microsoft.com/office/word/2010/wordprocessingInk" xmlns:wne="http://schemas.microsoft.com/office/word/2006/wordml" xmlns:wps="http://schemas.microsoft.com/office/word/2010/wordprocessingShape" mc:Ignorable="w14 w15 w16se w16cid w16 w16cex w16sdtdh wp14">
+  <w:p>
+    <w:pPr>
+      <w:pStyle w:val="Header"/>
+    </w:pPr>
+  </w:p>
+</w:hdr>
+</file>
+
+<file path=word/header3.xml><?xml version="1.0" encoding="utf-8"?>
+<w:hdr xmlns:wpc="http://schemas.microsoft.com/office/word/2010/wordprocessingCanvas" xmlns:cx="http://schemas.microsoft.com/office/drawing/2014/chartex" xmlns:cx1="http://schemas.microsoft.com/office/drawing/2015/9/8/chartex" xmlns:cx2="http://schemas.microsoft.com/office/drawing/2015/10/21/chartex" xmlns:cx3="http://schemas.microsoft.com/office/drawing/2016/5/9/chartex" xmlns:cx4="http://schemas.microsoft.com/office/drawing/2016/5/10/chartex" xmlns:cx5="http://schemas.microsoft.com/office/drawing/2016/5/11/chartex" xmlns:cx6="http://schemas.microsoft.com/office/drawing/2016/5/12/chartex" xmlns:cx7="http://schemas.microsoft.com/office/drawing/2016/5/13/chartex" xmlns:cx8="http://schemas.microsoft.com/office/drawing/2016/5/14/chartex" xmlns:mc="http://schemas.openxmlformats.org/markup-compatibility/2006" xmlns:aink="http://schemas.microsoft.com/office/drawing/2016/ink" xmlns:am3d="http://schemas.microsoft.com/office/drawing/2017/model3d" xmlns:o="urn:schemas-microsoft-com:office:office" xmlns:oel="http://schemas.microsoft.com/office/2019/extlst" xmlns:r="http://schemas.openxmlformats.org/officeDocument/2006/relationships" xmlns:m="http://schemas.openxmlformats.org/officeDocument/2006/math" xmlns:v="urn:schemas-microsoft-com:vml" xmlns:wp14="http://schemas.microsoft.com/office/word/2010/wordprocessingDrawing" xmlns:wp="http://schemas.openxmlformats.org/drawingml/2006/wordprocessingDrawing" xmlns:w10="urn:schemas-microsoft-com:office:word" xmlns:w="http://schemas.openxmlformats.org/wordprocessingml/2006/main" xmlns:w14="http://schemas.microsoft.com/office/word/2010/wordml" xmlns:w15="http://schemas.microsoft.com/office/word/2012/wordml" xmlns:w16cex="http://schemas.microsoft.com/office/word/2018/wordml/cex" xmlns:w16cid="http://schemas.microsoft.com/office/word/2016/wordml/cid" xmlns:w16="http://schemas.microsoft.com/office/word/2018/wordml" xmlns:w16sdtdh="http://schemas.microsoft.com/office/word/2020/wordml/sdtdatahash" xmlns:w16se="http://schemas.microsoft.com/office/word/2015/wordml/symex" xmlns:wpg="http://schemas.microsoft.com/office/word/2010/wordprocessingGroup" xmlns:wpi="http://schemas.microsoft.com/office/word/2010/wordprocessingInk" xmlns:wne="http://schemas.microsoft.com/office/word/2006/wordml" xmlns:wps="http://schemas.microsoft.com/office/word/2010/wordprocessingShape" mc:Ignorable="w14 w15 w16se w16cid w16 w16cex w16sdtdh wp14">
+  <w:p>
+    <w:pPr>
+      <w:pStyle w:val="Header"/>
+    </w:pPr>
+  </w:p>
+</w:hdr>
+</file>
+
 <file path=word/numbering.xml><?xml version="1.0" encoding="utf-8"?>
-<w:numbering xmlns:wpc="http://schemas.microsoft.com/office/word/2010/wordprocessingCanvas" xmlns:cx="http://schemas.microsoft.com/office/drawing/2014/chartex" xmlns:cx1="http://schemas.microsoft.com/office/drawing/2015/9/8/chartex" xmlns:cx2="http://schemas.microsoft.com/office/drawing/2015/10/21/chartex" xmlns:cx3="http://schemas.microsoft.com/office/drawing/2016/5/9/chartex" xmlns:cx4="http://schemas.microsoft.com/office/drawing/2016/5/10/chartex" xmlns:cx5="http://schemas.microsoft.com/office/drawing/2016/5/11/chartex" xmlns:cx6="http://schemas.microsoft.com/office/drawing/2016/5/12/chartex" xmlns:cx7="http://schemas.microsoft.com/office/drawing/2016/5/13/chartex" xmlns:cx8="http://schemas.microsoft.com/office/drawing/2016/5/14/chartex" xmlns:mc="http://schemas.openxmlformats.org/markup-compatibility/2006" xmlns:aink="http://schemas.microsoft.com/office/drawing/2016/ink" xmlns:am3d="http://schemas.microsoft.com/office/drawing/2017/model3d" xmlns:o="urn:schemas-microsoft-com:office:office" xmlns:r="http://schemas.openxmlformats.org/officeDocument/2006/relationships" xmlns:m="http://schemas.openxmlformats.org/officeDocument/2006/math" xmlns:v="urn:schemas-microsoft-com:vml" xmlns:wp14="http://schemas.microsoft.com/office/word/2010/wordprocessingDrawing" xmlns:wp="http://schemas.openxmlformats.org/drawingml/2006/wordprocessingDrawing" xmlns:w10="urn:schemas-microsoft-com:office:word" xmlns:w="http://schemas.openxmlformats.org/wordprocessingml/2006/main" xmlns:w14="http://schemas.microsoft.com/office/word/2010/wordml" xmlns:w15="http://schemas.microsoft.com/office/word/2012/wordml" xmlns:w16cex="http://schemas.microsoft.com/office/word/2018/wordml/cex" xmlns:w16cid="http://schemas.microsoft.com/office/word/2016/wordml/cid" xmlns:w16="http://schemas.microsoft.com/office/word/2018/wordml" xmlns:w16sdtdh="http://schemas.microsoft.com/office/word/2020/wordml/sdtdatahash" xmlns:w16se="http://schemas.microsoft.com/office/word/2015/wordml/symex" xmlns:wpg="http://schemas.microsoft.com/office/word/2010/wordprocessingGroup" xmlns:wpi="http://schemas.microsoft.com/office/word/2010/wordprocessingInk" xmlns:wne="http://schemas.microsoft.com/office/word/2006/wordml" xmlns:wps="http://schemas.microsoft.com/office/word/2010/wordprocessingShape" mc:Ignorable="w14 w15 w16se w16cid w16 w16cex w16sdtdh wp14">
+<w:numbering xmlns:wpc="http://schemas.microsoft.com/office/word/2010/wordprocessingCanvas" xmlns:cx="http://schemas.microsoft.com/office/drawing/2014/chartex" xmlns:cx1="http://schemas.microsoft.com/office/drawing/2015/9/8/chartex" xmlns:cx2="http://schemas.microsoft.com/office/drawing/2015/10/21/chartex" xmlns:cx3="http://schemas.microsoft.com/office/drawing/2016/5/9/chartex" xmlns:cx4="http://schemas.microsoft.com/office/drawing/2016/5/10/chartex" xmlns:cx5="http://schemas.microsoft.com/office/drawing/2016/5/11/chartex" xmlns:cx6="http://schemas.microsoft.com/office/drawing/2016/5/12/chartex" xmlns:cx7="http://schemas.microsoft.com/office/drawing/2016/5/13/chartex" xmlns:cx8="http://schemas.microsoft.com/office/drawing/2016/5/14/chartex" xmlns:mc="http://schemas.openxmlformats.org/markup-compatibility/2006" xmlns:aink="http://schemas.microsoft.com/office/drawing/2016/ink" xmlns:am3d="http://schemas.microsoft.com/office/drawing/2017/model3d" xmlns:o="urn:schemas-microsoft-com:office:office" xmlns:oel="http://schemas.microsoft.com/office/2019/extlst" xmlns:r="http://schemas.openxmlformats.org/officeDocument/2006/relationships" xmlns:m="http://schemas.openxmlformats.org/officeDocument/2006/math" xmlns:v="urn:schemas-microsoft-com:vml" xmlns:wp14="http://schemas.microsoft.com/office/word/2010/wordprocessingDrawing" xmlns:wp="http://schemas.openxmlformats.org/drawingml/2006/wordprocessingDrawing" xmlns:w10="urn:schemas-microsoft-com:office:word" xmlns:w="http://schemas.openxmlformats.org/wordprocessingml/2006/main" xmlns:w14="http://schemas.microsoft.com/office/word/2010/wordml" xmlns:w15="http://schemas.microsoft.com/office/word/2012/wordml" xmlns:w16cex="http://schemas.microsoft.com/office/word/2018/wordml/cex" xmlns:w16cid="http://schemas.microsoft.com/office/word/2016/wordml/cid" xmlns:w16="http://schemas.microsoft.com/office/word/2018/wordml" xmlns:w16sdtdh="http://schemas.microsoft.com/office/word/2020/wordml/sdtdatahash" xmlns:w16se="http://schemas.microsoft.com/office/word/2015/wordml/symex" xmlns:wpg="http://schemas.microsoft.com/office/word/2010/wordprocessingGroup" xmlns:wpi="http://schemas.microsoft.com/office/word/2010/wordprocessingInk" xmlns:wne="http://schemas.microsoft.com/office/word/2006/wordml" xmlns:wps="http://schemas.microsoft.com/office/word/2010/wordprocessingShape" mc:Ignorable="w14 w15 w16se w16cid w16 w16cex w16sdtdh wp14">
   <w:abstractNum w:abstractNumId="0" w15:restartNumberingAfterBreak="0">
     <w:nsid w:val="1E624322"/>
     <w:multiLevelType w:val="hybridMultilevel"/>
-    <w:tmpl w:val="DF76509C"/>
-    <w:lvl w:ilvl="0" w:tplc="C88AE80E">
-      <w:numFmt w:val="bullet"/>
-      <w:lvlText w:val=""/>
+    <w:tmpl w:val="58E26574"/>
+    <w:lvl w:ilvl="0" w:tplc="04090005">
+      <w:start w:val="1"/>
+      <w:numFmt w:val="bullet"/>
+      <w:lvlText w:val=""/>
       <w:lvlJc w:val="left"/>
       <w:pPr>
         <w:ind w:left="720" w:hanging="360"/>
       </w:pPr>
       <w:rPr>
-        <w:rFonts w:ascii="Symbol" w:eastAsiaTheme="minorHAnsi" w:hAnsi="Symbol" w:cstheme="minorHAnsi" w:hint="default"/>
+        <w:rFonts w:ascii="Wingdings" w:hAnsi="Wingdings" w:hint="default"/>
       </w:rPr>
     </w:lvl>
     <w:lvl w:ilvl="1" w:tplc="04090003" w:tentative="1">
@@ -1712,17 +1996,17 @@
   <w:abstractNum w:abstractNumId="4" w15:restartNumberingAfterBreak="0">
     <w:nsid w:val="60BE16CB"/>
     <w:multiLevelType w:val="hybridMultilevel"/>
-    <w:tmpl w:val="F580C7A8"/>
-    <w:lvl w:ilvl="0" w:tplc="65584BCE">
-      <w:start w:val="2"/>
-      <w:numFmt w:val="bullet"/>
-      <w:lvlText w:val=""/>
+    <w:tmpl w:val="0E6A40DA"/>
+    <w:lvl w:ilvl="0" w:tplc="04090005">
+      <w:start w:val="1"/>
+      <w:numFmt w:val="bullet"/>
+      <w:lvlText w:val=""/>
       <w:lvlJc w:val="left"/>
       <w:pPr>
         <w:ind w:left="720" w:hanging="360"/>
       </w:pPr>
       <w:rPr>
-        <w:rFonts w:ascii="Symbol" w:eastAsiaTheme="minorHAnsi" w:hAnsi="Symbol" w:cstheme="minorHAnsi" w:hint="default"/>
+        <w:rFonts w:ascii="Wingdings" w:hAnsi="Wingdings" w:hint="default"/>
       </w:rPr>
     </w:lvl>
     <w:lvl w:ilvl="1" w:tplc="04090003" w:tentative="1">
@@ -1825,132 +2109,132 @@
   <w:abstractNum w:abstractNumId="5" w15:restartNumberingAfterBreak="0">
     <w:nsid w:val="70A4076A"/>
     <w:multiLevelType w:val="hybridMultilevel"/>
-    <w:tmpl w:val="9732DC78"/>
-    <w:lvl w:ilvl="0" w:tplc="65584BCE">
-      <w:start w:val="2"/>
+    <w:tmpl w:val="0F2ED1F4"/>
+    <w:lvl w:ilvl="0" w:tplc="04090005">
+      <w:start w:val="1"/>
+      <w:numFmt w:val="bullet"/>
+      <w:lvlText w:val=""/>
+      <w:lvlJc w:val="left"/>
+      <w:pPr>
+        <w:ind w:left="720" w:hanging="360"/>
+      </w:pPr>
+      <w:rPr>
+        <w:rFonts w:ascii="Wingdings" w:hAnsi="Wingdings" w:hint="default"/>
+      </w:rPr>
+    </w:lvl>
+    <w:lvl w:ilvl="1" w:tplc="04090003" w:tentative="1">
+      <w:start w:val="1"/>
+      <w:numFmt w:val="bullet"/>
+      <w:lvlText w:val="o"/>
+      <w:lvlJc w:val="left"/>
+      <w:pPr>
+        <w:ind w:left="1260" w:hanging="360"/>
+      </w:pPr>
+      <w:rPr>
+        <w:rFonts w:ascii="Courier New" w:hAnsi="Courier New" w:cs="Courier New" w:hint="default"/>
+      </w:rPr>
+    </w:lvl>
+    <w:lvl w:ilvl="2" w:tplc="04090005" w:tentative="1">
+      <w:start w:val="1"/>
+      <w:numFmt w:val="bullet"/>
+      <w:lvlText w:val=""/>
+      <w:lvlJc w:val="left"/>
+      <w:pPr>
+        <w:ind w:left="1980" w:hanging="360"/>
+      </w:pPr>
+      <w:rPr>
+        <w:rFonts w:ascii="Wingdings" w:hAnsi="Wingdings" w:hint="default"/>
+      </w:rPr>
+    </w:lvl>
+    <w:lvl w:ilvl="3" w:tplc="04090001" w:tentative="1">
+      <w:start w:val="1"/>
       <w:numFmt w:val="bullet"/>
       <w:lvlText w:val=""/>
       <w:lvlJc w:val="left"/>
       <w:pPr>
-        <w:ind w:left="720" w:hanging="360"/>
-      </w:pPr>
-      <w:rPr>
-        <w:rFonts w:ascii="Symbol" w:eastAsiaTheme="minorHAnsi" w:hAnsi="Symbol" w:cstheme="minorHAnsi" w:hint="default"/>
-      </w:rPr>
-    </w:lvl>
-    <w:lvl w:ilvl="1" w:tplc="04090003" w:tentative="1">
+        <w:ind w:left="2700" w:hanging="360"/>
+      </w:pPr>
+      <w:rPr>
+        <w:rFonts w:ascii="Symbol" w:hAnsi="Symbol" w:hint="default"/>
+      </w:rPr>
+    </w:lvl>
+    <w:lvl w:ilvl="4" w:tplc="04090003" w:tentative="1">
       <w:start w:val="1"/>
       <w:numFmt w:val="bullet"/>
       <w:lvlText w:val="o"/>
       <w:lvlJc w:val="left"/>
       <w:pPr>
-        <w:ind w:left="1440" w:hanging="360"/>
+        <w:ind w:left="3420" w:hanging="360"/>
       </w:pPr>
       <w:rPr>
         <w:rFonts w:ascii="Courier New" w:hAnsi="Courier New" w:cs="Courier New" w:hint="default"/>
       </w:rPr>
     </w:lvl>
-    <w:lvl w:ilvl="2" w:tplc="04090005" w:tentative="1">
+    <w:lvl w:ilvl="5" w:tplc="04090005" w:tentative="1">
       <w:start w:val="1"/>
       <w:numFmt w:val="bullet"/>
       <w:lvlText w:val=""/>
       <w:lvlJc w:val="left"/>
       <w:pPr>
-        <w:ind w:left="2160" w:hanging="360"/>
+        <w:ind w:left="4140" w:hanging="360"/>
       </w:pPr>
       <w:rPr>
         <w:rFonts w:ascii="Wingdings" w:hAnsi="Wingdings" w:hint="default"/>
       </w:rPr>
     </w:lvl>
-    <w:lvl w:ilvl="3" w:tplc="04090001" w:tentative="1">
+    <w:lvl w:ilvl="6" w:tplc="04090001" w:tentative="1">
       <w:start w:val="1"/>
       <w:numFmt w:val="bullet"/>
       <w:lvlText w:val=""/>
       <w:lvlJc w:val="left"/>
       <w:pPr>
-        <w:ind w:left="2880" w:hanging="360"/>
+        <w:ind w:left="4860" w:hanging="360"/>
       </w:pPr>
       <w:rPr>
         <w:rFonts w:ascii="Symbol" w:hAnsi="Symbol" w:hint="default"/>
       </w:rPr>
     </w:lvl>
-    <w:lvl w:ilvl="4" w:tplc="04090003" w:tentative="1">
+    <w:lvl w:ilvl="7" w:tplc="04090003" w:tentative="1">
       <w:start w:val="1"/>
       <w:numFmt w:val="bullet"/>
       <w:lvlText w:val="o"/>
       <w:lvlJc w:val="left"/>
       <w:pPr>
-        <w:ind w:left="3600" w:hanging="360"/>
+        <w:ind w:left="5580" w:hanging="360"/>
       </w:pPr>
       <w:rPr>
         <w:rFonts w:ascii="Courier New" w:hAnsi="Courier New" w:cs="Courier New" w:hint="default"/>
       </w:rPr>
     </w:lvl>
-    <w:lvl w:ilvl="5" w:tplc="04090005" w:tentative="1">
+    <w:lvl w:ilvl="8" w:tplc="04090005" w:tentative="1">
       <w:start w:val="1"/>
       <w:numFmt w:val="bullet"/>
       <w:lvlText w:val=""/>
       <w:lvlJc w:val="left"/>
       <w:pPr>
-        <w:ind w:left="4320" w:hanging="360"/>
+        <w:ind w:left="6300" w:hanging="360"/>
       </w:pPr>
       <w:rPr>
         <w:rFonts w:ascii="Wingdings" w:hAnsi="Wingdings" w:hint="default"/>
       </w:rPr>
     </w:lvl>
-    <w:lvl w:ilvl="6" w:tplc="04090001" w:tentative="1">
-      <w:start w:val="1"/>
-      <w:numFmt w:val="bullet"/>
-      <w:lvlText w:val=""/>
-      <w:lvlJc w:val="left"/>
-      <w:pPr>
-        <w:ind w:left="5040" w:hanging="360"/>
-      </w:pPr>
-      <w:rPr>
-        <w:rFonts w:ascii="Symbol" w:hAnsi="Symbol" w:hint="default"/>
-      </w:rPr>
-    </w:lvl>
-    <w:lvl w:ilvl="7" w:tplc="04090003" w:tentative="1">
-      <w:start w:val="1"/>
-      <w:numFmt w:val="bullet"/>
-      <w:lvlText w:val="o"/>
-      <w:lvlJc w:val="left"/>
-      <w:pPr>
-        <w:ind w:left="5760" w:hanging="360"/>
-      </w:pPr>
-      <w:rPr>
-        <w:rFonts w:ascii="Courier New" w:hAnsi="Courier New" w:cs="Courier New" w:hint="default"/>
-      </w:rPr>
-    </w:lvl>
-    <w:lvl w:ilvl="8" w:tplc="04090005" w:tentative="1">
-      <w:start w:val="1"/>
-      <w:numFmt w:val="bullet"/>
-      <w:lvlText w:val=""/>
-      <w:lvlJc w:val="left"/>
-      <w:pPr>
-        <w:ind w:left="6480" w:hanging="360"/>
-      </w:pPr>
-      <w:rPr>
-        <w:rFonts w:ascii="Wingdings" w:hAnsi="Wingdings" w:hint="default"/>
-      </w:rPr>
-    </w:lvl>
   </w:abstractNum>
-  <w:num w:numId="1">
+  <w:num w:numId="1" w16cid:durableId="547494533">
     <w:abstractNumId w:val="5"/>
   </w:num>
-  <w:num w:numId="2">
+  <w:num w:numId="2" w16cid:durableId="446237588">
     <w:abstractNumId w:val="1"/>
   </w:num>
-  <w:num w:numId="3">
+  <w:num w:numId="3" w16cid:durableId="958337494">
     <w:abstractNumId w:val="3"/>
   </w:num>
-  <w:num w:numId="4">
+  <w:num w:numId="4" w16cid:durableId="1762606676">
     <w:abstractNumId w:val="2"/>
   </w:num>
-  <w:num w:numId="5">
+  <w:num w:numId="5" w16cid:durableId="657344256">
     <w:abstractNumId w:val="0"/>
   </w:num>
-  <w:num w:numId="6">
+  <w:num w:numId="6" w16cid:durableId="523321878">
     <w:abstractNumId w:val="4"/>
   </w:num>
 </w:numbering>
@@ -2424,6 +2708,48 @@
       <w:contextualSpacing/>
     </w:pPr>
   </w:style>
+  <w:style w:type="paragraph" w:styleId="Header">
+    <w:name w:val="header"/>
+    <w:basedOn w:val="Normal"/>
+    <w:link w:val="HeaderChar"/>
+    <w:uiPriority w:val="99"/>
+    <w:unhideWhenUsed/>
+    <w:rsid w:val="00EC7153"/>
+    <w:pPr>
+      <w:tabs>
+        <w:tab w:val="center" w:pos="4680"/>
+        <w:tab w:val="right" w:pos="9360"/>
+      </w:tabs>
+    </w:pPr>
+  </w:style>
+  <w:style w:type="character" w:customStyle="1" w:styleId="HeaderChar">
+    <w:name w:val="Header Char"/>
+    <w:basedOn w:val="DefaultParagraphFont"/>
+    <w:link w:val="Header"/>
+    <w:uiPriority w:val="99"/>
+    <w:rsid w:val="00EC7153"/>
+  </w:style>
+  <w:style w:type="paragraph" w:styleId="Footer">
+    <w:name w:val="footer"/>
+    <w:basedOn w:val="Normal"/>
+    <w:link w:val="FooterChar"/>
+    <w:uiPriority w:val="99"/>
+    <w:unhideWhenUsed/>
+    <w:rsid w:val="00EC7153"/>
+    <w:pPr>
+      <w:tabs>
+        <w:tab w:val="center" w:pos="4680"/>
+        <w:tab w:val="right" w:pos="9360"/>
+      </w:tabs>
+    </w:pPr>
+  </w:style>
+  <w:style w:type="character" w:customStyle="1" w:styleId="FooterChar">
+    <w:name w:val="Footer Char"/>
+    <w:basedOn w:val="DefaultParagraphFont"/>
+    <w:link w:val="Footer"/>
+    <w:uiPriority w:val="99"/>
+    <w:rsid w:val="00EC7153"/>
+  </w:style>
 </w:styles>
 </file>
 
@@ -2720,4 +3046,16 @@
     </a:ext>
   </a:extLst>
 </a:theme>
+</file>
+
+<file path=customXml/item1.xml><?xml version="1.0" encoding="utf-8"?>
+<b:Sources xmlns:b="http://schemas.openxmlformats.org/officeDocument/2006/bibliography" xmlns="http://schemas.openxmlformats.org/officeDocument/2006/bibliography" SelectedStyle="/APASixthEditionOfficeOnline.xsl" StyleName="APA" Version="6"/>
+</file>
+
+<file path=customXml/itemProps1.xml><?xml version="1.0" encoding="utf-8"?>
+<ds:datastoreItem xmlns:ds="http://schemas.openxmlformats.org/officeDocument/2006/customXml" ds:itemID="{653103BE-FA4A-3747-AB01-9EA069CA554A}">
+  <ds:schemaRefs>
+    <ds:schemaRef ds:uri="http://schemas.openxmlformats.org/officeDocument/2006/bibliography"/>
+  </ds:schemaRefs>
+</ds:datastoreItem>
 </file>
</xml_diff>

<commit_message>
added custom fonting for resume and letter layout
</commit_message>
<xml_diff>
--- a/resume v3.docx
+++ b/resume v3.docx
@@ -8,12 +8,12 @@
         <w:ind w:right="90"/>
         <w:jc w:val="center"/>
         <w:rPr>
-          <w:rFonts w:ascii="Baskerville" w:hAnsi="Baskerville"/>
-        </w:rPr>
-      </w:pPr>
-      <w:r>
-        <w:rPr>
-          <w:rFonts w:ascii="Baskerville" w:hAnsi="Baskerville"/>
+          <w:rFonts w:ascii="Libre Baskerville" w:hAnsi="Libre Baskerville"/>
+        </w:rPr>
+      </w:pPr>
+      <w:r>
+        <w:rPr>
+          <w:rFonts w:ascii="Libre Baskerville" w:hAnsi="Libre Baskerville"/>
           <w:sz w:val="28"/>
           <w:szCs w:val="28"/>
         </w:rPr>
@@ -25,7 +25,9 @@
         <w:ind w:right="90"/>
         <w:jc w:val="center"/>
         <w:rPr>
-          <w:rFonts w:ascii="Baskerville" w:hAnsi="Baskerville"/>
+          <w:rFonts w:ascii="Libre Baskerville" w:hAnsi="Libre Baskerville"/>
+          <w:sz w:val="20"/>
+          <w:szCs w:val="20"/>
         </w:rPr>
       </w:pPr>
     </w:p>
@@ -38,64 +40,102 @@
         <w:ind w:right="90"/>
         <w:jc w:val="center"/>
         <w:rPr>
-          <w:rFonts w:ascii="Baskerville" w:hAnsi="Baskerville" w:cstheme="minorHAnsi"/>
-          <w:sz w:val="22"/>
-          <w:szCs w:val="22"/>
-        </w:rPr>
-      </w:pPr>
+          <w:rFonts w:ascii="Libre Baskerville" w:hAnsi="Libre Baskerville" w:cstheme="minorHAnsi"/>
+          <w:sz w:val="18"/>
+          <w:szCs w:val="18"/>
+        </w:rPr>
+      </w:pPr>
+      <w:r>
+        <w:rPr>
+          <w:rFonts w:ascii="Libre Baskerville" w:hAnsi="Libre Baskerville"/>
+          <w:sz w:val="20"/>
+          <w:szCs w:val="20"/>
+        </w:rPr>
+        <w:fldChar w:fldCharType="begin"/>
+      </w:r>
+      <w:r>
+        <w:rPr>
+          <w:rFonts w:ascii="Libre Baskerville" w:hAnsi="Libre Baskerville"/>
+          <w:sz w:val="20"/>
+          <w:szCs w:val="20"/>
+        </w:rPr>
+        <w:instrText>HYPERLINK "mailto:theochiu.me@gmail.com"</w:instrText>
+      </w:r>
+      <w:r>
+        <w:rPr>
+          <w:rFonts w:ascii="Libre Baskerville" w:hAnsi="Libre Baskerville"/>
+          <w:sz w:val="20"/>
+          <w:szCs w:val="20"/>
+        </w:rPr>
+      </w:r>
+      <w:r>
+        <w:rPr>
+          <w:rFonts w:ascii="Libre Baskerville" w:hAnsi="Libre Baskerville"/>
+          <w:sz w:val="20"/>
+          <w:szCs w:val="20"/>
+        </w:rPr>
+        <w:fldChar w:fldCharType="separate"/>
+      </w:r>
+      <w:r>
+        <w:rPr>
+          <w:rStyle w:val="Hyperlink"/>
+          <w:rFonts w:ascii="Libre Baskerville" w:hAnsi="Libre Baskerville" w:cstheme="minorHAnsi"/>
+          <w:sz w:val="18"/>
+          <w:szCs w:val="18"/>
+        </w:rPr>
+        <w:t>theochiu.me@gmail.com</w:t>
+      </w:r>
+      <w:r>
+        <w:rPr>
+          <w:rStyle w:val="Hyperlink"/>
+          <w:rFonts w:ascii="Libre Baskerville" w:hAnsi="Libre Baskerville" w:cstheme="minorHAnsi"/>
+          <w:sz w:val="18"/>
+          <w:szCs w:val="18"/>
+        </w:rPr>
+        <w:fldChar w:fldCharType="end"/>
+      </w:r>
+      <w:r>
+        <w:rPr>
+          <w:rFonts w:ascii="Libre Baskerville" w:hAnsi="Libre Baskerville" w:cstheme="minorHAnsi"/>
+          <w:sz w:val="18"/>
+          <w:szCs w:val="18"/>
+        </w:rPr>
+        <w:t xml:space="preserve"> | </w:t>
+      </w:r>
       <w:hyperlink r:id="rId8" w:history="1">
         <w:r>
           <w:rPr>
             <w:rStyle w:val="Hyperlink"/>
-            <w:rFonts w:ascii="Baskerville" w:hAnsi="Baskerville" w:cstheme="minorHAnsi"/>
-            <w:sz w:val="22"/>
-            <w:szCs w:val="22"/>
+            <w:rFonts w:ascii="Libre Baskerville" w:hAnsi="Libre Baskerville" w:cstheme="minorHAnsi"/>
+            <w:sz w:val="18"/>
+            <w:szCs w:val="18"/>
           </w:rPr>
-          <w:t>theochiu.me@gmail.com</w:t>
+          <w:t>theochiu.github.io</w:t>
         </w:r>
       </w:hyperlink>
       <w:r>
         <w:rPr>
-          <w:rFonts w:ascii="Baskerville" w:hAnsi="Baskerville" w:cstheme="minorHAnsi"/>
-          <w:sz w:val="22"/>
-          <w:szCs w:val="22"/>
-        </w:rPr>
-        <w:t xml:space="preserve"> | </w:t>
+          <w:rFonts w:ascii="Libre Baskerville" w:hAnsi="Libre Baskerville" w:cstheme="minorHAnsi"/>
+          <w:sz w:val="18"/>
+          <w:szCs w:val="18"/>
+        </w:rPr>
+        <w:t xml:space="preserve"> |</w:t>
+      </w:r>
+      <w:r>
+        <w:rPr>
+          <w:rFonts w:ascii="Libre Baskerville" w:hAnsi="Libre Baskerville"/>
+          <w:sz w:val="18"/>
+          <w:szCs w:val="18"/>
+        </w:rPr>
+        <w:t xml:space="preserve"> </w:t>
       </w:r>
       <w:hyperlink r:id="rId9" w:history="1">
         <w:r>
           <w:rPr>
             <w:rStyle w:val="Hyperlink"/>
-            <w:rFonts w:ascii="Baskerville" w:hAnsi="Baskerville" w:cstheme="minorHAnsi"/>
-            <w:sz w:val="22"/>
-            <w:szCs w:val="22"/>
-          </w:rPr>
-          <w:t>theochiu.github.io</w:t>
-        </w:r>
-      </w:hyperlink>
-      <w:r>
-        <w:rPr>
-          <w:rFonts w:ascii="Baskerville" w:hAnsi="Baskerville" w:cstheme="minorHAnsi"/>
-          <w:sz w:val="22"/>
-          <w:szCs w:val="22"/>
-        </w:rPr>
-        <w:t xml:space="preserve"> |</w:t>
-      </w:r>
-      <w:r>
-        <w:rPr>
-          <w:rFonts w:ascii="Baskerville" w:hAnsi="Baskerville"/>
-          <w:sz w:val="22"/>
-          <w:szCs w:val="22"/>
-        </w:rPr>
-        <w:t xml:space="preserve"> </w:t>
-      </w:r>
-      <w:hyperlink r:id="rId10" w:history="1">
-        <w:r>
-          <w:rPr>
-            <w:rStyle w:val="Hyperlink"/>
-            <w:rFonts w:ascii="Baskerville" w:hAnsi="Baskerville" w:cstheme="minorHAnsi"/>
-            <w:sz w:val="22"/>
-            <w:szCs w:val="22"/>
+            <w:rFonts w:ascii="Libre Baskerville" w:hAnsi="Libre Baskerville" w:cstheme="minorHAnsi"/>
+            <w:sz w:val="18"/>
+            <w:szCs w:val="18"/>
           </w:rPr>
           <w:t>linkedin.com/in/</w:t>
         </w:r>
@@ -103,9 +143,9 @@
         <w:r>
           <w:rPr>
             <w:rStyle w:val="Hyperlink"/>
-            <w:rFonts w:ascii="Baskerville" w:hAnsi="Baskerville" w:cstheme="minorHAnsi"/>
-            <w:sz w:val="22"/>
-            <w:szCs w:val="22"/>
+            <w:rFonts w:ascii="Libre Baskerville" w:hAnsi="Libre Baskerville" w:cstheme="minorHAnsi"/>
+            <w:sz w:val="18"/>
+            <w:szCs w:val="18"/>
           </w:rPr>
           <w:t>theochiu</w:t>
         </w:r>
@@ -113,9 +153,9 @@
         <w:r>
           <w:rPr>
             <w:rStyle w:val="Hyperlink"/>
-            <w:rFonts w:ascii="Baskerville" w:hAnsi="Baskerville" w:cstheme="minorHAnsi"/>
-            <w:sz w:val="22"/>
-            <w:szCs w:val="22"/>
+            <w:rFonts w:ascii="Libre Baskerville" w:hAnsi="Libre Baskerville" w:cstheme="minorHAnsi"/>
+            <w:sz w:val="18"/>
+            <w:szCs w:val="18"/>
           </w:rPr>
           <w:t>/</w:t>
         </w:r>
@@ -125,9 +165,9 @@
       <w:pPr>
         <w:ind w:right="90"/>
         <w:rPr>
-          <w:rFonts w:ascii="Baskerville" w:hAnsi="Baskerville"/>
-          <w:sz w:val="22"/>
-          <w:szCs w:val="22"/>
+          <w:rFonts w:ascii="Libre Baskerville" w:hAnsi="Libre Baskerville"/>
+          <w:sz w:val="18"/>
+          <w:szCs w:val="18"/>
         </w:rPr>
       </w:pPr>
     </w:p>
@@ -135,17 +175,17 @@
       <w:pPr>
         <w:ind w:right="90"/>
         <w:rPr>
-          <w:rFonts w:ascii="Baskerville" w:hAnsi="Baskerville"/>
-          <w:sz w:val="22"/>
-          <w:szCs w:val="22"/>
+          <w:rFonts w:ascii="Libre Baskerville" w:hAnsi="Libre Baskerville"/>
+          <w:sz w:val="18"/>
+          <w:szCs w:val="18"/>
           <w:u w:val="single"/>
         </w:rPr>
       </w:pPr>
       <w:r>
         <w:rPr>
-          <w:rFonts w:ascii="Baskerville" w:hAnsi="Baskerville"/>
-          <w:sz w:val="22"/>
-          <w:szCs w:val="22"/>
+          <w:rFonts w:ascii="Libre Baskerville" w:hAnsi="Libre Baskerville"/>
+          <w:sz w:val="18"/>
+          <w:szCs w:val="18"/>
           <w:u w:val="single"/>
         </w:rPr>
         <w:t>SKILLS</w:t>
@@ -161,42 +201,42 @@
         <w:spacing w:before="60"/>
         <w:ind w:left="360" w:right="90" w:hanging="270"/>
         <w:rPr>
-          <w:rFonts w:ascii="Baskerville" w:hAnsi="Baskerville" w:cstheme="minorHAnsi"/>
-          <w:sz w:val="22"/>
-          <w:szCs w:val="22"/>
-        </w:rPr>
-      </w:pPr>
-      <w:r>
-        <w:rPr>
-          <w:rFonts w:ascii="Baskerville" w:hAnsi="Baskerville" w:cstheme="minorHAnsi"/>
-          <w:sz w:val="22"/>
-          <w:szCs w:val="22"/>
+          <w:rFonts w:ascii="Libre Baskerville" w:hAnsi="Libre Baskerville" w:cstheme="minorHAnsi"/>
+          <w:sz w:val="18"/>
+          <w:szCs w:val="18"/>
+        </w:rPr>
+      </w:pPr>
+      <w:r>
+        <w:rPr>
+          <w:rFonts w:ascii="Libre Baskerville" w:hAnsi="Libre Baskerville" w:cstheme="minorHAnsi"/>
+          <w:sz w:val="18"/>
+          <w:szCs w:val="18"/>
         </w:rPr>
         <w:t>Software Development (Java, Python, C, C++, embedded C</w:t>
       </w:r>
       <w:r>
         <w:rPr>
-          <w:rFonts w:ascii="Baskerville" w:hAnsi="Baskerville" w:cstheme="minorHAnsi"/>
-          <w:sz w:val="22"/>
-          <w:szCs w:val="22"/>
+          <w:rFonts w:ascii="Libre Baskerville" w:hAnsi="Libre Baskerville" w:cstheme="minorHAnsi"/>
+          <w:sz w:val="18"/>
+          <w:szCs w:val="18"/>
         </w:rPr>
         <w:t xml:space="preserve">, </w:t>
       </w:r>
       <w:proofErr w:type="spellStart"/>
       <w:r>
         <w:rPr>
-          <w:rFonts w:ascii="Baskerville" w:hAnsi="Baskerville" w:cstheme="minorHAnsi"/>
-          <w:sz w:val="22"/>
-          <w:szCs w:val="22"/>
+          <w:rFonts w:ascii="Libre Baskerville" w:hAnsi="Libre Baskerville" w:cstheme="minorHAnsi"/>
+          <w:sz w:val="18"/>
+          <w:szCs w:val="18"/>
         </w:rPr>
         <w:t>Javascript</w:t>
       </w:r>
       <w:proofErr w:type="spellEnd"/>
       <w:r>
         <w:rPr>
-          <w:rFonts w:ascii="Baskerville" w:hAnsi="Baskerville" w:cstheme="minorHAnsi"/>
-          <w:sz w:val="22"/>
-          <w:szCs w:val="22"/>
+          <w:rFonts w:ascii="Libre Baskerville" w:hAnsi="Libre Baskerville" w:cstheme="minorHAnsi"/>
+          <w:sz w:val="18"/>
+          <w:szCs w:val="18"/>
         </w:rPr>
         <w:t>)</w:t>
       </w:r>
@@ -211,50 +251,50 @@
         <w:spacing w:before="60"/>
         <w:ind w:left="360" w:right="90" w:hanging="270"/>
         <w:rPr>
-          <w:rFonts w:ascii="Baskerville" w:hAnsi="Baskerville" w:cstheme="minorHAnsi"/>
-          <w:sz w:val="22"/>
-          <w:szCs w:val="22"/>
-        </w:rPr>
-      </w:pPr>
-      <w:r>
-        <w:rPr>
-          <w:rFonts w:ascii="Baskerville" w:hAnsi="Baskerville" w:cstheme="minorHAnsi"/>
-          <w:sz w:val="22"/>
-          <w:szCs w:val="22"/>
+          <w:rFonts w:ascii="Libre Baskerville" w:hAnsi="Libre Baskerville" w:cstheme="minorHAnsi"/>
+          <w:sz w:val="18"/>
+          <w:szCs w:val="18"/>
+        </w:rPr>
+      </w:pPr>
+      <w:r>
+        <w:rPr>
+          <w:rFonts w:ascii="Libre Baskerville" w:hAnsi="Libre Baskerville" w:cstheme="minorHAnsi"/>
+          <w:sz w:val="18"/>
+          <w:szCs w:val="18"/>
         </w:rPr>
         <w:t xml:space="preserve">Systems design: Digital circuits, embedded systems, </w:t>
       </w:r>
       <w:r>
         <w:rPr>
-          <w:rFonts w:ascii="Baskerville" w:hAnsi="Baskerville" w:cstheme="minorHAnsi"/>
-          <w:sz w:val="22"/>
-          <w:szCs w:val="22"/>
+          <w:rFonts w:ascii="Libre Baskerville" w:hAnsi="Libre Baskerville" w:cstheme="minorHAnsi"/>
+          <w:sz w:val="18"/>
+          <w:szCs w:val="18"/>
         </w:rPr>
         <w:t xml:space="preserve">systems integration, </w:t>
       </w:r>
       <w:r>
         <w:rPr>
-          <w:rFonts w:ascii="Baskerville" w:hAnsi="Baskerville" w:cstheme="minorHAnsi"/>
-          <w:sz w:val="22"/>
-          <w:szCs w:val="22"/>
+          <w:rFonts w:ascii="Libre Baskerville" w:hAnsi="Libre Baskerville" w:cstheme="minorHAnsi"/>
+          <w:sz w:val="18"/>
+          <w:szCs w:val="18"/>
         </w:rPr>
         <w:t>ASIC/FPGA design (</w:t>
       </w:r>
       <w:proofErr w:type="spellStart"/>
       <w:r>
         <w:rPr>
-          <w:rFonts w:ascii="Baskerville" w:hAnsi="Baskerville" w:cstheme="minorHAnsi"/>
-          <w:sz w:val="22"/>
-          <w:szCs w:val="22"/>
+          <w:rFonts w:ascii="Libre Baskerville" w:hAnsi="Libre Baskerville" w:cstheme="minorHAnsi"/>
+          <w:sz w:val="18"/>
+          <w:szCs w:val="18"/>
         </w:rPr>
         <w:t>SystemVerilog</w:t>
       </w:r>
       <w:proofErr w:type="spellEnd"/>
       <w:r>
         <w:rPr>
-          <w:rFonts w:ascii="Baskerville" w:hAnsi="Baskerville" w:cstheme="minorHAnsi"/>
-          <w:sz w:val="22"/>
-          <w:szCs w:val="22"/>
+          <w:rFonts w:ascii="Libre Baskerville" w:hAnsi="Libre Baskerville" w:cstheme="minorHAnsi"/>
+          <w:sz w:val="18"/>
+          <w:szCs w:val="18"/>
         </w:rPr>
         <w:t>)</w:t>
       </w:r>
@@ -269,48 +309,48 @@
         <w:spacing w:before="60"/>
         <w:ind w:left="360" w:right="90" w:hanging="270"/>
         <w:rPr>
-          <w:rFonts w:ascii="Baskerville" w:hAnsi="Baskerville" w:cstheme="minorHAnsi"/>
-          <w:sz w:val="22"/>
-          <w:szCs w:val="22"/>
-        </w:rPr>
-      </w:pPr>
-      <w:r>
-        <w:rPr>
-          <w:rFonts w:ascii="Baskerville" w:hAnsi="Baskerville" w:cstheme="minorHAnsi"/>
-          <w:sz w:val="22"/>
-          <w:szCs w:val="22"/>
+          <w:rFonts w:ascii="Libre Baskerville" w:hAnsi="Libre Baskerville" w:cstheme="minorHAnsi"/>
+          <w:sz w:val="18"/>
+          <w:szCs w:val="18"/>
+        </w:rPr>
+      </w:pPr>
+      <w:r>
+        <w:rPr>
+          <w:rFonts w:ascii="Libre Baskerville" w:hAnsi="Libre Baskerville" w:cstheme="minorHAnsi"/>
+          <w:sz w:val="18"/>
+          <w:szCs w:val="18"/>
         </w:rPr>
         <w:t xml:space="preserve">Data </w:t>
       </w:r>
       <w:r>
         <w:rPr>
-          <w:rFonts w:ascii="Baskerville" w:hAnsi="Baskerville" w:cstheme="minorHAnsi"/>
-          <w:sz w:val="22"/>
-          <w:szCs w:val="22"/>
+          <w:rFonts w:ascii="Libre Baskerville" w:hAnsi="Libre Baskerville" w:cstheme="minorHAnsi"/>
+          <w:sz w:val="18"/>
+          <w:szCs w:val="18"/>
         </w:rPr>
         <w:t>Analysis</w:t>
       </w:r>
       <w:r>
         <w:rPr>
-          <w:rFonts w:ascii="Baskerville" w:hAnsi="Baskerville" w:cstheme="minorHAnsi"/>
-          <w:sz w:val="22"/>
-          <w:szCs w:val="22"/>
+          <w:rFonts w:ascii="Libre Baskerville" w:hAnsi="Libre Baskerville" w:cstheme="minorHAnsi"/>
+          <w:sz w:val="18"/>
+          <w:szCs w:val="18"/>
         </w:rPr>
         <w:t xml:space="preserve">: </w:t>
       </w:r>
       <w:r>
         <w:rPr>
-          <w:rFonts w:ascii="Baskerville" w:hAnsi="Baskerville" w:cstheme="minorHAnsi"/>
-          <w:sz w:val="22"/>
-          <w:szCs w:val="22"/>
+          <w:rFonts w:ascii="Libre Baskerville" w:hAnsi="Libre Baskerville" w:cstheme="minorHAnsi"/>
+          <w:sz w:val="18"/>
+          <w:szCs w:val="18"/>
         </w:rPr>
         <w:t xml:space="preserve"> classification, regression, clustering, dimension reduction</w:t>
       </w:r>
       <w:r>
         <w:rPr>
-          <w:rFonts w:ascii="Baskerville" w:hAnsi="Baskerville" w:cstheme="minorHAnsi"/>
-          <w:sz w:val="22"/>
-          <w:szCs w:val="22"/>
+          <w:rFonts w:ascii="Libre Baskerville" w:hAnsi="Libre Baskerville" w:cstheme="minorHAnsi"/>
+          <w:sz w:val="18"/>
+          <w:szCs w:val="18"/>
         </w:rPr>
         <w:t>, Bayesian probability</w:t>
       </w:r>
@@ -325,68 +365,68 @@
         <w:spacing w:before="60"/>
         <w:ind w:left="360" w:right="90" w:hanging="270"/>
         <w:rPr>
-          <w:rFonts w:ascii="Baskerville" w:hAnsi="Baskerville" w:cstheme="minorHAnsi"/>
-          <w:sz w:val="22"/>
-          <w:szCs w:val="22"/>
-        </w:rPr>
-      </w:pPr>
-      <w:r>
-        <w:rPr>
-          <w:rFonts w:ascii="Baskerville" w:hAnsi="Baskerville" w:cstheme="minorHAnsi"/>
-          <w:sz w:val="22"/>
-          <w:szCs w:val="22"/>
+          <w:rFonts w:ascii="Libre Baskerville" w:hAnsi="Libre Baskerville" w:cstheme="minorHAnsi"/>
+          <w:sz w:val="18"/>
+          <w:szCs w:val="18"/>
+        </w:rPr>
+      </w:pPr>
+      <w:r>
+        <w:rPr>
+          <w:rFonts w:ascii="Libre Baskerville" w:hAnsi="Libre Baskerville" w:cstheme="minorHAnsi"/>
+          <w:sz w:val="18"/>
+          <w:szCs w:val="18"/>
         </w:rPr>
         <w:t>Machine Learning: Intermediate understanding of neural nets (</w:t>
       </w:r>
       <w:proofErr w:type="spellStart"/>
       <w:r>
         <w:rPr>
-          <w:rFonts w:ascii="Baskerville" w:hAnsi="Baskerville" w:cstheme="minorHAnsi"/>
-          <w:sz w:val="22"/>
-          <w:szCs w:val="22"/>
+          <w:rFonts w:ascii="Libre Baskerville" w:hAnsi="Libre Baskerville" w:cstheme="minorHAnsi"/>
+          <w:sz w:val="18"/>
+          <w:szCs w:val="18"/>
         </w:rPr>
         <w:t>Pytorch</w:t>
       </w:r>
       <w:proofErr w:type="spellEnd"/>
       <w:r>
         <w:rPr>
-          <w:rFonts w:ascii="Baskerville" w:hAnsi="Baskerville" w:cstheme="minorHAnsi"/>
-          <w:sz w:val="22"/>
-          <w:szCs w:val="22"/>
+          <w:rFonts w:ascii="Libre Baskerville" w:hAnsi="Libre Baskerville" w:cstheme="minorHAnsi"/>
+          <w:sz w:val="18"/>
+          <w:szCs w:val="18"/>
         </w:rPr>
         <w:t xml:space="preserve">), </w:t>
       </w:r>
       <w:r>
         <w:rPr>
-          <w:rFonts w:ascii="Baskerville" w:hAnsi="Baskerville" w:cstheme="minorHAnsi"/>
-          <w:sz w:val="22"/>
-          <w:szCs w:val="22"/>
+          <w:rFonts w:ascii="Libre Baskerville" w:hAnsi="Libre Baskerville" w:cstheme="minorHAnsi"/>
+          <w:sz w:val="18"/>
+          <w:szCs w:val="18"/>
         </w:rPr>
         <w:t>Reinforcement learning</w:t>
       </w:r>
       <w:r>
         <w:rPr>
-          <w:rFonts w:ascii="Baskerville" w:hAnsi="Baskerville" w:cstheme="minorHAnsi"/>
-          <w:sz w:val="22"/>
-          <w:szCs w:val="22"/>
+          <w:rFonts w:ascii="Libre Baskerville" w:hAnsi="Libre Baskerville" w:cstheme="minorHAnsi"/>
+          <w:sz w:val="18"/>
+          <w:szCs w:val="18"/>
         </w:rPr>
         <w:t xml:space="preserve"> (</w:t>
       </w:r>
       <w:proofErr w:type="spellStart"/>
       <w:r>
         <w:rPr>
-          <w:rFonts w:ascii="Baskerville" w:hAnsi="Baskerville" w:cstheme="minorHAnsi"/>
-          <w:sz w:val="22"/>
-          <w:szCs w:val="22"/>
+          <w:rFonts w:ascii="Libre Baskerville" w:hAnsi="Libre Baskerville" w:cstheme="minorHAnsi"/>
+          <w:sz w:val="18"/>
+          <w:szCs w:val="18"/>
         </w:rPr>
         <w:t>KerasRL</w:t>
       </w:r>
       <w:proofErr w:type="spellEnd"/>
       <w:r>
         <w:rPr>
-          <w:rFonts w:ascii="Baskerville" w:hAnsi="Baskerville" w:cstheme="minorHAnsi"/>
-          <w:sz w:val="22"/>
-          <w:szCs w:val="22"/>
+          <w:rFonts w:ascii="Libre Baskerville" w:hAnsi="Libre Baskerville" w:cstheme="minorHAnsi"/>
+          <w:sz w:val="18"/>
+          <w:szCs w:val="18"/>
         </w:rPr>
         <w:t>) and Bayesian networks</w:t>
       </w:r>
@@ -401,25 +441,25 @@
         <w:spacing w:before="60"/>
         <w:ind w:left="360" w:right="90" w:hanging="270"/>
         <w:rPr>
-          <w:rFonts w:ascii="Baskerville" w:hAnsi="Baskerville" w:cstheme="minorHAnsi"/>
-          <w:sz w:val="22"/>
-          <w:szCs w:val="22"/>
-        </w:rPr>
-      </w:pPr>
-      <w:r>
-        <w:rPr>
-          <w:rFonts w:ascii="Baskerville" w:hAnsi="Baskerville" w:cstheme="minorHAnsi"/>
-          <w:sz w:val="22"/>
-          <w:szCs w:val="22"/>
+          <w:rFonts w:ascii="Libre Baskerville" w:hAnsi="Libre Baskerville" w:cstheme="minorHAnsi"/>
+          <w:sz w:val="18"/>
+          <w:szCs w:val="18"/>
+        </w:rPr>
+      </w:pPr>
+      <w:r>
+        <w:rPr>
+          <w:rFonts w:ascii="Libre Baskerville" w:hAnsi="Libre Baskerville" w:cstheme="minorHAnsi"/>
+          <w:sz w:val="18"/>
+          <w:szCs w:val="18"/>
         </w:rPr>
         <w:t xml:space="preserve">Hardware engineering: PCB </w:t>
       </w:r>
       <w:proofErr w:type="gramStart"/>
       <w:r>
         <w:rPr>
-          <w:rFonts w:ascii="Baskerville" w:hAnsi="Baskerville" w:cstheme="minorHAnsi"/>
-          <w:sz w:val="22"/>
-          <w:szCs w:val="22"/>
+          <w:rFonts w:ascii="Libre Baskerville" w:hAnsi="Libre Baskerville" w:cstheme="minorHAnsi"/>
+          <w:sz w:val="18"/>
+          <w:szCs w:val="18"/>
         </w:rPr>
         <w:t>design(</w:t>
       </w:r>
@@ -427,36 +467,36 @@
       <w:proofErr w:type="gramEnd"/>
       <w:r>
         <w:rPr>
-          <w:rFonts w:ascii="Baskerville" w:hAnsi="Baskerville" w:cstheme="minorHAnsi"/>
-          <w:sz w:val="22"/>
-          <w:szCs w:val="22"/>
+          <w:rFonts w:ascii="Libre Baskerville" w:hAnsi="Libre Baskerville" w:cstheme="minorHAnsi"/>
+          <w:sz w:val="18"/>
+          <w:szCs w:val="18"/>
         </w:rPr>
         <w:t>OrCad</w:t>
       </w:r>
       <w:proofErr w:type="spellEnd"/>
       <w:r>
         <w:rPr>
-          <w:rFonts w:ascii="Baskerville" w:hAnsi="Baskerville" w:cstheme="minorHAnsi"/>
-          <w:sz w:val="22"/>
-          <w:szCs w:val="22"/>
+          <w:rFonts w:ascii="Libre Baskerville" w:hAnsi="Libre Baskerville" w:cstheme="minorHAnsi"/>
+          <w:sz w:val="18"/>
+          <w:szCs w:val="18"/>
         </w:rPr>
         <w:t xml:space="preserve">/PSpice, Eagle, </w:t>
       </w:r>
       <w:proofErr w:type="spellStart"/>
       <w:r>
         <w:rPr>
-          <w:rFonts w:ascii="Baskerville" w:hAnsi="Baskerville" w:cstheme="minorHAnsi"/>
-          <w:sz w:val="22"/>
-          <w:szCs w:val="22"/>
+          <w:rFonts w:ascii="Libre Baskerville" w:hAnsi="Libre Baskerville" w:cstheme="minorHAnsi"/>
+          <w:sz w:val="18"/>
+          <w:szCs w:val="18"/>
         </w:rPr>
         <w:t>kiCad</w:t>
       </w:r>
       <w:proofErr w:type="spellEnd"/>
       <w:r>
         <w:rPr>
-          <w:rFonts w:ascii="Baskerville" w:hAnsi="Baskerville" w:cstheme="minorHAnsi"/>
-          <w:sz w:val="22"/>
-          <w:szCs w:val="22"/>
+          <w:rFonts w:ascii="Libre Baskerville" w:hAnsi="Libre Baskerville" w:cstheme="minorHAnsi"/>
+          <w:sz w:val="18"/>
+          <w:szCs w:val="18"/>
         </w:rPr>
         <w:t>), Soldering/Hot air rework</w:t>
       </w:r>
@@ -466,22 +506,22 @@
         <w:spacing w:before="60"/>
         <w:ind w:right="90"/>
         <w:rPr>
-          <w:rFonts w:ascii="Baskerville" w:hAnsi="Baskerville" w:cstheme="minorHAnsi"/>
+          <w:rFonts w:ascii="Libre Baskerville" w:hAnsi="Libre Baskerville" w:cstheme="minorHAnsi"/>
           <w:color w:val="FFFFFF" w:themeColor="background1"/>
-          <w:sz w:val="22"/>
-          <w:szCs w:val="22"/>
-        </w:rPr>
-      </w:pPr>
-      <w:r>
-        <w:rPr>
-          <w:rFonts w:ascii="Baskerville" w:hAnsi="Baskerville" w:cstheme="minorHAnsi"/>
+          <w:sz w:val="18"/>
+          <w:szCs w:val="18"/>
+        </w:rPr>
+      </w:pPr>
+      <w:r>
+        <w:rPr>
+          <w:rFonts w:ascii="Libre Baskerville" w:hAnsi="Libre Baskerville" w:cstheme="minorHAnsi"/>
           <w:noProof/>
           <w:color w:val="FFFFFF" w:themeColor="background1"/>
-          <w:sz w:val="22"/>
-          <w:szCs w:val="22"/>
+          <w:sz w:val="18"/>
+          <w:szCs w:val="18"/>
         </w:rPr>
         <w:pict w14:anchorId="1AE0B32B">
-          <v:rect id="_x0000_i1026" alt="" style="width:468pt;height:.05pt;mso-width-percent:0;mso-height-percent:0;mso-width-percent:0;mso-height-percent:0" o:hralign="center" o:hrstd="t" o:hr="t" fillcolor="#a0a0a0" stroked="f"/>
+          <v:rect id="_x0000_i1026" alt="" style="width:463.5pt;height:.05pt;mso-width-percent:0;mso-height-percent:0;mso-width-percent:0;mso-height-percent:0" o:hralign="center" o:hrstd="t" o:hr="t" fillcolor="#a0a0a0" stroked="f"/>
         </w:pict>
       </w:r>
     </w:p>
@@ -490,10 +530,10 @@
         <w:spacing w:before="60"/>
         <w:ind w:right="90"/>
         <w:rPr>
-          <w:rFonts w:ascii="Baskerville" w:hAnsi="Baskerville" w:cstheme="minorHAnsi"/>
+          <w:rFonts w:ascii="Libre Baskerville" w:hAnsi="Libre Baskerville" w:cstheme="minorHAnsi"/>
           <w:color w:val="FFFFFF" w:themeColor="background1"/>
-          <w:sz w:val="22"/>
-          <w:szCs w:val="22"/>
+          <w:sz w:val="18"/>
+          <w:szCs w:val="18"/>
         </w:rPr>
       </w:pPr>
     </w:p>
@@ -502,17 +542,17 @@
         <w:spacing w:before="60"/>
         <w:ind w:right="90"/>
         <w:rPr>
-          <w:rFonts w:ascii="Baskerville" w:hAnsi="Baskerville" w:cstheme="minorHAnsi"/>
-          <w:sz w:val="22"/>
-          <w:szCs w:val="22"/>
+          <w:rFonts w:ascii="Libre Baskerville" w:hAnsi="Libre Baskerville" w:cstheme="minorHAnsi"/>
+          <w:sz w:val="18"/>
+          <w:szCs w:val="18"/>
           <w:u w:val="single"/>
         </w:rPr>
       </w:pPr>
       <w:r>
         <w:rPr>
-          <w:rFonts w:ascii="Baskerville" w:hAnsi="Baskerville" w:cstheme="minorHAnsi"/>
-          <w:sz w:val="22"/>
-          <w:szCs w:val="22"/>
+          <w:rFonts w:ascii="Libre Baskerville" w:hAnsi="Libre Baskerville" w:cstheme="minorHAnsi"/>
+          <w:sz w:val="18"/>
+          <w:szCs w:val="18"/>
           <w:u w:val="single"/>
         </w:rPr>
         <w:t>EXPERIENCE</w:t>
@@ -523,9 +563,9 @@
         <w:spacing w:before="60"/>
         <w:ind w:right="90"/>
         <w:rPr>
-          <w:rFonts w:ascii="Baskerville" w:hAnsi="Baskerville" w:cstheme="minorHAnsi"/>
-          <w:sz w:val="22"/>
-          <w:szCs w:val="22"/>
+          <w:rFonts w:ascii="Libre Baskerville" w:hAnsi="Libre Baskerville" w:cstheme="minorHAnsi"/>
+          <w:sz w:val="18"/>
+          <w:szCs w:val="18"/>
         </w:rPr>
       </w:pPr>
     </w:p>
@@ -537,27 +577,27 @@
         <w:spacing w:before="60"/>
         <w:ind w:right="90"/>
         <w:rPr>
-          <w:rFonts w:ascii="Baskerville" w:hAnsi="Baskerville" w:cstheme="minorHAnsi"/>
-          <w:sz w:val="22"/>
-          <w:szCs w:val="22"/>
-        </w:rPr>
-      </w:pPr>
-      <w:hyperlink r:id="rId11" w:history="1">
+          <w:rFonts w:ascii="Libre Baskerville" w:hAnsi="Libre Baskerville" w:cstheme="minorHAnsi"/>
+          <w:sz w:val="18"/>
+          <w:szCs w:val="18"/>
+        </w:rPr>
+      </w:pPr>
+      <w:hyperlink r:id="rId10" w:history="1">
         <w:r>
           <w:rPr>
             <w:rStyle w:val="Hyperlink"/>
-            <w:rFonts w:ascii="Baskerville" w:hAnsi="Baskerville" w:cstheme="minorHAnsi"/>
-            <w:sz w:val="22"/>
-            <w:szCs w:val="22"/>
+            <w:rFonts w:ascii="Libre Baskerville" w:hAnsi="Libre Baskerville" w:cstheme="minorHAnsi"/>
+            <w:sz w:val="18"/>
+            <w:szCs w:val="18"/>
           </w:rPr>
           <w:t>Luna Innovations</w:t>
         </w:r>
       </w:hyperlink>
       <w:r>
         <w:rPr>
-          <w:rFonts w:ascii="Baskerville" w:hAnsi="Baskerville" w:cstheme="minorHAnsi"/>
-          <w:sz w:val="22"/>
-          <w:szCs w:val="22"/>
+          <w:rFonts w:ascii="Libre Baskerville" w:hAnsi="Libre Baskerville" w:cstheme="minorHAnsi"/>
+          <w:sz w:val="18"/>
+          <w:szCs w:val="18"/>
         </w:rPr>
         <w:tab/>
         <w:t>Blacksburg, VA</w:t>
@@ -571,24 +611,24 @@
         <w:spacing w:before="60"/>
         <w:ind w:right="90"/>
         <w:rPr>
-          <w:rFonts w:ascii="Baskerville" w:hAnsi="Baskerville" w:cstheme="minorHAnsi"/>
-          <w:sz w:val="22"/>
-          <w:szCs w:val="22"/>
-        </w:rPr>
-      </w:pPr>
-      <w:r>
-        <w:rPr>
-          <w:rFonts w:ascii="Baskerville" w:hAnsi="Baskerville" w:cstheme="minorHAnsi"/>
-          <w:sz w:val="22"/>
-          <w:szCs w:val="22"/>
+          <w:rFonts w:ascii="Libre Baskerville" w:hAnsi="Libre Baskerville" w:cstheme="minorHAnsi"/>
+          <w:sz w:val="18"/>
+          <w:szCs w:val="18"/>
+        </w:rPr>
+      </w:pPr>
+      <w:r>
+        <w:rPr>
+          <w:rFonts w:ascii="Libre Baskerville" w:hAnsi="Libre Baskerville" w:cstheme="minorHAnsi"/>
+          <w:sz w:val="18"/>
+          <w:szCs w:val="18"/>
         </w:rPr>
         <w:t>Systems Engineer</w:t>
       </w:r>
       <w:r>
         <w:rPr>
-          <w:rFonts w:ascii="Baskerville" w:hAnsi="Baskerville" w:cstheme="minorHAnsi"/>
-          <w:sz w:val="22"/>
-          <w:szCs w:val="22"/>
+          <w:rFonts w:ascii="Libre Baskerville" w:hAnsi="Libre Baskerville" w:cstheme="minorHAnsi"/>
+          <w:sz w:val="18"/>
+          <w:szCs w:val="18"/>
         </w:rPr>
         <w:tab/>
         <w:t>2022 - Present</w:t>
@@ -607,24 +647,24 @@
         <w:spacing w:before="60"/>
         <w:ind w:left="360" w:right="90" w:hanging="270"/>
         <w:rPr>
-          <w:rFonts w:ascii="Baskerville" w:hAnsi="Baskerville" w:cstheme="minorHAnsi"/>
-          <w:sz w:val="22"/>
-          <w:szCs w:val="22"/>
-        </w:rPr>
-      </w:pPr>
-      <w:r>
-        <w:rPr>
-          <w:rFonts w:ascii="Baskerville" w:hAnsi="Baskerville" w:cstheme="minorHAnsi"/>
-          <w:sz w:val="22"/>
-          <w:szCs w:val="22"/>
+          <w:rFonts w:ascii="Libre Baskerville" w:hAnsi="Libre Baskerville" w:cstheme="minorHAnsi"/>
+          <w:sz w:val="18"/>
+          <w:szCs w:val="18"/>
+        </w:rPr>
+      </w:pPr>
+      <w:r>
+        <w:rPr>
+          <w:rFonts w:ascii="Libre Baskerville" w:hAnsi="Libre Baskerville" w:cstheme="minorHAnsi"/>
+          <w:sz w:val="18"/>
+          <w:szCs w:val="18"/>
         </w:rPr>
         <w:t>Systems engineer in Lightwave Division supporting bleeding edge research of fiber optics</w:t>
       </w:r>
       <w:r>
         <w:rPr>
-          <w:rFonts w:ascii="Baskerville" w:hAnsi="Baskerville" w:cstheme="minorHAnsi"/>
-          <w:sz w:val="22"/>
-          <w:szCs w:val="22"/>
+          <w:rFonts w:ascii="Libre Baskerville" w:hAnsi="Libre Baskerville" w:cstheme="minorHAnsi"/>
+          <w:sz w:val="18"/>
+          <w:szCs w:val="18"/>
         </w:rPr>
         <w:t xml:space="preserve"> by introducing new technologies and current engineering best practices to research team</w:t>
       </w:r>
@@ -642,16 +682,16 @@
         <w:spacing w:before="60"/>
         <w:ind w:left="360" w:right="90" w:hanging="270"/>
         <w:rPr>
-          <w:rFonts w:ascii="Baskerville" w:hAnsi="Baskerville" w:cstheme="minorHAnsi"/>
-          <w:sz w:val="22"/>
-          <w:szCs w:val="22"/>
-        </w:rPr>
-      </w:pPr>
-      <w:r>
-        <w:rPr>
-          <w:rFonts w:ascii="Baskerville" w:hAnsi="Baskerville" w:cstheme="minorHAnsi"/>
-          <w:sz w:val="22"/>
-          <w:szCs w:val="22"/>
+          <w:rFonts w:ascii="Libre Baskerville" w:hAnsi="Libre Baskerville" w:cstheme="minorHAnsi"/>
+          <w:sz w:val="18"/>
+          <w:szCs w:val="18"/>
+        </w:rPr>
+      </w:pPr>
+      <w:r>
+        <w:rPr>
+          <w:rFonts w:ascii="Libre Baskerville" w:hAnsi="Libre Baskerville" w:cstheme="minorHAnsi"/>
+          <w:sz w:val="18"/>
+          <w:szCs w:val="18"/>
         </w:rPr>
         <w:t xml:space="preserve">Reimplemented out of date software with scalable testing methodologies and modern frameworks </w:t>
       </w:r>
@@ -669,32 +709,32 @@
         <w:spacing w:before="60"/>
         <w:ind w:left="360" w:right="90" w:hanging="270"/>
         <w:rPr>
-          <w:rFonts w:ascii="Baskerville" w:hAnsi="Baskerville" w:cstheme="minorHAnsi"/>
-          <w:sz w:val="22"/>
-          <w:szCs w:val="22"/>
-        </w:rPr>
-      </w:pPr>
-      <w:r>
-        <w:rPr>
-          <w:rFonts w:ascii="Baskerville" w:hAnsi="Baskerville" w:cstheme="minorHAnsi"/>
-          <w:sz w:val="22"/>
-          <w:szCs w:val="22"/>
+          <w:rFonts w:ascii="Libre Baskerville" w:hAnsi="Libre Baskerville" w:cstheme="minorHAnsi"/>
+          <w:sz w:val="18"/>
+          <w:szCs w:val="18"/>
+        </w:rPr>
+      </w:pPr>
+      <w:r>
+        <w:rPr>
+          <w:rFonts w:ascii="Libre Baskerville" w:hAnsi="Libre Baskerville" w:cstheme="minorHAnsi"/>
+          <w:sz w:val="18"/>
+          <w:szCs w:val="18"/>
         </w:rPr>
         <w:t xml:space="preserve">Helped design software for fiber optic instruments </w:t>
       </w:r>
       <w:r>
         <w:rPr>
-          <w:rFonts w:ascii="Baskerville" w:hAnsi="Baskerville" w:cstheme="minorHAnsi"/>
-          <w:sz w:val="22"/>
-          <w:szCs w:val="22"/>
+          <w:rFonts w:ascii="Libre Baskerville" w:hAnsi="Libre Baskerville" w:cstheme="minorHAnsi"/>
+          <w:sz w:val="18"/>
+          <w:szCs w:val="18"/>
         </w:rPr>
         <w:t xml:space="preserve">that </w:t>
       </w:r>
       <w:r>
         <w:rPr>
-          <w:rFonts w:ascii="Baskerville" w:hAnsi="Baskerville" w:cstheme="minorHAnsi"/>
-          <w:sz w:val="22"/>
-          <w:szCs w:val="22"/>
+          <w:rFonts w:ascii="Libre Baskerville" w:hAnsi="Libre Baskerville" w:cstheme="minorHAnsi"/>
+          <w:sz w:val="18"/>
+          <w:szCs w:val="18"/>
         </w:rPr>
         <w:t>utilized Rayleigh backscatter OFDR (C++)</w:t>
       </w:r>
@@ -712,34 +752,34 @@
         <w:spacing w:before="60"/>
         <w:ind w:left="360" w:right="90" w:hanging="270"/>
         <w:rPr>
-          <w:rFonts w:ascii="Baskerville" w:hAnsi="Baskerville" w:cstheme="minorHAnsi"/>
-          <w:sz w:val="22"/>
-          <w:szCs w:val="22"/>
-        </w:rPr>
-      </w:pPr>
-      <w:r>
-        <w:rPr>
-          <w:rFonts w:ascii="Baskerville" w:hAnsi="Baskerville" w:cstheme="minorHAnsi"/>
-          <w:sz w:val="22"/>
-          <w:szCs w:val="22"/>
+          <w:rFonts w:ascii="Libre Baskerville" w:hAnsi="Libre Baskerville" w:cstheme="minorHAnsi"/>
+          <w:sz w:val="18"/>
+          <w:szCs w:val="18"/>
+        </w:rPr>
+      </w:pPr>
+      <w:r>
+        <w:rPr>
+          <w:rFonts w:ascii="Libre Baskerville" w:hAnsi="Libre Baskerville" w:cstheme="minorHAnsi"/>
+          <w:sz w:val="18"/>
+          <w:szCs w:val="18"/>
         </w:rPr>
         <w:t xml:space="preserve">Microsoft </w:t>
       </w:r>
       <w:proofErr w:type="spellStart"/>
       <w:r>
         <w:rPr>
-          <w:rFonts w:ascii="Baskerville" w:hAnsi="Baskerville" w:cstheme="minorHAnsi"/>
-          <w:sz w:val="22"/>
-          <w:szCs w:val="22"/>
+          <w:rFonts w:ascii="Libre Baskerville" w:hAnsi="Libre Baskerville" w:cstheme="minorHAnsi"/>
+          <w:sz w:val="18"/>
+          <w:szCs w:val="18"/>
         </w:rPr>
         <w:t>Hololens</w:t>
       </w:r>
       <w:proofErr w:type="spellEnd"/>
       <w:r>
         <w:rPr>
-          <w:rFonts w:ascii="Baskerville" w:hAnsi="Baskerville" w:cstheme="minorHAnsi"/>
-          <w:sz w:val="22"/>
-          <w:szCs w:val="22"/>
+          <w:rFonts w:ascii="Libre Baskerville" w:hAnsi="Libre Baskerville" w:cstheme="minorHAnsi"/>
+          <w:sz w:val="18"/>
+          <w:szCs w:val="18"/>
         </w:rPr>
         <w:t xml:space="preserve"> development for interactively displaying data (Unity &amp; C#)</w:t>
       </w:r>
@@ -757,24 +797,24 @@
         <w:spacing w:before="60"/>
         <w:ind w:left="360" w:right="90" w:hanging="270"/>
         <w:rPr>
-          <w:rFonts w:ascii="Baskerville" w:hAnsi="Baskerville" w:cstheme="minorHAnsi"/>
-          <w:sz w:val="22"/>
-          <w:szCs w:val="22"/>
-        </w:rPr>
-      </w:pPr>
-      <w:r>
-        <w:rPr>
-          <w:rFonts w:ascii="Baskerville" w:hAnsi="Baskerville" w:cstheme="minorHAnsi"/>
-          <w:sz w:val="22"/>
-          <w:szCs w:val="22"/>
+          <w:rFonts w:ascii="Libre Baskerville" w:hAnsi="Libre Baskerville" w:cstheme="minorHAnsi"/>
+          <w:sz w:val="18"/>
+          <w:szCs w:val="18"/>
+        </w:rPr>
+      </w:pPr>
+      <w:r>
+        <w:rPr>
+          <w:rFonts w:ascii="Libre Baskerville" w:hAnsi="Libre Baskerville" w:cstheme="minorHAnsi"/>
+          <w:sz w:val="18"/>
+          <w:szCs w:val="18"/>
         </w:rPr>
         <w:t>Implemented software redesign to optimize an embedded system by offloading Fourier Transforms to DSP’s</w:t>
       </w:r>
       <w:r>
         <w:rPr>
-          <w:rFonts w:ascii="Baskerville" w:hAnsi="Baskerville" w:cstheme="minorHAnsi"/>
-          <w:sz w:val="22"/>
-          <w:szCs w:val="22"/>
+          <w:rFonts w:ascii="Libre Baskerville" w:hAnsi="Libre Baskerville" w:cstheme="minorHAnsi"/>
+          <w:sz w:val="18"/>
+          <w:szCs w:val="18"/>
         </w:rPr>
         <w:t xml:space="preserve"> (Embedded C)</w:t>
       </w:r>
@@ -792,86 +832,86 @@
         <w:spacing w:before="60"/>
         <w:ind w:left="360" w:right="90" w:hanging="270"/>
         <w:rPr>
-          <w:rFonts w:ascii="Baskerville" w:hAnsi="Baskerville" w:cstheme="minorHAnsi"/>
-          <w:sz w:val="22"/>
-          <w:szCs w:val="22"/>
-        </w:rPr>
-      </w:pPr>
-      <w:r>
-        <w:rPr>
-          <w:rFonts w:ascii="Baskerville" w:hAnsi="Baskerville" w:cstheme="minorHAnsi"/>
-          <w:sz w:val="22"/>
-          <w:szCs w:val="22"/>
+          <w:rFonts w:ascii="Libre Baskerville" w:hAnsi="Libre Baskerville" w:cstheme="minorHAnsi"/>
+          <w:sz w:val="18"/>
+          <w:szCs w:val="18"/>
+        </w:rPr>
+      </w:pPr>
+      <w:r>
+        <w:rPr>
+          <w:rFonts w:ascii="Libre Baskerville" w:hAnsi="Libre Baskerville" w:cstheme="minorHAnsi"/>
+          <w:sz w:val="18"/>
+          <w:szCs w:val="18"/>
         </w:rPr>
         <w:t xml:space="preserve">Created software using nonlinear optimization </w:t>
       </w:r>
       <w:r>
         <w:rPr>
-          <w:rFonts w:ascii="Baskerville" w:hAnsi="Baskerville" w:cstheme="minorHAnsi"/>
-          <w:sz w:val="22"/>
-          <w:szCs w:val="22"/>
+          <w:rFonts w:ascii="Libre Baskerville" w:hAnsi="Libre Baskerville" w:cstheme="minorHAnsi"/>
+          <w:sz w:val="18"/>
+          <w:szCs w:val="18"/>
         </w:rPr>
         <w:t>(</w:t>
       </w:r>
       <w:proofErr w:type="spellStart"/>
       <w:r>
         <w:rPr>
-          <w:rFonts w:ascii="Baskerville" w:hAnsi="Baskerville" w:cstheme="minorHAnsi"/>
-          <w:sz w:val="22"/>
-          <w:szCs w:val="22"/>
+          <w:rFonts w:ascii="Libre Baskerville" w:hAnsi="Libre Baskerville" w:cstheme="minorHAnsi"/>
+          <w:sz w:val="18"/>
+          <w:szCs w:val="18"/>
         </w:rPr>
         <w:t>Nelder</w:t>
       </w:r>
       <w:proofErr w:type="spellEnd"/>
       <w:r>
         <w:rPr>
-          <w:rFonts w:ascii="Baskerville" w:hAnsi="Baskerville" w:cstheme="minorHAnsi"/>
-          <w:sz w:val="22"/>
-          <w:szCs w:val="22"/>
+          <w:rFonts w:ascii="Libre Baskerville" w:hAnsi="Libre Baskerville" w:cstheme="minorHAnsi"/>
+          <w:sz w:val="18"/>
+          <w:szCs w:val="18"/>
         </w:rPr>
         <w:t xml:space="preserve">-Mead) </w:t>
       </w:r>
       <w:r>
         <w:rPr>
-          <w:rFonts w:ascii="Baskerville" w:hAnsi="Baskerville" w:cstheme="minorHAnsi"/>
-          <w:sz w:val="22"/>
-          <w:szCs w:val="22"/>
+          <w:rFonts w:ascii="Libre Baskerville" w:hAnsi="Libre Baskerville" w:cstheme="minorHAnsi"/>
+          <w:sz w:val="18"/>
+          <w:szCs w:val="18"/>
         </w:rPr>
         <w:t xml:space="preserve">and frequency analysis to perform </w:t>
       </w:r>
       <w:proofErr w:type="spellStart"/>
       <w:r>
         <w:rPr>
-          <w:rFonts w:ascii="Baskerville" w:hAnsi="Baskerville" w:cstheme="minorHAnsi"/>
-          <w:sz w:val="22"/>
-          <w:szCs w:val="22"/>
+          <w:rFonts w:ascii="Libre Baskerville" w:hAnsi="Libre Baskerville" w:cstheme="minorHAnsi"/>
+          <w:sz w:val="18"/>
+          <w:szCs w:val="18"/>
         </w:rPr>
         <w:t>fabry-perot</w:t>
       </w:r>
       <w:proofErr w:type="spellEnd"/>
       <w:r>
         <w:rPr>
-          <w:rFonts w:ascii="Baskerville" w:hAnsi="Baskerville" w:cstheme="minorHAnsi"/>
-          <w:sz w:val="22"/>
-          <w:szCs w:val="22"/>
+          <w:rFonts w:ascii="Libre Baskerville" w:hAnsi="Libre Baskerville" w:cstheme="minorHAnsi"/>
+          <w:sz w:val="18"/>
+          <w:szCs w:val="18"/>
         </w:rPr>
         <w:t xml:space="preserve"> interferometry at industry leading speeds (Python/</w:t>
       </w:r>
       <w:proofErr w:type="spellStart"/>
       <w:r>
         <w:rPr>
-          <w:rFonts w:ascii="Baskerville" w:hAnsi="Baskerville" w:cstheme="minorHAnsi"/>
-          <w:sz w:val="22"/>
-          <w:szCs w:val="22"/>
+          <w:rFonts w:ascii="Libre Baskerville" w:hAnsi="Libre Baskerville" w:cstheme="minorHAnsi"/>
+          <w:sz w:val="18"/>
+          <w:szCs w:val="18"/>
         </w:rPr>
         <w:t>Numpy</w:t>
       </w:r>
       <w:proofErr w:type="spellEnd"/>
       <w:r>
         <w:rPr>
-          <w:rFonts w:ascii="Baskerville" w:hAnsi="Baskerville" w:cstheme="minorHAnsi"/>
-          <w:sz w:val="22"/>
-          <w:szCs w:val="22"/>
+          <w:rFonts w:ascii="Libre Baskerville" w:hAnsi="Libre Baskerville" w:cstheme="minorHAnsi"/>
+          <w:sz w:val="18"/>
+          <w:szCs w:val="18"/>
         </w:rPr>
         <w:t>, C++)</w:t>
       </w:r>
@@ -889,50 +929,50 @@
         <w:spacing w:before="60"/>
         <w:ind w:left="360" w:right="90" w:hanging="270"/>
         <w:rPr>
-          <w:rFonts w:ascii="Baskerville" w:hAnsi="Baskerville" w:cstheme="minorHAnsi"/>
-          <w:sz w:val="22"/>
-          <w:szCs w:val="22"/>
-        </w:rPr>
-      </w:pPr>
-      <w:r>
-        <w:rPr>
-          <w:rFonts w:ascii="Baskerville" w:hAnsi="Baskerville" w:cstheme="minorHAnsi"/>
-          <w:sz w:val="22"/>
-          <w:szCs w:val="22"/>
+          <w:rFonts w:ascii="Libre Baskerville" w:hAnsi="Libre Baskerville" w:cstheme="minorHAnsi"/>
+          <w:sz w:val="18"/>
+          <w:szCs w:val="18"/>
+        </w:rPr>
+      </w:pPr>
+      <w:r>
+        <w:rPr>
+          <w:rFonts w:ascii="Libre Baskerville" w:hAnsi="Libre Baskerville" w:cstheme="minorHAnsi"/>
+          <w:sz w:val="18"/>
+          <w:szCs w:val="18"/>
         </w:rPr>
         <w:t xml:space="preserve">Performed data analysis to perfect EFPI Bragg grated pressure monitoring systems. Implemented high dimensional nonlinear regression </w:t>
       </w:r>
       <w:r>
         <w:rPr>
-          <w:rFonts w:ascii="Baskerville" w:hAnsi="Baskerville" w:cstheme="minorHAnsi"/>
-          <w:sz w:val="22"/>
-          <w:szCs w:val="22"/>
+          <w:rFonts w:ascii="Libre Baskerville" w:hAnsi="Libre Baskerville" w:cstheme="minorHAnsi"/>
+          <w:sz w:val="18"/>
+          <w:szCs w:val="18"/>
         </w:rPr>
         <w:t>to aid in data classification</w:t>
       </w:r>
       <w:r>
         <w:rPr>
-          <w:rFonts w:ascii="Baskerville" w:hAnsi="Baskerville" w:cstheme="minorHAnsi"/>
-          <w:sz w:val="22"/>
-          <w:szCs w:val="22"/>
+          <w:rFonts w:ascii="Libre Baskerville" w:hAnsi="Libre Baskerville" w:cstheme="minorHAnsi"/>
+          <w:sz w:val="18"/>
+          <w:szCs w:val="18"/>
         </w:rPr>
         <w:t xml:space="preserve"> (C++, Intel </w:t>
       </w:r>
       <w:proofErr w:type="spellStart"/>
       <w:r>
         <w:rPr>
-          <w:rFonts w:ascii="Baskerville" w:hAnsi="Baskerville" w:cstheme="minorHAnsi"/>
-          <w:sz w:val="22"/>
-          <w:szCs w:val="22"/>
+          <w:rFonts w:ascii="Libre Baskerville" w:hAnsi="Libre Baskerville" w:cstheme="minorHAnsi"/>
+          <w:sz w:val="18"/>
+          <w:szCs w:val="18"/>
         </w:rPr>
         <w:t>oneAPI</w:t>
       </w:r>
       <w:proofErr w:type="spellEnd"/>
       <w:r>
         <w:rPr>
-          <w:rFonts w:ascii="Baskerville" w:hAnsi="Baskerville" w:cstheme="minorHAnsi"/>
-          <w:sz w:val="22"/>
-          <w:szCs w:val="22"/>
+          <w:rFonts w:ascii="Libre Baskerville" w:hAnsi="Libre Baskerville" w:cstheme="minorHAnsi"/>
+          <w:sz w:val="18"/>
+          <w:szCs w:val="18"/>
         </w:rPr>
         <w:t>)</w:t>
       </w:r>
@@ -946,9 +986,9 @@
         <w:spacing w:before="60"/>
         <w:ind w:left="360" w:right="90"/>
         <w:rPr>
-          <w:rFonts w:ascii="Baskerville" w:hAnsi="Baskerville" w:cstheme="minorHAnsi"/>
-          <w:sz w:val="22"/>
-          <w:szCs w:val="22"/>
+          <w:rFonts w:ascii="Libre Baskerville" w:hAnsi="Libre Baskerville" w:cstheme="minorHAnsi"/>
+          <w:sz w:val="18"/>
+          <w:szCs w:val="18"/>
         </w:rPr>
       </w:pPr>
     </w:p>
@@ -960,27 +1000,27 @@
         <w:spacing w:before="60"/>
         <w:ind w:right="90"/>
         <w:rPr>
-          <w:rFonts w:ascii="Baskerville" w:hAnsi="Baskerville" w:cstheme="minorHAnsi"/>
-          <w:sz w:val="22"/>
-          <w:szCs w:val="22"/>
-        </w:rPr>
-      </w:pPr>
-      <w:hyperlink r:id="rId12" w:history="1">
+          <w:rFonts w:ascii="Libre Baskerville" w:hAnsi="Libre Baskerville" w:cstheme="minorHAnsi"/>
+          <w:sz w:val="18"/>
+          <w:szCs w:val="18"/>
+        </w:rPr>
+      </w:pPr>
+      <w:hyperlink r:id="rId11" w:history="1">
         <w:r>
           <w:rPr>
             <w:rStyle w:val="Hyperlink"/>
-            <w:rFonts w:ascii="Baskerville" w:hAnsi="Baskerville" w:cstheme="minorHAnsi"/>
-            <w:sz w:val="22"/>
-            <w:szCs w:val="22"/>
+            <w:rFonts w:ascii="Libre Baskerville" w:hAnsi="Libre Baskerville" w:cstheme="minorHAnsi"/>
+            <w:sz w:val="18"/>
+            <w:szCs w:val="18"/>
           </w:rPr>
           <w:t>Heroes Jobs</w:t>
         </w:r>
       </w:hyperlink>
       <w:r>
         <w:rPr>
-          <w:rFonts w:ascii="Baskerville" w:hAnsi="Baskerville" w:cstheme="minorHAnsi"/>
-          <w:sz w:val="22"/>
-          <w:szCs w:val="22"/>
+          <w:rFonts w:ascii="Libre Baskerville" w:hAnsi="Libre Baskerville" w:cstheme="minorHAnsi"/>
+          <w:sz w:val="18"/>
+          <w:szCs w:val="18"/>
         </w:rPr>
         <w:tab/>
         <w:t>San Francisco, CA</w:t>
@@ -994,24 +1034,24 @@
         <w:spacing w:before="60"/>
         <w:ind w:right="90"/>
         <w:rPr>
-          <w:rFonts w:ascii="Baskerville" w:hAnsi="Baskerville" w:cstheme="minorHAnsi"/>
-          <w:sz w:val="22"/>
-          <w:szCs w:val="22"/>
-        </w:rPr>
-      </w:pPr>
-      <w:r>
-        <w:rPr>
-          <w:rFonts w:ascii="Baskerville" w:hAnsi="Baskerville" w:cstheme="minorHAnsi"/>
-          <w:sz w:val="22"/>
-          <w:szCs w:val="22"/>
+          <w:rFonts w:ascii="Libre Baskerville" w:hAnsi="Libre Baskerville" w:cstheme="minorHAnsi"/>
+          <w:sz w:val="18"/>
+          <w:szCs w:val="18"/>
+        </w:rPr>
+      </w:pPr>
+      <w:r>
+        <w:rPr>
+          <w:rFonts w:ascii="Libre Baskerville" w:hAnsi="Libre Baskerville" w:cstheme="minorHAnsi"/>
+          <w:sz w:val="18"/>
+          <w:szCs w:val="18"/>
         </w:rPr>
         <w:t>CS Intern</w:t>
       </w:r>
       <w:r>
         <w:rPr>
-          <w:rFonts w:ascii="Baskerville" w:hAnsi="Baskerville" w:cstheme="minorHAnsi"/>
-          <w:sz w:val="22"/>
-          <w:szCs w:val="22"/>
+          <w:rFonts w:ascii="Libre Baskerville" w:hAnsi="Libre Baskerville" w:cstheme="minorHAnsi"/>
+          <w:sz w:val="18"/>
+          <w:szCs w:val="18"/>
         </w:rPr>
         <w:tab/>
         <w:t>Summer 2019</w:t>
@@ -1030,34 +1070,34 @@
         <w:spacing w:before="60"/>
         <w:ind w:left="360" w:right="90" w:hanging="270"/>
         <w:rPr>
-          <w:rFonts w:ascii="Baskerville" w:hAnsi="Baskerville" w:cstheme="minorHAnsi"/>
-          <w:sz w:val="22"/>
-          <w:szCs w:val="22"/>
-        </w:rPr>
-      </w:pPr>
-      <w:r>
-        <w:rPr>
-          <w:rFonts w:ascii="Baskerville" w:hAnsi="Baskerville" w:cstheme="minorHAnsi"/>
-          <w:sz w:val="22"/>
-          <w:szCs w:val="22"/>
+          <w:rFonts w:ascii="Libre Baskerville" w:hAnsi="Libre Baskerville" w:cstheme="minorHAnsi"/>
+          <w:sz w:val="18"/>
+          <w:szCs w:val="18"/>
+        </w:rPr>
+      </w:pPr>
+      <w:r>
+        <w:rPr>
+          <w:rFonts w:ascii="Libre Baskerville" w:hAnsi="Libre Baskerville" w:cstheme="minorHAnsi"/>
+          <w:sz w:val="18"/>
+          <w:szCs w:val="18"/>
         </w:rPr>
         <w:t xml:space="preserve">Worked in an </w:t>
       </w:r>
       <w:proofErr w:type="gramStart"/>
       <w:r>
         <w:rPr>
-          <w:rFonts w:ascii="Baskerville" w:hAnsi="Baskerville" w:cstheme="minorHAnsi"/>
-          <w:sz w:val="22"/>
-          <w:szCs w:val="22"/>
+          <w:rFonts w:ascii="Libre Baskerville" w:hAnsi="Libre Baskerville" w:cstheme="minorHAnsi"/>
+          <w:sz w:val="18"/>
+          <w:szCs w:val="18"/>
         </w:rPr>
         <w:t>early stage</w:t>
       </w:r>
       <w:proofErr w:type="gramEnd"/>
       <w:r>
         <w:rPr>
-          <w:rFonts w:ascii="Baskerville" w:hAnsi="Baskerville" w:cstheme="minorHAnsi"/>
-          <w:sz w:val="22"/>
-          <w:szCs w:val="22"/>
+          <w:rFonts w:ascii="Libre Baskerville" w:hAnsi="Libre Baskerville" w:cstheme="minorHAnsi"/>
+          <w:sz w:val="18"/>
+          <w:szCs w:val="18"/>
         </w:rPr>
         <w:t xml:space="preserve"> startup as an intern leveraging software design and automation to optimize rapid growth in order to secure next round of funding</w:t>
       </w:r>
@@ -1075,34 +1115,34 @@
         <w:spacing w:before="60"/>
         <w:ind w:left="360" w:right="90" w:hanging="270"/>
         <w:rPr>
-          <w:rFonts w:ascii="Baskerville" w:hAnsi="Baskerville" w:cstheme="minorHAnsi"/>
-          <w:sz w:val="22"/>
-          <w:szCs w:val="22"/>
-        </w:rPr>
-      </w:pPr>
-      <w:r>
-        <w:rPr>
-          <w:rFonts w:ascii="Baskerville" w:hAnsi="Baskerville" w:cstheme="minorHAnsi"/>
-          <w:sz w:val="22"/>
-          <w:szCs w:val="22"/>
+          <w:rFonts w:ascii="Libre Baskerville" w:hAnsi="Libre Baskerville" w:cstheme="minorHAnsi"/>
+          <w:sz w:val="18"/>
+          <w:szCs w:val="18"/>
+        </w:rPr>
+      </w:pPr>
+      <w:r>
+        <w:rPr>
+          <w:rFonts w:ascii="Libre Baskerville" w:hAnsi="Libre Baskerville" w:cstheme="minorHAnsi"/>
+          <w:sz w:val="18"/>
+          <w:szCs w:val="18"/>
         </w:rPr>
         <w:t xml:space="preserve">Created libraries and scripts to automate social media presence that </w:t>
       </w:r>
       <w:proofErr w:type="gramStart"/>
       <w:r>
         <w:rPr>
-          <w:rFonts w:ascii="Baskerville" w:hAnsi="Baskerville" w:cstheme="minorHAnsi"/>
-          <w:sz w:val="22"/>
-          <w:szCs w:val="22"/>
+          <w:rFonts w:ascii="Libre Baskerville" w:hAnsi="Libre Baskerville" w:cstheme="minorHAnsi"/>
+          <w:sz w:val="18"/>
+          <w:szCs w:val="18"/>
         </w:rPr>
         <w:t>lead</w:t>
       </w:r>
       <w:proofErr w:type="gramEnd"/>
       <w:r>
         <w:rPr>
-          <w:rFonts w:ascii="Baskerville" w:hAnsi="Baskerville" w:cstheme="minorHAnsi"/>
-          <w:sz w:val="22"/>
-          <w:szCs w:val="22"/>
+          <w:rFonts w:ascii="Libre Baskerville" w:hAnsi="Libre Baskerville" w:cstheme="minorHAnsi"/>
+          <w:sz w:val="18"/>
+          <w:szCs w:val="18"/>
         </w:rPr>
         <w:t xml:space="preserve"> to an increase in user-acquisition</w:t>
       </w:r>
@@ -1120,16 +1160,16 @@
         <w:spacing w:before="60"/>
         <w:ind w:left="360" w:right="90" w:hanging="270"/>
         <w:rPr>
-          <w:rFonts w:ascii="Baskerville" w:hAnsi="Baskerville" w:cstheme="minorHAnsi"/>
-          <w:sz w:val="22"/>
-          <w:szCs w:val="22"/>
-        </w:rPr>
-      </w:pPr>
-      <w:r>
-        <w:rPr>
-          <w:rFonts w:ascii="Baskerville" w:hAnsi="Baskerville" w:cstheme="minorHAnsi"/>
-          <w:sz w:val="22"/>
-          <w:szCs w:val="22"/>
+          <w:rFonts w:ascii="Libre Baskerville" w:hAnsi="Libre Baskerville" w:cstheme="minorHAnsi"/>
+          <w:sz w:val="18"/>
+          <w:szCs w:val="18"/>
+        </w:rPr>
+      </w:pPr>
+      <w:r>
+        <w:rPr>
+          <w:rFonts w:ascii="Libre Baskerville" w:hAnsi="Libre Baskerville" w:cstheme="minorHAnsi"/>
+          <w:sz w:val="18"/>
+          <w:szCs w:val="18"/>
         </w:rPr>
         <w:t>Created internet scrapers to mine data from various databases to identify and target potential users</w:t>
       </w:r>
@@ -1147,16 +1187,16 @@
         <w:spacing w:before="60"/>
         <w:ind w:left="360" w:right="90" w:hanging="270"/>
         <w:rPr>
-          <w:rFonts w:ascii="Baskerville" w:hAnsi="Baskerville" w:cstheme="minorHAnsi"/>
-          <w:sz w:val="22"/>
-          <w:szCs w:val="22"/>
-        </w:rPr>
-      </w:pPr>
-      <w:r>
-        <w:rPr>
-          <w:rFonts w:ascii="Baskerville" w:hAnsi="Baskerville" w:cstheme="minorHAnsi"/>
-          <w:sz w:val="22"/>
-          <w:szCs w:val="22"/>
+          <w:rFonts w:ascii="Libre Baskerville" w:hAnsi="Libre Baskerville" w:cstheme="minorHAnsi"/>
+          <w:sz w:val="18"/>
+          <w:szCs w:val="18"/>
+        </w:rPr>
+      </w:pPr>
+      <w:r>
+        <w:rPr>
+          <w:rFonts w:ascii="Libre Baskerville" w:hAnsi="Libre Baskerville" w:cstheme="minorHAnsi"/>
+          <w:sz w:val="18"/>
+          <w:szCs w:val="18"/>
         </w:rPr>
         <w:t>Analyzed user characteristics and behaviors to identify trends in userbase</w:t>
       </w:r>
@@ -1166,9 +1206,9 @@
         <w:spacing w:before="60"/>
         <w:ind w:right="90"/>
         <w:rPr>
-          <w:rFonts w:ascii="Baskerville" w:hAnsi="Baskerville" w:cstheme="minorHAnsi"/>
-          <w:sz w:val="22"/>
-          <w:szCs w:val="22"/>
+          <w:rFonts w:ascii="Libre Baskerville" w:hAnsi="Libre Baskerville" w:cstheme="minorHAnsi"/>
+          <w:sz w:val="18"/>
+          <w:szCs w:val="18"/>
         </w:rPr>
       </w:pPr>
     </w:p>
@@ -1179,35 +1219,35 @@
         </w:tabs>
         <w:ind w:right="90"/>
         <w:rPr>
-          <w:rFonts w:ascii="Baskerville" w:hAnsi="Baskerville" w:cstheme="minorHAnsi"/>
-          <w:sz w:val="22"/>
-          <w:szCs w:val="22"/>
-        </w:rPr>
-      </w:pPr>
-      <w:hyperlink r:id="rId13" w:history="1">
+          <w:rFonts w:ascii="Libre Baskerville" w:hAnsi="Libre Baskerville" w:cstheme="minorHAnsi"/>
+          <w:sz w:val="18"/>
+          <w:szCs w:val="18"/>
+        </w:rPr>
+      </w:pPr>
+      <w:hyperlink r:id="rId12" w:history="1">
         <w:r>
           <w:rPr>
             <w:rStyle w:val="Hyperlink"/>
-            <w:rFonts w:ascii="Baskerville" w:hAnsi="Baskerville" w:cstheme="minorHAnsi"/>
-            <w:sz w:val="22"/>
-            <w:szCs w:val="22"/>
+            <w:rFonts w:ascii="Libre Baskerville" w:hAnsi="Libre Baskerville" w:cstheme="minorHAnsi"/>
+            <w:sz w:val="18"/>
+            <w:szCs w:val="18"/>
           </w:rPr>
           <w:t>Stanford Cognitive Systems and Neuroscience Lab</w:t>
         </w:r>
       </w:hyperlink>
       <w:r>
         <w:rPr>
-          <w:rFonts w:ascii="Baskerville" w:hAnsi="Baskerville" w:cstheme="minorHAnsi"/>
-          <w:sz w:val="22"/>
-          <w:szCs w:val="22"/>
+          <w:rFonts w:ascii="Libre Baskerville" w:hAnsi="Libre Baskerville" w:cstheme="minorHAnsi"/>
+          <w:sz w:val="18"/>
+          <w:szCs w:val="18"/>
         </w:rPr>
         <w:t xml:space="preserve"> – Stanford University </w:t>
       </w:r>
       <w:r>
         <w:rPr>
-          <w:rFonts w:ascii="Baskerville" w:hAnsi="Baskerville" w:cstheme="minorHAnsi"/>
-          <w:sz w:val="22"/>
-          <w:szCs w:val="22"/>
+          <w:rFonts w:ascii="Libre Baskerville" w:hAnsi="Libre Baskerville" w:cstheme="minorHAnsi"/>
+          <w:sz w:val="18"/>
+          <w:szCs w:val="18"/>
         </w:rPr>
         <w:tab/>
         <w:t>Palo Alto, CA</w:t>
@@ -1221,24 +1261,24 @@
         <w:spacing w:before="40"/>
         <w:ind w:right="90"/>
         <w:rPr>
-          <w:rFonts w:ascii="Baskerville" w:hAnsi="Baskerville" w:cstheme="minorHAnsi"/>
-          <w:sz w:val="22"/>
-          <w:szCs w:val="22"/>
-        </w:rPr>
-      </w:pPr>
-      <w:r>
-        <w:rPr>
-          <w:rFonts w:ascii="Baskerville" w:hAnsi="Baskerville" w:cstheme="minorHAnsi"/>
-          <w:sz w:val="22"/>
-          <w:szCs w:val="22"/>
+          <w:rFonts w:ascii="Libre Baskerville" w:hAnsi="Libre Baskerville" w:cstheme="minorHAnsi"/>
+          <w:sz w:val="18"/>
+          <w:szCs w:val="18"/>
+        </w:rPr>
+      </w:pPr>
+      <w:r>
+        <w:rPr>
+          <w:rFonts w:ascii="Libre Baskerville" w:hAnsi="Libre Baskerville" w:cstheme="minorHAnsi"/>
+          <w:sz w:val="18"/>
+          <w:szCs w:val="18"/>
         </w:rPr>
         <w:t>Intern</w:t>
       </w:r>
       <w:r>
         <w:rPr>
-          <w:rFonts w:ascii="Baskerville" w:hAnsi="Baskerville" w:cstheme="minorHAnsi"/>
-          <w:sz w:val="22"/>
-          <w:szCs w:val="22"/>
+          <w:rFonts w:ascii="Libre Baskerville" w:hAnsi="Libre Baskerville" w:cstheme="minorHAnsi"/>
+          <w:sz w:val="18"/>
+          <w:szCs w:val="18"/>
         </w:rPr>
         <w:tab/>
         <w:t>June – November 2016</w:t>
@@ -1254,16 +1294,16 @@
         <w:spacing w:before="40"/>
         <w:ind w:left="360" w:right="90" w:hanging="270"/>
         <w:rPr>
-          <w:rFonts w:ascii="Baskerville" w:hAnsi="Baskerville" w:cstheme="minorHAnsi"/>
-          <w:sz w:val="22"/>
-          <w:szCs w:val="22"/>
-        </w:rPr>
-      </w:pPr>
-      <w:r>
-        <w:rPr>
-          <w:rFonts w:ascii="Baskerville" w:hAnsi="Baskerville" w:cstheme="minorHAnsi"/>
-          <w:sz w:val="22"/>
-          <w:szCs w:val="22"/>
+          <w:rFonts w:ascii="Libre Baskerville" w:hAnsi="Libre Baskerville" w:cstheme="minorHAnsi"/>
+          <w:sz w:val="18"/>
+          <w:szCs w:val="18"/>
+        </w:rPr>
+      </w:pPr>
+      <w:r>
+        <w:rPr>
+          <w:rFonts w:ascii="Libre Baskerville" w:hAnsi="Libre Baskerville" w:cstheme="minorHAnsi"/>
+          <w:sz w:val="18"/>
+          <w:szCs w:val="18"/>
         </w:rPr>
         <w:t>Worked in research lab environment as an intern to a post doctorate fellow assisting in research</w:t>
       </w:r>
@@ -1278,16 +1318,16 @@
         <w:spacing w:before="40"/>
         <w:ind w:left="360" w:right="90" w:hanging="270"/>
         <w:rPr>
-          <w:rFonts w:ascii="Baskerville" w:hAnsi="Baskerville" w:cstheme="minorHAnsi"/>
-          <w:sz w:val="22"/>
-          <w:szCs w:val="22"/>
-        </w:rPr>
-      </w:pPr>
-      <w:r>
-        <w:rPr>
-          <w:rFonts w:ascii="Baskerville" w:hAnsi="Baskerville" w:cstheme="minorHAnsi"/>
-          <w:sz w:val="22"/>
-          <w:szCs w:val="22"/>
+          <w:rFonts w:ascii="Libre Baskerville" w:hAnsi="Libre Baskerville" w:cstheme="minorHAnsi"/>
+          <w:sz w:val="18"/>
+          <w:szCs w:val="18"/>
+        </w:rPr>
+      </w:pPr>
+      <w:r>
+        <w:rPr>
+          <w:rFonts w:ascii="Libre Baskerville" w:hAnsi="Libre Baskerville" w:cstheme="minorHAnsi"/>
+          <w:sz w:val="18"/>
+          <w:szCs w:val="18"/>
         </w:rPr>
         <w:t xml:space="preserve">Implemented scoring algorithm and optimized UI for screener game designed to help children with dyscalculia. </w:t>
       </w:r>
@@ -1302,16 +1342,16 @@
         <w:spacing w:before="40"/>
         <w:ind w:left="360" w:right="90" w:hanging="270"/>
         <w:rPr>
-          <w:rFonts w:ascii="Baskerville" w:hAnsi="Baskerville" w:cstheme="minorHAnsi"/>
-          <w:sz w:val="22"/>
-          <w:szCs w:val="22"/>
-        </w:rPr>
-      </w:pPr>
-      <w:r>
-        <w:rPr>
-          <w:rFonts w:ascii="Baskerville" w:hAnsi="Baskerville" w:cstheme="minorHAnsi"/>
-          <w:sz w:val="22"/>
-          <w:szCs w:val="22"/>
+          <w:rFonts w:ascii="Libre Baskerville" w:hAnsi="Libre Baskerville" w:cstheme="minorHAnsi"/>
+          <w:sz w:val="18"/>
+          <w:szCs w:val="18"/>
+        </w:rPr>
+      </w:pPr>
+      <w:r>
+        <w:rPr>
+          <w:rFonts w:ascii="Libre Baskerville" w:hAnsi="Libre Baskerville" w:cstheme="minorHAnsi"/>
+          <w:sz w:val="18"/>
+          <w:szCs w:val="18"/>
         </w:rPr>
         <w:t>Collected and streamlined screener data for later analysis.</w:t>
       </w:r>
@@ -1321,17 +1361,17 @@
         <w:spacing w:before="40"/>
         <w:ind w:right="90"/>
         <w:rPr>
-          <w:rFonts w:ascii="Baskerville" w:hAnsi="Baskerville" w:cstheme="minorHAnsi"/>
-          <w:sz w:val="22"/>
-          <w:szCs w:val="22"/>
-        </w:rPr>
-      </w:pPr>
-      <w:r>
-        <w:rPr>
-          <w:rFonts w:ascii="Baskerville" w:hAnsi="Baskerville" w:cstheme="minorHAnsi"/>
+          <w:rFonts w:ascii="Libre Baskerville" w:hAnsi="Libre Baskerville" w:cstheme="minorHAnsi"/>
+          <w:sz w:val="18"/>
+          <w:szCs w:val="18"/>
+        </w:rPr>
+      </w:pPr>
+      <w:r>
+        <w:rPr>
+          <w:rFonts w:ascii="Libre Baskerville" w:hAnsi="Libre Baskerville" w:cstheme="minorHAnsi"/>
           <w:noProof/>
-          <w:sz w:val="22"/>
-          <w:szCs w:val="22"/>
+          <w:sz w:val="18"/>
+          <w:szCs w:val="18"/>
         </w:rPr>
         <w:pict w14:anchorId="1026F647">
           <v:rect id="_x0000_i1025" alt="" style="width:468pt;height:.05pt;mso-width-percent:0;mso-height-percent:0;mso-width-percent:0;mso-height-percent:0" o:hralign="center" o:hrstd="t" o:hr="t" fillcolor="#a0a0a0" stroked="f"/>
@@ -1343,9 +1383,9 @@
         <w:spacing w:before="40"/>
         <w:ind w:right="90"/>
         <w:rPr>
-          <w:rFonts w:ascii="Baskerville" w:hAnsi="Baskerville" w:cstheme="minorHAnsi"/>
-          <w:sz w:val="22"/>
-          <w:szCs w:val="22"/>
+          <w:rFonts w:ascii="Libre Baskerville" w:hAnsi="Libre Baskerville" w:cstheme="minorHAnsi"/>
+          <w:sz w:val="18"/>
+          <w:szCs w:val="18"/>
         </w:rPr>
       </w:pPr>
     </w:p>
@@ -1354,17 +1394,17 @@
         <w:spacing w:before="40"/>
         <w:ind w:right="90"/>
         <w:rPr>
-          <w:rFonts w:ascii="Baskerville" w:hAnsi="Baskerville" w:cstheme="minorHAnsi"/>
-          <w:sz w:val="22"/>
-          <w:szCs w:val="22"/>
+          <w:rFonts w:ascii="Libre Baskerville" w:hAnsi="Libre Baskerville" w:cstheme="minorHAnsi"/>
+          <w:sz w:val="18"/>
+          <w:szCs w:val="18"/>
           <w:u w:val="single"/>
         </w:rPr>
       </w:pPr>
       <w:r>
         <w:rPr>
-          <w:rFonts w:ascii="Baskerville" w:hAnsi="Baskerville" w:cstheme="minorHAnsi"/>
-          <w:sz w:val="22"/>
-          <w:szCs w:val="22"/>
+          <w:rFonts w:ascii="Libre Baskerville" w:hAnsi="Libre Baskerville" w:cstheme="minorHAnsi"/>
+          <w:sz w:val="18"/>
+          <w:szCs w:val="18"/>
           <w:u w:val="single"/>
         </w:rPr>
         <w:t>EDUCATION</w:t>
@@ -1375,9 +1415,9 @@
         <w:spacing w:before="40"/>
         <w:ind w:right="90"/>
         <w:rPr>
-          <w:rFonts w:ascii="Baskerville" w:hAnsi="Baskerville" w:cstheme="minorHAnsi"/>
-          <w:sz w:val="22"/>
-          <w:szCs w:val="22"/>
+          <w:rFonts w:ascii="Libre Baskerville" w:hAnsi="Libre Baskerville" w:cstheme="minorHAnsi"/>
+          <w:sz w:val="18"/>
+          <w:szCs w:val="18"/>
         </w:rPr>
       </w:pPr>
     </w:p>
@@ -1386,16 +1426,16 @@
         <w:spacing w:before="40"/>
         <w:ind w:right="90"/>
         <w:rPr>
-          <w:rFonts w:ascii="Baskerville" w:hAnsi="Baskerville" w:cstheme="minorHAnsi"/>
-          <w:sz w:val="22"/>
-          <w:szCs w:val="22"/>
-        </w:rPr>
-      </w:pPr>
-      <w:r>
-        <w:rPr>
-          <w:rFonts w:ascii="Baskerville" w:hAnsi="Baskerville" w:cstheme="minorHAnsi"/>
-          <w:sz w:val="22"/>
-          <w:szCs w:val="22"/>
+          <w:rFonts w:ascii="Libre Baskerville" w:hAnsi="Libre Baskerville" w:cstheme="minorHAnsi"/>
+          <w:sz w:val="18"/>
+          <w:szCs w:val="18"/>
+        </w:rPr>
+      </w:pPr>
+      <w:r>
+        <w:rPr>
+          <w:rFonts w:ascii="Libre Baskerville" w:hAnsi="Libre Baskerville" w:cstheme="minorHAnsi"/>
+          <w:sz w:val="18"/>
+          <w:szCs w:val="18"/>
         </w:rPr>
         <w:t>Bachelor’s Degree in Computer Engineering</w:t>
       </w:r>
@@ -1405,16 +1445,16 @@
         <w:spacing w:before="40"/>
         <w:ind w:right="90"/>
         <w:rPr>
-          <w:rFonts w:ascii="Baskerville" w:hAnsi="Baskerville" w:cstheme="minorHAnsi"/>
-          <w:sz w:val="22"/>
-          <w:szCs w:val="22"/>
-        </w:rPr>
-      </w:pPr>
-      <w:r>
-        <w:rPr>
-          <w:rFonts w:ascii="Baskerville" w:hAnsi="Baskerville" w:cstheme="minorHAnsi"/>
-          <w:sz w:val="22"/>
-          <w:szCs w:val="22"/>
+          <w:rFonts w:ascii="Libre Baskerville" w:hAnsi="Libre Baskerville" w:cstheme="minorHAnsi"/>
+          <w:sz w:val="18"/>
+          <w:szCs w:val="18"/>
+        </w:rPr>
+      </w:pPr>
+      <w:r>
+        <w:rPr>
+          <w:rFonts w:ascii="Libre Baskerville" w:hAnsi="Libre Baskerville" w:cstheme="minorHAnsi"/>
+          <w:sz w:val="18"/>
+          <w:szCs w:val="18"/>
         </w:rPr>
         <w:t>Purdue University, West Lafayette, IN</w:t>
       </w:r>
@@ -1424,9 +1464,9 @@
         <w:spacing w:before="40"/>
         <w:ind w:right="90"/>
         <w:rPr>
-          <w:rFonts w:ascii="Baskerville" w:hAnsi="Baskerville" w:cstheme="minorHAnsi"/>
-          <w:sz w:val="22"/>
-          <w:szCs w:val="22"/>
+          <w:rFonts w:ascii="Libre Baskerville" w:hAnsi="Libre Baskerville" w:cstheme="minorHAnsi"/>
+          <w:sz w:val="18"/>
+          <w:szCs w:val="18"/>
           <w:u w:val="single"/>
         </w:rPr>
       </w:pPr>
@@ -1436,33 +1476,36 @@
         <w:spacing w:before="40"/>
         <w:ind w:right="90"/>
         <w:rPr>
-          <w:rFonts w:ascii="Baskerville" w:hAnsi="Baskerville" w:cstheme="minorHAnsi"/>
-          <w:sz w:val="22"/>
-          <w:szCs w:val="22"/>
-        </w:rPr>
-      </w:pPr>
-      <w:r>
-        <w:rPr>
-          <w:rFonts w:ascii="Baskerville" w:hAnsi="Baskerville" w:cstheme="minorHAnsi"/>
-          <w:sz w:val="22"/>
-          <w:szCs w:val="22"/>
+          <w:rFonts w:ascii="Libre Baskerville" w:hAnsi="Libre Baskerville" w:cstheme="minorHAnsi"/>
+          <w:sz w:val="18"/>
+          <w:szCs w:val="18"/>
+        </w:rPr>
+      </w:pPr>
+      <w:r>
+        <w:rPr>
+          <w:rFonts w:ascii="Libre Baskerville" w:hAnsi="Libre Baskerville" w:cstheme="minorHAnsi"/>
+          <w:sz w:val="18"/>
+          <w:szCs w:val="18"/>
           <w:u w:val="single"/>
         </w:rPr>
         <w:t>REFERENCE:</w:t>
       </w:r>
       <w:r>
         <w:rPr>
-          <w:rFonts w:ascii="Baskerville" w:hAnsi="Baskerville" w:cstheme="minorHAnsi"/>
-          <w:sz w:val="22"/>
-          <w:szCs w:val="22"/>
+          <w:rFonts w:ascii="Libre Baskerville" w:hAnsi="Libre Baskerville" w:cstheme="minorHAnsi"/>
+          <w:sz w:val="18"/>
+          <w:szCs w:val="18"/>
         </w:rPr>
         <w:t xml:space="preserve"> Upon request</w:t>
       </w:r>
     </w:p>
     <w:sectPr>
-      <w:headerReference w:type="even" r:id="rId14"/>
-      <w:headerReference w:type="default" r:id="rId15"/>
-      <w:headerReference w:type="first" r:id="rId16"/>
+      <w:headerReference w:type="even" r:id="rId13"/>
+      <w:headerReference w:type="default" r:id="rId14"/>
+      <w:footerReference w:type="even" r:id="rId15"/>
+      <w:footerReference w:type="default" r:id="rId16"/>
+      <w:headerReference w:type="first" r:id="rId17"/>
+      <w:footerReference w:type="first" r:id="rId18"/>
       <w:pgSz w:w="12240" w:h="15840"/>
       <w:pgMar w:top="720" w:right="720" w:bottom="720" w:left="720" w:header="720" w:footer="720" w:gutter="0"/>
       <w:cols w:space="720"/>
@@ -1489,6 +1532,36 @@
     </w:p>
   </w:endnote>
 </w:endnotes>
+</file>
+
+<file path=word/footer1.xml><?xml version="1.0" encoding="utf-8"?>
+<w:ftr xmlns:wpc="http://schemas.microsoft.com/office/word/2010/wordprocessingCanvas" xmlns:cx="http://schemas.microsoft.com/office/drawing/2014/chartex" xmlns:cx1="http://schemas.microsoft.com/office/drawing/2015/9/8/chartex" xmlns:cx2="http://schemas.microsoft.com/office/drawing/2015/10/21/chartex" xmlns:cx3="http://schemas.microsoft.com/office/drawing/2016/5/9/chartex" xmlns:cx4="http://schemas.microsoft.com/office/drawing/2016/5/10/chartex" xmlns:cx5="http://schemas.microsoft.com/office/drawing/2016/5/11/chartex" xmlns:cx6="http://schemas.microsoft.com/office/drawing/2016/5/12/chartex" xmlns:cx7="http://schemas.microsoft.com/office/drawing/2016/5/13/chartex" xmlns:cx8="http://schemas.microsoft.com/office/drawing/2016/5/14/chartex" xmlns:mc="http://schemas.openxmlformats.org/markup-compatibility/2006" xmlns:aink="http://schemas.microsoft.com/office/drawing/2016/ink" xmlns:am3d="http://schemas.microsoft.com/office/drawing/2017/model3d" xmlns:o="urn:schemas-microsoft-com:office:office" xmlns:oel="http://schemas.microsoft.com/office/2019/extlst" xmlns:r="http://schemas.openxmlformats.org/officeDocument/2006/relationships" xmlns:m="http://schemas.openxmlformats.org/officeDocument/2006/math" xmlns:v="urn:schemas-microsoft-com:vml" xmlns:wp14="http://schemas.microsoft.com/office/word/2010/wordprocessingDrawing" xmlns:wp="http://schemas.openxmlformats.org/drawingml/2006/wordprocessingDrawing" xmlns:w10="urn:schemas-microsoft-com:office:word" xmlns:w="http://schemas.openxmlformats.org/wordprocessingml/2006/main" xmlns:w14="http://schemas.microsoft.com/office/word/2010/wordml" xmlns:w15="http://schemas.microsoft.com/office/word/2012/wordml" xmlns:w16cex="http://schemas.microsoft.com/office/word/2018/wordml/cex" xmlns:w16cid="http://schemas.microsoft.com/office/word/2016/wordml/cid" xmlns:w16="http://schemas.microsoft.com/office/word/2018/wordml" xmlns:w16sdtdh="http://schemas.microsoft.com/office/word/2020/wordml/sdtdatahash" xmlns:w16se="http://schemas.microsoft.com/office/word/2015/wordml/symex" xmlns:wpg="http://schemas.microsoft.com/office/word/2010/wordprocessingGroup" xmlns:wpi="http://schemas.microsoft.com/office/word/2010/wordprocessingInk" xmlns:wne="http://schemas.microsoft.com/office/word/2006/wordml" xmlns:wps="http://schemas.microsoft.com/office/word/2010/wordprocessingShape" mc:Ignorable="w14 w15 w16se w16cid w16 w16cex w16sdtdh wp14">
+  <w:p>
+    <w:pPr>
+      <w:pStyle w:val="Footer"/>
+    </w:pPr>
+  </w:p>
+</w:ftr>
+</file>
+
+<file path=word/footer2.xml><?xml version="1.0" encoding="utf-8"?>
+<w:ftr xmlns:wpc="http://schemas.microsoft.com/office/word/2010/wordprocessingCanvas" xmlns:cx="http://schemas.microsoft.com/office/drawing/2014/chartex" xmlns:cx1="http://schemas.microsoft.com/office/drawing/2015/9/8/chartex" xmlns:cx2="http://schemas.microsoft.com/office/drawing/2015/10/21/chartex" xmlns:cx3="http://schemas.microsoft.com/office/drawing/2016/5/9/chartex" xmlns:cx4="http://schemas.microsoft.com/office/drawing/2016/5/10/chartex" xmlns:cx5="http://schemas.microsoft.com/office/drawing/2016/5/11/chartex" xmlns:cx6="http://schemas.microsoft.com/office/drawing/2016/5/12/chartex" xmlns:cx7="http://schemas.microsoft.com/office/drawing/2016/5/13/chartex" xmlns:cx8="http://schemas.microsoft.com/office/drawing/2016/5/14/chartex" xmlns:mc="http://schemas.openxmlformats.org/markup-compatibility/2006" xmlns:aink="http://schemas.microsoft.com/office/drawing/2016/ink" xmlns:am3d="http://schemas.microsoft.com/office/drawing/2017/model3d" xmlns:o="urn:schemas-microsoft-com:office:office" xmlns:oel="http://schemas.microsoft.com/office/2019/extlst" xmlns:r="http://schemas.openxmlformats.org/officeDocument/2006/relationships" xmlns:m="http://schemas.openxmlformats.org/officeDocument/2006/math" xmlns:v="urn:schemas-microsoft-com:vml" xmlns:wp14="http://schemas.microsoft.com/office/word/2010/wordprocessingDrawing" xmlns:wp="http://schemas.openxmlformats.org/drawingml/2006/wordprocessingDrawing" xmlns:w10="urn:schemas-microsoft-com:office:word" xmlns:w="http://schemas.openxmlformats.org/wordprocessingml/2006/main" xmlns:w14="http://schemas.microsoft.com/office/word/2010/wordml" xmlns:w15="http://schemas.microsoft.com/office/word/2012/wordml" xmlns:w16cex="http://schemas.microsoft.com/office/word/2018/wordml/cex" xmlns:w16cid="http://schemas.microsoft.com/office/word/2016/wordml/cid" xmlns:w16="http://schemas.microsoft.com/office/word/2018/wordml" xmlns:w16sdtdh="http://schemas.microsoft.com/office/word/2020/wordml/sdtdatahash" xmlns:w16se="http://schemas.microsoft.com/office/word/2015/wordml/symex" xmlns:wpg="http://schemas.microsoft.com/office/word/2010/wordprocessingGroup" xmlns:wpi="http://schemas.microsoft.com/office/word/2010/wordprocessingInk" xmlns:wne="http://schemas.microsoft.com/office/word/2006/wordml" xmlns:wps="http://schemas.microsoft.com/office/word/2010/wordprocessingShape" mc:Ignorable="w14 w15 w16se w16cid w16 w16cex w16sdtdh wp14">
+  <w:p>
+    <w:pPr>
+      <w:pStyle w:val="Footer"/>
+    </w:pPr>
+  </w:p>
+</w:ftr>
+</file>
+
+<file path=word/footer3.xml><?xml version="1.0" encoding="utf-8"?>
+<w:ftr xmlns:wpc="http://schemas.microsoft.com/office/word/2010/wordprocessingCanvas" xmlns:cx="http://schemas.microsoft.com/office/drawing/2014/chartex" xmlns:cx1="http://schemas.microsoft.com/office/drawing/2015/9/8/chartex" xmlns:cx2="http://schemas.microsoft.com/office/drawing/2015/10/21/chartex" xmlns:cx3="http://schemas.microsoft.com/office/drawing/2016/5/9/chartex" xmlns:cx4="http://schemas.microsoft.com/office/drawing/2016/5/10/chartex" xmlns:cx5="http://schemas.microsoft.com/office/drawing/2016/5/11/chartex" xmlns:cx6="http://schemas.microsoft.com/office/drawing/2016/5/12/chartex" xmlns:cx7="http://schemas.microsoft.com/office/drawing/2016/5/13/chartex" xmlns:cx8="http://schemas.microsoft.com/office/drawing/2016/5/14/chartex" xmlns:mc="http://schemas.openxmlformats.org/markup-compatibility/2006" xmlns:aink="http://schemas.microsoft.com/office/drawing/2016/ink" xmlns:am3d="http://schemas.microsoft.com/office/drawing/2017/model3d" xmlns:o="urn:schemas-microsoft-com:office:office" xmlns:oel="http://schemas.microsoft.com/office/2019/extlst" xmlns:r="http://schemas.openxmlformats.org/officeDocument/2006/relationships" xmlns:m="http://schemas.openxmlformats.org/officeDocument/2006/math" xmlns:v="urn:schemas-microsoft-com:vml" xmlns:wp14="http://schemas.microsoft.com/office/word/2010/wordprocessingDrawing" xmlns:wp="http://schemas.openxmlformats.org/drawingml/2006/wordprocessingDrawing" xmlns:w10="urn:schemas-microsoft-com:office:word" xmlns:w="http://schemas.openxmlformats.org/wordprocessingml/2006/main" xmlns:w14="http://schemas.microsoft.com/office/word/2010/wordml" xmlns:w15="http://schemas.microsoft.com/office/word/2012/wordml" xmlns:w16cex="http://schemas.microsoft.com/office/word/2018/wordml/cex" xmlns:w16cid="http://schemas.microsoft.com/office/word/2016/wordml/cid" xmlns:w16="http://schemas.microsoft.com/office/word/2018/wordml" xmlns:w16sdtdh="http://schemas.microsoft.com/office/word/2020/wordml/sdtdatahash" xmlns:w16se="http://schemas.microsoft.com/office/word/2015/wordml/symex" xmlns:wpg="http://schemas.microsoft.com/office/word/2010/wordprocessingGroup" xmlns:wpi="http://schemas.microsoft.com/office/word/2010/wordprocessingInk" xmlns:wne="http://schemas.microsoft.com/office/word/2006/wordml" xmlns:wps="http://schemas.microsoft.com/office/word/2010/wordprocessingShape" mc:Ignorable="w14 w15 w16se w16cid w16 w16cex w16sdtdh wp14">
+  <w:p>
+    <w:pPr>
+      <w:pStyle w:val="Footer"/>
+    </w:pPr>
+  </w:p>
+</w:ftr>
 </file>
 
 <file path=word/footnotes.xml><?xml version="1.0" encoding="utf-8"?>

</xml_diff>

<commit_message>
updated resume per promotion
</commit_message>
<xml_diff>
--- a/resume v3.docx
+++ b/resume v3.docx
@@ -45,55 +45,17 @@
           <w:szCs w:val="18"/>
         </w:rPr>
       </w:pPr>
-      <w:r>
-        <w:rPr>
-          <w:rFonts w:ascii="Libre Baskerville" w:hAnsi="Libre Baskerville"/>
-          <w:sz w:val="20"/>
-          <w:szCs w:val="20"/>
-        </w:rPr>
-        <w:fldChar w:fldCharType="begin"/>
-      </w:r>
-      <w:r>
-        <w:rPr>
-          <w:rFonts w:ascii="Libre Baskerville" w:hAnsi="Libre Baskerville"/>
-          <w:sz w:val="20"/>
-          <w:szCs w:val="20"/>
-        </w:rPr>
-        <w:instrText>HYPERLINK "mailto:theochiu.me@gmail.com"</w:instrText>
-      </w:r>
-      <w:r>
-        <w:rPr>
-          <w:rFonts w:ascii="Libre Baskerville" w:hAnsi="Libre Baskerville"/>
-          <w:sz w:val="20"/>
-          <w:szCs w:val="20"/>
-        </w:rPr>
-      </w:r>
-      <w:r>
-        <w:rPr>
-          <w:rFonts w:ascii="Libre Baskerville" w:hAnsi="Libre Baskerville"/>
-          <w:sz w:val="20"/>
-          <w:szCs w:val="20"/>
-        </w:rPr>
-        <w:fldChar w:fldCharType="separate"/>
-      </w:r>
-      <w:r>
-        <w:rPr>
-          <w:rStyle w:val="Hyperlink"/>
-          <w:rFonts w:ascii="Libre Baskerville" w:hAnsi="Libre Baskerville" w:cstheme="minorHAnsi"/>
-          <w:sz w:val="18"/>
-          <w:szCs w:val="18"/>
-        </w:rPr>
-        <w:t>theochiu.me@gmail.com</w:t>
-      </w:r>
-      <w:r>
-        <w:rPr>
-          <w:rStyle w:val="Hyperlink"/>
-          <w:rFonts w:ascii="Libre Baskerville" w:hAnsi="Libre Baskerville" w:cstheme="minorHAnsi"/>
-          <w:sz w:val="18"/>
-          <w:szCs w:val="18"/>
-        </w:rPr>
-        <w:fldChar w:fldCharType="end"/>
-      </w:r>
+      <w:hyperlink r:id="rId8" w:history="1">
+        <w:r>
+          <w:rPr>
+            <w:rStyle w:val="Hyperlink"/>
+            <w:rFonts w:ascii="Libre Baskerville" w:hAnsi="Libre Baskerville" w:cstheme="minorHAnsi"/>
+            <w:sz w:val="18"/>
+            <w:szCs w:val="18"/>
+          </w:rPr>
+          <w:t>theochiu.me@gmail.com</w:t>
+        </w:r>
+      </w:hyperlink>
       <w:r>
         <w:rPr>
           <w:rFonts w:ascii="Libre Baskerville" w:hAnsi="Libre Baskerville" w:cstheme="minorHAnsi"/>
@@ -102,7 +64,7 @@
         </w:rPr>
         <w:t xml:space="preserve"> | </w:t>
       </w:r>
-      <w:hyperlink r:id="rId8" w:history="1">
+      <w:hyperlink r:id="rId9" w:history="1">
         <w:r>
           <w:rPr>
             <w:rStyle w:val="Hyperlink"/>
@@ -129,7 +91,7 @@
         </w:rPr>
         <w:t xml:space="preserve"> </w:t>
       </w:r>
-      <w:hyperlink r:id="rId9" w:history="1">
+      <w:hyperlink r:id="rId10" w:history="1">
         <w:r>
           <w:rPr>
             <w:rStyle w:val="Hyperlink"/>
@@ -137,27 +99,7 @@
             <w:sz w:val="18"/>
             <w:szCs w:val="18"/>
           </w:rPr>
-          <w:t>linkedin.com/in/</w:t>
-        </w:r>
-        <w:proofErr w:type="spellStart"/>
-        <w:r>
-          <w:rPr>
-            <w:rStyle w:val="Hyperlink"/>
-            <w:rFonts w:ascii="Libre Baskerville" w:hAnsi="Libre Baskerville" w:cstheme="minorHAnsi"/>
-            <w:sz w:val="18"/>
-            <w:szCs w:val="18"/>
-          </w:rPr>
-          <w:t>theochiu</w:t>
-        </w:r>
-        <w:proofErr w:type="spellEnd"/>
-        <w:r>
-          <w:rPr>
-            <w:rStyle w:val="Hyperlink"/>
-            <w:rFonts w:ascii="Libre Baskerville" w:hAnsi="Libre Baskerville" w:cstheme="minorHAnsi"/>
-            <w:sz w:val="18"/>
-            <w:szCs w:val="18"/>
-          </w:rPr>
-          <w:t>/</w:t>
+          <w:t>linkedin.com/in/theochiu/</w:t>
         </w:r>
       </w:hyperlink>
     </w:p>
@@ -220,18 +162,8 @@
           <w:sz w:val="18"/>
           <w:szCs w:val="18"/>
         </w:rPr>
-        <w:t xml:space="preserve">, </w:t>
-      </w:r>
-      <w:proofErr w:type="spellStart"/>
-      <w:r>
-        <w:rPr>
-          <w:rFonts w:ascii="Libre Baskerville" w:hAnsi="Libre Baskerville" w:cstheme="minorHAnsi"/>
-          <w:sz w:val="18"/>
-          <w:szCs w:val="18"/>
-        </w:rPr>
-        <w:t>Javascript</w:t>
-      </w:r>
-      <w:proofErr w:type="spellEnd"/>
+        <w:t>, Javascript</w:t>
+      </w:r>
       <w:r>
         <w:rPr>
           <w:rFonts w:ascii="Libre Baskerville" w:hAnsi="Libre Baskerville" w:cstheme="minorHAnsi"/>
@@ -278,25 +210,7 @@
           <w:sz w:val="18"/>
           <w:szCs w:val="18"/>
         </w:rPr>
-        <w:t>ASIC/FPGA design (</w:t>
-      </w:r>
-      <w:proofErr w:type="spellStart"/>
-      <w:r>
-        <w:rPr>
-          <w:rFonts w:ascii="Libre Baskerville" w:hAnsi="Libre Baskerville" w:cstheme="minorHAnsi"/>
-          <w:sz w:val="18"/>
-          <w:szCs w:val="18"/>
-        </w:rPr>
-        <w:t>SystemVerilog</w:t>
-      </w:r>
-      <w:proofErr w:type="spellEnd"/>
-      <w:r>
-        <w:rPr>
-          <w:rFonts w:ascii="Libre Baskerville" w:hAnsi="Libre Baskerville" w:cstheme="minorHAnsi"/>
-          <w:sz w:val="18"/>
-          <w:szCs w:val="18"/>
-        </w:rPr>
-        <w:t>)</w:t>
+        <w:t>ASIC/FPGA design (SystemVerilog)</w:t>
       </w:r>
     </w:p>
     <w:p>
@@ -376,25 +290,7 @@
           <w:sz w:val="18"/>
           <w:szCs w:val="18"/>
         </w:rPr>
-        <w:t>Machine Learning: Intermediate understanding of neural nets (</w:t>
-      </w:r>
-      <w:proofErr w:type="spellStart"/>
-      <w:r>
-        <w:rPr>
-          <w:rFonts w:ascii="Libre Baskerville" w:hAnsi="Libre Baskerville" w:cstheme="minorHAnsi"/>
-          <w:sz w:val="18"/>
-          <w:szCs w:val="18"/>
-        </w:rPr>
-        <w:t>Pytorch</w:t>
-      </w:r>
-      <w:proofErr w:type="spellEnd"/>
-      <w:r>
-        <w:rPr>
-          <w:rFonts w:ascii="Libre Baskerville" w:hAnsi="Libre Baskerville" w:cstheme="minorHAnsi"/>
-          <w:sz w:val="18"/>
-          <w:szCs w:val="18"/>
-        </w:rPr>
-        <w:t xml:space="preserve">), </w:t>
+        <w:t xml:space="preserve">Machine Learning: Intermediate understanding of neural nets (Pytorch), </w:t>
       </w:r>
       <w:r>
         <w:rPr>
@@ -410,25 +306,7 @@
           <w:sz w:val="18"/>
           <w:szCs w:val="18"/>
         </w:rPr>
-        <w:t xml:space="preserve"> (</w:t>
-      </w:r>
-      <w:proofErr w:type="spellStart"/>
-      <w:r>
-        <w:rPr>
-          <w:rFonts w:ascii="Libre Baskerville" w:hAnsi="Libre Baskerville" w:cstheme="minorHAnsi"/>
-          <w:sz w:val="18"/>
-          <w:szCs w:val="18"/>
-        </w:rPr>
-        <w:t>KerasRL</w:t>
-      </w:r>
-      <w:proofErr w:type="spellEnd"/>
-      <w:r>
-        <w:rPr>
-          <w:rFonts w:ascii="Libre Baskerville" w:hAnsi="Libre Baskerville" w:cstheme="minorHAnsi"/>
-          <w:sz w:val="18"/>
-          <w:szCs w:val="18"/>
-        </w:rPr>
-        <w:t>) and Bayesian networks</w:t>
+        <w:t xml:space="preserve"> (KerasRL) and Bayesian networks</w:t>
       </w:r>
     </w:p>
     <w:p>
@@ -452,53 +330,7 @@
           <w:sz w:val="18"/>
           <w:szCs w:val="18"/>
         </w:rPr>
-        <w:t xml:space="preserve">Hardware engineering: PCB </w:t>
-      </w:r>
-      <w:proofErr w:type="gramStart"/>
-      <w:r>
-        <w:rPr>
-          <w:rFonts w:ascii="Libre Baskerville" w:hAnsi="Libre Baskerville" w:cstheme="minorHAnsi"/>
-          <w:sz w:val="18"/>
-          <w:szCs w:val="18"/>
-        </w:rPr>
-        <w:t>design(</w:t>
-      </w:r>
-      <w:proofErr w:type="spellStart"/>
-      <w:proofErr w:type="gramEnd"/>
-      <w:r>
-        <w:rPr>
-          <w:rFonts w:ascii="Libre Baskerville" w:hAnsi="Libre Baskerville" w:cstheme="minorHAnsi"/>
-          <w:sz w:val="18"/>
-          <w:szCs w:val="18"/>
-        </w:rPr>
-        <w:t>OrCad</w:t>
-      </w:r>
-      <w:proofErr w:type="spellEnd"/>
-      <w:r>
-        <w:rPr>
-          <w:rFonts w:ascii="Libre Baskerville" w:hAnsi="Libre Baskerville" w:cstheme="minorHAnsi"/>
-          <w:sz w:val="18"/>
-          <w:szCs w:val="18"/>
-        </w:rPr>
-        <w:t xml:space="preserve">/PSpice, Eagle, </w:t>
-      </w:r>
-      <w:proofErr w:type="spellStart"/>
-      <w:r>
-        <w:rPr>
-          <w:rFonts w:ascii="Libre Baskerville" w:hAnsi="Libre Baskerville" w:cstheme="minorHAnsi"/>
-          <w:sz w:val="18"/>
-          <w:szCs w:val="18"/>
-        </w:rPr>
-        <w:t>kiCad</w:t>
-      </w:r>
-      <w:proofErr w:type="spellEnd"/>
-      <w:r>
-        <w:rPr>
-          <w:rFonts w:ascii="Libre Baskerville" w:hAnsi="Libre Baskerville" w:cstheme="minorHAnsi"/>
-          <w:sz w:val="18"/>
-          <w:szCs w:val="18"/>
-        </w:rPr>
-        <w:t>), Soldering/Hot air rework</w:t>
+        <w:t>Hardware engineering: PCB design(OrCad/PSpice, Eagle, kiCad), Soldering/Hot air rework</w:t>
       </w:r>
     </w:p>
     <w:p>
@@ -582,7 +414,7 @@
           <w:szCs w:val="18"/>
         </w:rPr>
       </w:pPr>
-      <w:hyperlink r:id="rId10" w:history="1">
+      <w:hyperlink r:id="rId11" w:history="1">
         <w:r>
           <w:rPr>
             <w:rStyle w:val="Hyperlink"/>
@@ -630,6 +462,14 @@
           <w:sz w:val="18"/>
           <w:szCs w:val="18"/>
         </w:rPr>
+        <w:t xml:space="preserve"> II</w:t>
+      </w:r>
+      <w:r>
+        <w:rPr>
+          <w:rFonts w:ascii="Libre Baskerville" w:hAnsi="Libre Baskerville" w:cstheme="minorHAnsi"/>
+          <w:sz w:val="18"/>
+          <w:szCs w:val="18"/>
+        </w:rPr>
         <w:tab/>
         <w:t>2022 - Present</w:t>
       </w:r>
@@ -763,25 +603,7 @@
           <w:sz w:val="18"/>
           <w:szCs w:val="18"/>
         </w:rPr>
-        <w:t xml:space="preserve">Microsoft </w:t>
-      </w:r>
-      <w:proofErr w:type="spellStart"/>
-      <w:r>
-        <w:rPr>
-          <w:rFonts w:ascii="Libre Baskerville" w:hAnsi="Libre Baskerville" w:cstheme="minorHAnsi"/>
-          <w:sz w:val="18"/>
-          <w:szCs w:val="18"/>
-        </w:rPr>
-        <w:t>Hololens</w:t>
-      </w:r>
-      <w:proofErr w:type="spellEnd"/>
-      <w:r>
-        <w:rPr>
-          <w:rFonts w:ascii="Libre Baskerville" w:hAnsi="Libre Baskerville" w:cstheme="minorHAnsi"/>
-          <w:sz w:val="18"/>
-          <w:szCs w:val="18"/>
-        </w:rPr>
-        <w:t xml:space="preserve"> development for interactively displaying data (Unity &amp; C#)</w:t>
+        <w:t>Microsoft Hololens development for interactively displaying data (Unity &amp; C#)</w:t>
       </w:r>
     </w:p>
     <w:p>
@@ -851,69 +673,15 @@
           <w:sz w:val="18"/>
           <w:szCs w:val="18"/>
         </w:rPr>
-        <w:t>(</w:t>
-      </w:r>
-      <w:proofErr w:type="spellStart"/>
-      <w:r>
-        <w:rPr>
-          <w:rFonts w:ascii="Libre Baskerville" w:hAnsi="Libre Baskerville" w:cstheme="minorHAnsi"/>
-          <w:sz w:val="18"/>
-          <w:szCs w:val="18"/>
-        </w:rPr>
-        <w:t>Nelder</w:t>
-      </w:r>
-      <w:proofErr w:type="spellEnd"/>
-      <w:r>
-        <w:rPr>
-          <w:rFonts w:ascii="Libre Baskerville" w:hAnsi="Libre Baskerville" w:cstheme="minorHAnsi"/>
-          <w:sz w:val="18"/>
-          <w:szCs w:val="18"/>
-        </w:rPr>
-        <w:t xml:space="preserve">-Mead) </w:t>
-      </w:r>
-      <w:r>
-        <w:rPr>
-          <w:rFonts w:ascii="Libre Baskerville" w:hAnsi="Libre Baskerville" w:cstheme="minorHAnsi"/>
-          <w:sz w:val="18"/>
-          <w:szCs w:val="18"/>
-        </w:rPr>
-        <w:t xml:space="preserve">and frequency analysis to perform </w:t>
-      </w:r>
-      <w:proofErr w:type="spellStart"/>
-      <w:r>
-        <w:rPr>
-          <w:rFonts w:ascii="Libre Baskerville" w:hAnsi="Libre Baskerville" w:cstheme="minorHAnsi"/>
-          <w:sz w:val="18"/>
-          <w:szCs w:val="18"/>
-        </w:rPr>
-        <w:t>fabry-perot</w:t>
-      </w:r>
-      <w:proofErr w:type="spellEnd"/>
-      <w:r>
-        <w:rPr>
-          <w:rFonts w:ascii="Libre Baskerville" w:hAnsi="Libre Baskerville" w:cstheme="minorHAnsi"/>
-          <w:sz w:val="18"/>
-          <w:szCs w:val="18"/>
-        </w:rPr>
-        <w:t xml:space="preserve"> interferometry at industry leading speeds (Python/</w:t>
-      </w:r>
-      <w:proofErr w:type="spellStart"/>
-      <w:r>
-        <w:rPr>
-          <w:rFonts w:ascii="Libre Baskerville" w:hAnsi="Libre Baskerville" w:cstheme="minorHAnsi"/>
-          <w:sz w:val="18"/>
-          <w:szCs w:val="18"/>
-        </w:rPr>
-        <w:t>Numpy</w:t>
-      </w:r>
-      <w:proofErr w:type="spellEnd"/>
-      <w:r>
-        <w:rPr>
-          <w:rFonts w:ascii="Libre Baskerville" w:hAnsi="Libre Baskerville" w:cstheme="minorHAnsi"/>
-          <w:sz w:val="18"/>
-          <w:szCs w:val="18"/>
-        </w:rPr>
-        <w:t>, C++)</w:t>
+        <w:t xml:space="preserve">(Nelder-Mead) </w:t>
+      </w:r>
+      <w:r>
+        <w:rPr>
+          <w:rFonts w:ascii="Libre Baskerville" w:hAnsi="Libre Baskerville" w:cstheme="minorHAnsi"/>
+          <w:sz w:val="18"/>
+          <w:szCs w:val="18"/>
+        </w:rPr>
+        <w:t>and frequency analysis to perform fabry-perot interferometry at industry leading speeds (Python/Numpy, C++)</w:t>
       </w:r>
     </w:p>
     <w:p>
@@ -956,25 +724,7 @@
           <w:sz w:val="18"/>
           <w:szCs w:val="18"/>
         </w:rPr>
-        <w:t xml:space="preserve"> (C++, Intel </w:t>
-      </w:r>
-      <w:proofErr w:type="spellStart"/>
-      <w:r>
-        <w:rPr>
-          <w:rFonts w:ascii="Libre Baskerville" w:hAnsi="Libre Baskerville" w:cstheme="minorHAnsi"/>
-          <w:sz w:val="18"/>
-          <w:szCs w:val="18"/>
-        </w:rPr>
-        <w:t>oneAPI</w:t>
-      </w:r>
-      <w:proofErr w:type="spellEnd"/>
-      <w:r>
-        <w:rPr>
-          <w:rFonts w:ascii="Libre Baskerville" w:hAnsi="Libre Baskerville" w:cstheme="minorHAnsi"/>
-          <w:sz w:val="18"/>
-          <w:szCs w:val="18"/>
-        </w:rPr>
-        <w:t>)</w:t>
+        <w:t xml:space="preserve"> (C++, Intel oneAPI)</w:t>
       </w:r>
     </w:p>
     <w:p>
@@ -1005,7 +755,7 @@
           <w:szCs w:val="18"/>
         </w:rPr>
       </w:pPr>
-      <w:hyperlink r:id="rId11" w:history="1">
+      <w:hyperlink r:id="rId12" w:history="1">
         <w:r>
           <w:rPr>
             <w:rStyle w:val="Hyperlink"/>
@@ -1081,25 +831,7 @@
           <w:sz w:val="18"/>
           <w:szCs w:val="18"/>
         </w:rPr>
-        <w:t xml:space="preserve">Worked in an </w:t>
-      </w:r>
-      <w:proofErr w:type="gramStart"/>
-      <w:r>
-        <w:rPr>
-          <w:rFonts w:ascii="Libre Baskerville" w:hAnsi="Libre Baskerville" w:cstheme="minorHAnsi"/>
-          <w:sz w:val="18"/>
-          <w:szCs w:val="18"/>
-        </w:rPr>
-        <w:t>early stage</w:t>
-      </w:r>
-      <w:proofErr w:type="gramEnd"/>
-      <w:r>
-        <w:rPr>
-          <w:rFonts w:ascii="Libre Baskerville" w:hAnsi="Libre Baskerville" w:cstheme="minorHAnsi"/>
-          <w:sz w:val="18"/>
-          <w:szCs w:val="18"/>
-        </w:rPr>
-        <w:t xml:space="preserve"> startup as an intern leveraging software design and automation to optimize rapid growth in order to secure next round of funding</w:t>
+        <w:t>Worked in an early stage startup as an intern leveraging software design and automation to optimize rapid growth in order to secure next round of funding</w:t>
       </w:r>
     </w:p>
     <w:p>
@@ -1126,25 +858,7 @@
           <w:sz w:val="18"/>
           <w:szCs w:val="18"/>
         </w:rPr>
-        <w:t xml:space="preserve">Created libraries and scripts to automate social media presence that </w:t>
-      </w:r>
-      <w:proofErr w:type="gramStart"/>
-      <w:r>
-        <w:rPr>
-          <w:rFonts w:ascii="Libre Baskerville" w:hAnsi="Libre Baskerville" w:cstheme="minorHAnsi"/>
-          <w:sz w:val="18"/>
-          <w:szCs w:val="18"/>
-        </w:rPr>
-        <w:t>lead</w:t>
-      </w:r>
-      <w:proofErr w:type="gramEnd"/>
-      <w:r>
-        <w:rPr>
-          <w:rFonts w:ascii="Libre Baskerville" w:hAnsi="Libre Baskerville" w:cstheme="minorHAnsi"/>
-          <w:sz w:val="18"/>
-          <w:szCs w:val="18"/>
-        </w:rPr>
-        <w:t xml:space="preserve"> to an increase in user-acquisition</w:t>
+        <w:t>Created libraries and scripts to automate social media presence that lead to an increase in user-acquisition</w:t>
       </w:r>
     </w:p>
     <w:p>
@@ -1224,7 +938,7 @@
           <w:szCs w:val="18"/>
         </w:rPr>
       </w:pPr>
-      <w:hyperlink r:id="rId12" w:history="1">
+      <w:hyperlink r:id="rId13" w:history="1">
         <w:r>
           <w:rPr>
             <w:rStyle w:val="Hyperlink"/>
@@ -1500,12 +1214,12 @@
       </w:r>
     </w:p>
     <w:sectPr>
-      <w:headerReference w:type="even" r:id="rId13"/>
-      <w:headerReference w:type="default" r:id="rId14"/>
-      <w:footerReference w:type="even" r:id="rId15"/>
-      <w:footerReference w:type="default" r:id="rId16"/>
-      <w:headerReference w:type="first" r:id="rId17"/>
-      <w:footerReference w:type="first" r:id="rId18"/>
+      <w:headerReference w:type="even" r:id="rId14"/>
+      <w:headerReference w:type="default" r:id="rId15"/>
+      <w:footerReference w:type="even" r:id="rId16"/>
+      <w:footerReference w:type="default" r:id="rId17"/>
+      <w:headerReference w:type="first" r:id="rId18"/>
+      <w:footerReference w:type="first" r:id="rId19"/>
       <w:pgSz w:w="12240" w:h="15840"/>
       <w:pgMar w:top="720" w:right="720" w:bottom="720" w:left="720" w:header="720" w:footer="720" w:gutter="0"/>
       <w:cols w:space="720"/>

</xml_diff>